<commit_message>
Inclusao de Sumario no DOC de Regras de Negocio
</commit_message>
<xml_diff>
--- a/Docs/DOC_RegrasDeNegocio.docx
+++ b/Docs/DOC_RegrasDeNegocio.docx
@@ -5,9 +5,13 @@
     <w:p>
       <w:pPr>
         <w:jc w:val="center"/>
-      </w:pPr>
-      <w:r>
-        <w:rPr>
+        <w:rPr>
+          <w:rFonts w:cs="Arial"/>
+        </w:rPr>
+      </w:pPr>
+      <w:r>
+        <w:rPr>
+          <w:rFonts w:cs="Arial"/>
           <w:noProof/>
         </w:rPr>
         <w:drawing>
@@ -26,7 +30,7 @@
                     <pic:cNvPicPr/>
                   </pic:nvPicPr>
                   <pic:blipFill rotWithShape="1">
-                    <a:blip r:embed="rId7" cstate="print">
+                    <a:blip r:embed="rId8" cstate="print">
                       <a:extLst>
                         <a:ext uri="{28A0092B-C50C-407E-A947-70E740481C1C}">
                           <a14:useLocalDpi xmlns:a14="http://schemas.microsoft.com/office/drawing/2010/main" val="0"/>
@@ -60,29 +64,99 @@
         </w:drawing>
       </w:r>
     </w:p>
-    <w:p/>
-    <w:p/>
-    <w:p/>
-    <w:p/>
-    <w:p/>
-    <w:p/>
-    <w:p/>
-    <w:p/>
-    <w:p/>
-    <w:p/>
-    <w:p/>
+    <w:p>
+      <w:pPr>
+        <w:rPr>
+          <w:rFonts w:cs="Arial"/>
+        </w:rPr>
+      </w:pPr>
+    </w:p>
+    <w:p>
+      <w:pPr>
+        <w:rPr>
+          <w:rFonts w:cs="Arial"/>
+        </w:rPr>
+      </w:pPr>
+    </w:p>
+    <w:p>
+      <w:pPr>
+        <w:rPr>
+          <w:rFonts w:cs="Arial"/>
+        </w:rPr>
+      </w:pPr>
+    </w:p>
+    <w:p>
+      <w:pPr>
+        <w:rPr>
+          <w:rFonts w:cs="Arial"/>
+        </w:rPr>
+      </w:pPr>
+    </w:p>
+    <w:p>
+      <w:pPr>
+        <w:rPr>
+          <w:rFonts w:cs="Arial"/>
+        </w:rPr>
+      </w:pPr>
+    </w:p>
+    <w:p>
+      <w:pPr>
+        <w:rPr>
+          <w:rFonts w:cs="Arial"/>
+        </w:rPr>
+      </w:pPr>
+    </w:p>
+    <w:p>
+      <w:pPr>
+        <w:rPr>
+          <w:rFonts w:cs="Arial"/>
+        </w:rPr>
+      </w:pPr>
+    </w:p>
+    <w:p>
+      <w:pPr>
+        <w:rPr>
+          <w:rFonts w:cs="Arial"/>
+        </w:rPr>
+      </w:pPr>
+    </w:p>
+    <w:p>
+      <w:pPr>
+        <w:rPr>
+          <w:rFonts w:cs="Arial"/>
+        </w:rPr>
+      </w:pPr>
+    </w:p>
+    <w:p>
+      <w:pPr>
+        <w:rPr>
+          <w:rFonts w:cs="Arial"/>
+        </w:rPr>
+      </w:pPr>
+    </w:p>
+    <w:p>
+      <w:pPr>
+        <w:rPr>
+          <w:rFonts w:cs="Arial"/>
+        </w:rPr>
+      </w:pPr>
+    </w:p>
     <w:p>
       <w:pPr>
         <w:jc w:val="right"/>
         <w:rPr>
           <w:rStyle w:val="Strong"/>
-          <w:sz w:val="32"/>
+          <w:rFonts w:cs="Arial"/>
+          <w:sz w:val="28"/>
+          <w:szCs w:val="28"/>
         </w:rPr>
       </w:pPr>
       <w:r>
         <w:rPr>
           <w:rStyle w:val="Strong"/>
-          <w:sz w:val="32"/>
+          <w:rFonts w:cs="Arial"/>
+          <w:sz w:val="28"/>
+          <w:szCs w:val="28"/>
         </w:rPr>
         <w:t>Software de gestão da empresa &lt;&lt;Empresa&gt;&gt;</w:t>
       </w:r>
@@ -92,13 +166,17 @@
         <w:jc w:val="right"/>
         <w:rPr>
           <w:rStyle w:val="Strong"/>
-          <w:sz w:val="32"/>
+          <w:rFonts w:cs="Arial"/>
+          <w:sz w:val="28"/>
+          <w:szCs w:val="28"/>
         </w:rPr>
       </w:pPr>
       <w:r>
         <w:rPr>
           <w:rStyle w:val="Strong"/>
-          <w:sz w:val="32"/>
+          <w:rFonts w:cs="Arial"/>
+          <w:sz w:val="28"/>
+          <w:szCs w:val="28"/>
         </w:rPr>
         <w:t>Lista de Regras de Negócio</w:t>
       </w:r>
@@ -107,11 +185,13 @@
       <w:pPr>
         <w:rPr>
           <w:rStyle w:val="Strong"/>
+          <w:rFonts w:cs="Arial"/>
         </w:rPr>
       </w:pPr>
       <w:r>
         <w:rPr>
           <w:rStyle w:val="Strong"/>
+          <w:rFonts w:cs="Arial"/>
         </w:rPr>
         <w:br w:type="page"/>
       </w:r>
@@ -119,14 +199,18 @@
     <w:p>
       <w:pPr>
         <w:rPr>
+          <w:rFonts w:cs="Arial"/>
           <w:b/>
-          <w:sz w:val="32"/>
-        </w:rPr>
-      </w:pPr>
-      <w:r>
-        <w:rPr>
+          <w:sz w:val="28"/>
+          <w:szCs w:val="28"/>
+        </w:rPr>
+      </w:pPr>
+      <w:r>
+        <w:rPr>
+          <w:rFonts w:cs="Arial"/>
           <w:b/>
-          <w:sz w:val="32"/>
+          <w:sz w:val="28"/>
+          <w:szCs w:val="28"/>
         </w:rPr>
         <w:lastRenderedPageBreak/>
         <w:t>Histórico de Alterações</w:t>
@@ -161,12 +245,14 @@
             <w:pPr>
               <w:spacing w:before="80" w:after="80"/>
               <w:rPr>
+                <w:rFonts w:cs="Arial"/>
                 <w:b/>
                 <w:color w:val="000000"/>
               </w:rPr>
             </w:pPr>
             <w:r>
               <w:rPr>
+                <w:rFonts w:cs="Arial"/>
                 <w:b/>
                 <w:color w:val="000000"/>
               </w:rPr>
@@ -183,12 +269,14 @@
             <w:pPr>
               <w:spacing w:before="80" w:after="80"/>
               <w:rPr>
+                <w:rFonts w:cs="Arial"/>
                 <w:b/>
                 <w:color w:val="000000"/>
               </w:rPr>
             </w:pPr>
             <w:r>
               <w:rPr>
+                <w:rFonts w:cs="Arial"/>
                 <w:b/>
                 <w:color w:val="000000"/>
               </w:rPr>
@@ -205,12 +293,14 @@
             <w:pPr>
               <w:spacing w:before="80" w:after="80"/>
               <w:rPr>
+                <w:rFonts w:cs="Arial"/>
                 <w:b/>
                 <w:color w:val="000000"/>
               </w:rPr>
             </w:pPr>
             <w:r>
               <w:rPr>
+                <w:rFonts w:cs="Arial"/>
                 <w:b/>
                 <w:color w:val="000000"/>
               </w:rPr>
@@ -227,12 +317,14 @@
             <w:pPr>
               <w:spacing w:before="80" w:after="80"/>
               <w:rPr>
+                <w:rFonts w:cs="Arial"/>
                 <w:b/>
                 <w:color w:val="000000"/>
               </w:rPr>
             </w:pPr>
             <w:r>
               <w:rPr>
+                <w:rFonts w:cs="Arial"/>
                 <w:b/>
                 <w:color w:val="000000"/>
               </w:rPr>
@@ -252,14 +344,23 @@
               <w:spacing w:before="80" w:after="80"/>
               <w:jc w:val="center"/>
               <w:rPr>
+                <w:rFonts w:cs="Arial"/>
                 <w:color w:val="000000"/>
               </w:rPr>
             </w:pPr>
             <w:r>
               <w:rPr>
+                <w:rFonts w:cs="Arial"/>
                 <w:color w:val="000000"/>
               </w:rPr>
-              <w:t>31/03/2021</w:t>
+              <w:t>25</w:t>
+            </w:r>
+            <w:r>
+              <w:rPr>
+                <w:rFonts w:cs="Arial"/>
+                <w:color w:val="000000"/>
+              </w:rPr>
+              <w:t>/03/2021</w:t>
             </w:r>
           </w:p>
         </w:tc>
@@ -273,11 +374,13 @@
               <w:spacing w:before="80" w:after="80"/>
               <w:jc w:val="center"/>
               <w:rPr>
+                <w:rFonts w:cs="Arial"/>
                 <w:color w:val="000000"/>
               </w:rPr>
             </w:pPr>
             <w:r>
               <w:rPr>
+                <w:rFonts w:cs="Arial"/>
                 <w:color w:val="000000"/>
               </w:rPr>
               <w:t>0.1</w:t>
@@ -294,17 +397,20 @@
               <w:spacing w:before="80" w:after="80"/>
               <w:jc w:val="center"/>
               <w:rPr>
+                <w:rFonts w:cs="Arial"/>
                 <w:color w:val="000000"/>
               </w:rPr>
             </w:pPr>
             <w:r>
               <w:rPr>
+                <w:rFonts w:cs="Arial"/>
                 <w:color w:val="000000"/>
               </w:rPr>
               <w:t>Elaboração</w:t>
             </w:r>
             <w:r>
               <w:rPr>
+                <w:rFonts w:cs="Arial"/>
                 <w:color w:val="000000"/>
               </w:rPr>
               <w:t xml:space="preserve"> do Documento</w:t>
@@ -321,11 +427,13 @@
               <w:spacing w:before="80" w:after="80"/>
               <w:jc w:val="center"/>
               <w:rPr>
+                <w:rFonts w:cs="Arial"/>
                 <w:color w:val="000000"/>
               </w:rPr>
             </w:pPr>
             <w:r>
               <w:rPr>
+                <w:rFonts w:cs="Arial"/>
                 <w:color w:val="000000"/>
               </w:rPr>
               <w:t>Victor Santos</w:t>
@@ -343,6 +451,7 @@
             <w:pPr>
               <w:spacing w:before="80" w:after="80"/>
               <w:rPr>
+                <w:rFonts w:cs="Arial"/>
                 <w:color w:val="000000"/>
               </w:rPr>
             </w:pPr>
@@ -357,6 +466,7 @@
             <w:pPr>
               <w:spacing w:before="80" w:after="80"/>
               <w:rPr>
+                <w:rFonts w:cs="Arial"/>
                 <w:color w:val="000000"/>
               </w:rPr>
             </w:pPr>
@@ -371,6 +481,7 @@
             <w:pPr>
               <w:spacing w:before="80" w:after="80"/>
               <w:rPr>
+                <w:rFonts w:cs="Arial"/>
                 <w:color w:val="000000"/>
               </w:rPr>
             </w:pPr>
@@ -385,6 +496,7 @@
             <w:pPr>
               <w:spacing w:before="80" w:after="80"/>
               <w:rPr>
+                <w:rFonts w:cs="Arial"/>
                 <w:color w:val="000000"/>
               </w:rPr>
             </w:pPr>
@@ -401,6 +513,7 @@
             <w:pPr>
               <w:spacing w:before="80" w:after="80"/>
               <w:rPr>
+                <w:rFonts w:cs="Arial"/>
                 <w:color w:val="000000"/>
               </w:rPr>
             </w:pPr>
@@ -415,6 +528,7 @@
             <w:pPr>
               <w:spacing w:before="80" w:after="80"/>
               <w:rPr>
+                <w:rFonts w:cs="Arial"/>
                 <w:color w:val="000000"/>
               </w:rPr>
             </w:pPr>
@@ -429,6 +543,7 @@
             <w:pPr>
               <w:spacing w:before="80" w:after="80"/>
               <w:rPr>
+                <w:rFonts w:cs="Arial"/>
                 <w:color w:val="000000"/>
               </w:rPr>
             </w:pPr>
@@ -443,6 +558,7 @@
             <w:pPr>
               <w:spacing w:before="80" w:after="80"/>
               <w:rPr>
+                <w:rFonts w:cs="Arial"/>
                 <w:color w:val="000000"/>
               </w:rPr>
             </w:pPr>
@@ -453,1356 +569,2035 @@
     <w:p>
       <w:pPr>
         <w:spacing w:line="276" w:lineRule="auto"/>
-      </w:pPr>
-    </w:p>
-    <w:p>
-      <w:pPr>
-        <w:pStyle w:val="TOCHeading"/>
-        <w:numPr>
-          <w:ilvl w:val="0"/>
-          <w:numId w:val="0"/>
-        </w:numPr>
-      </w:pPr>
-      <w:r>
-        <w:rPr>
-          <w:rFonts w:ascii="Arial" w:eastAsia="Calibri" w:hAnsi="Arial" w:cs="Times New Roman"/>
-          <w:bCs w:val="0"/>
-          <w:color w:val="auto"/>
-          <w:sz w:val="32"/>
-          <w:szCs w:val="22"/>
-          <w:lang w:eastAsia="en-US"/>
-        </w:rPr>
-        <w:t>Sumário</w:t>
-      </w:r>
-    </w:p>
-    <w:p>
-      <w:pPr>
-        <w:rPr>
-          <w:lang w:eastAsia="pt-BR"/>
-        </w:rPr>
-      </w:pPr>
-    </w:p>
-    <w:p>
-      <w:pPr>
-        <w:pStyle w:val="TOC1"/>
-        <w:tabs>
-          <w:tab w:val="left" w:pos="440"/>
-          <w:tab w:val="right" w:leader="dot" w:pos="8494"/>
-        </w:tabs>
-        <w:rPr>
-          <w:rFonts w:ascii="Calibri" w:eastAsia="Times New Roman" w:hAnsi="Calibri"/>
-          <w:noProof/>
-          <w:sz w:val="22"/>
-          <w:lang w:eastAsia="pt-BR"/>
-        </w:rPr>
-      </w:pPr>
-      <w:r>
-        <w:fldChar w:fldCharType="begin"/>
-      </w:r>
-      <w:r>
-        <w:instrText xml:space="preserve"> TOC \o "1-3" \h \z \u </w:instrText>
-      </w:r>
-      <w:r>
-        <w:fldChar w:fldCharType="separate"/>
-      </w:r>
-      <w:hyperlink w:anchor="_Toc386620603" w:history="1">
-        <w:r>
-          <w:rPr>
-            <w:rStyle w:val="Hyperlink"/>
-            <w:noProof/>
-          </w:rPr>
-          <w:t>1.</w:t>
-        </w:r>
-        <w:r>
-          <w:rPr>
-            <w:rFonts w:ascii="Calibri" w:eastAsia="Times New Roman" w:hAnsi="Calibri"/>
-            <w:noProof/>
-            <w:sz w:val="22"/>
-            <w:lang w:eastAsia="pt-BR"/>
-          </w:rPr>
-          <w:tab/>
-        </w:r>
-        <w:r>
-          <w:rPr>
-            <w:rStyle w:val="Hyperlink"/>
-            <w:noProof/>
-          </w:rPr>
-          <w:t>Introdu</w:t>
-        </w:r>
-        <w:r>
-          <w:rPr>
-            <w:rStyle w:val="Hyperlink"/>
-            <w:noProof/>
-          </w:rPr>
-          <w:t>ç</w:t>
-        </w:r>
-        <w:r>
-          <w:rPr>
-            <w:rStyle w:val="Hyperlink"/>
-            <w:noProof/>
-          </w:rPr>
-          <w:t>ão</w:t>
-        </w:r>
-        <w:r>
-          <w:rPr>
-            <w:noProof/>
-            <w:webHidden/>
-          </w:rPr>
-          <w:tab/>
-        </w:r>
-        <w:r>
-          <w:rPr>
-            <w:noProof/>
-            <w:webHidden/>
-          </w:rPr>
-          <w:fldChar w:fldCharType="begin"/>
-        </w:r>
-        <w:r>
-          <w:rPr>
-            <w:noProof/>
-            <w:webHidden/>
-          </w:rPr>
-          <w:instrText xml:space="preserve"> PAGEREF _Toc386620603 \h </w:instrText>
-        </w:r>
-        <w:r>
-          <w:rPr>
-            <w:noProof/>
-            <w:webHidden/>
-          </w:rPr>
-        </w:r>
-        <w:r>
-          <w:rPr>
-            <w:noProof/>
-            <w:webHidden/>
-          </w:rPr>
-          <w:fldChar w:fldCharType="separate"/>
-        </w:r>
-        <w:r>
-          <w:rPr>
-            <w:noProof/>
-            <w:webHidden/>
-          </w:rPr>
-          <w:t>3</w:t>
-        </w:r>
-        <w:r>
-          <w:rPr>
-            <w:noProof/>
-            <w:webHidden/>
-          </w:rPr>
-          <w:fldChar w:fldCharType="end"/>
-        </w:r>
-      </w:hyperlink>
-    </w:p>
-    <w:p>
-      <w:pPr>
-        <w:pStyle w:val="TOC1"/>
-        <w:tabs>
-          <w:tab w:val="left" w:pos="440"/>
-          <w:tab w:val="right" w:leader="dot" w:pos="8494"/>
-        </w:tabs>
-        <w:rPr>
-          <w:rFonts w:ascii="Calibri" w:eastAsia="Times New Roman" w:hAnsi="Calibri"/>
-          <w:noProof/>
-          <w:sz w:val="22"/>
-          <w:lang w:eastAsia="pt-BR"/>
-        </w:rPr>
-      </w:pPr>
-      <w:hyperlink w:anchor="_Toc386620606" w:history="1">
-        <w:r>
-          <w:rPr>
-            <w:rStyle w:val="Hyperlink"/>
-            <w:noProof/>
-          </w:rPr>
-          <w:t>2</w:t>
-        </w:r>
-        <w:r>
-          <w:rPr>
-            <w:rStyle w:val="Hyperlink"/>
-            <w:noProof/>
-          </w:rPr>
-          <w:t>.</w:t>
-        </w:r>
-        <w:r>
-          <w:rPr>
-            <w:rFonts w:ascii="Calibri" w:eastAsia="Times New Roman" w:hAnsi="Calibri"/>
-            <w:noProof/>
-            <w:sz w:val="22"/>
-            <w:lang w:eastAsia="pt-BR"/>
-          </w:rPr>
-          <w:tab/>
-        </w:r>
-        <w:r>
-          <w:rPr>
-            <w:rStyle w:val="Hyperlink"/>
-            <w:noProof/>
-          </w:rPr>
-          <w:t>R</w:t>
-        </w:r>
-        <w:r>
-          <w:rPr>
-            <w:rStyle w:val="Hyperlink"/>
-            <w:noProof/>
-          </w:rPr>
-          <w:t>e</w:t>
-        </w:r>
-        <w:r>
-          <w:rPr>
-            <w:rStyle w:val="Hyperlink"/>
-            <w:noProof/>
-          </w:rPr>
-          <w:t>gras de Negócio</w:t>
-        </w:r>
-        <w:r>
-          <w:rPr>
-            <w:noProof/>
-            <w:webHidden/>
-          </w:rPr>
-          <w:tab/>
-        </w:r>
-        <w:r>
-          <w:rPr>
-            <w:noProof/>
-            <w:webHidden/>
-          </w:rPr>
-          <w:fldChar w:fldCharType="begin"/>
-        </w:r>
-        <w:r>
-          <w:rPr>
-            <w:noProof/>
-            <w:webHidden/>
-          </w:rPr>
-          <w:instrText xml:space="preserve"> PAGEREF _Toc386620606 \h </w:instrText>
-        </w:r>
-        <w:r>
-          <w:rPr>
-            <w:noProof/>
-            <w:webHidden/>
-          </w:rPr>
-        </w:r>
-        <w:r>
-          <w:rPr>
-            <w:noProof/>
-            <w:webHidden/>
-          </w:rPr>
-          <w:fldChar w:fldCharType="separate"/>
-        </w:r>
-        <w:r>
-          <w:rPr>
-            <w:noProof/>
-            <w:webHidden/>
-          </w:rPr>
-          <w:t>3</w:t>
-        </w:r>
-        <w:r>
-          <w:rPr>
-            <w:noProof/>
-            <w:webHidden/>
-          </w:rPr>
-          <w:fldChar w:fldCharType="end"/>
-        </w:r>
-      </w:hyperlink>
-    </w:p>
-    <w:p>
-      <w:pPr>
-        <w:pStyle w:val="TOC2"/>
-        <w:tabs>
-          <w:tab w:val="left" w:pos="880"/>
-          <w:tab w:val="right" w:leader="dot" w:pos="8494"/>
-        </w:tabs>
-        <w:rPr>
-          <w:rFonts w:ascii="Calibri" w:eastAsia="Times New Roman" w:hAnsi="Calibri"/>
-          <w:noProof/>
-          <w:sz w:val="22"/>
-          <w:lang w:eastAsia="pt-BR"/>
-        </w:rPr>
-      </w:pPr>
-      <w:hyperlink w:anchor="_Toc386620607" w:history="1">
-        <w:r>
-          <w:rPr>
-            <w:rStyle w:val="Hyperlink"/>
-            <w:noProof/>
-          </w:rPr>
-          <w:t>2</w:t>
-        </w:r>
-        <w:r>
-          <w:rPr>
-            <w:rStyle w:val="Hyperlink"/>
-            <w:noProof/>
-          </w:rPr>
-          <w:t>.</w:t>
-        </w:r>
-        <w:r>
-          <w:rPr>
-            <w:rStyle w:val="Hyperlink"/>
-            <w:noProof/>
-          </w:rPr>
-          <w:t>1</w:t>
-        </w:r>
-        <w:r>
-          <w:rPr>
-            <w:rFonts w:ascii="Calibri" w:eastAsia="Times New Roman" w:hAnsi="Calibri"/>
-            <w:noProof/>
-            <w:sz w:val="22"/>
-            <w:lang w:eastAsia="pt-BR"/>
-          </w:rPr>
-          <w:tab/>
-        </w:r>
-        <w:r>
-          <w:rPr>
-            <w:rStyle w:val="Hyperlink"/>
-            <w:noProof/>
-          </w:rPr>
-          <w:t>&lt;RNG1&gt; &lt;Título da RNG 1&gt;</w:t>
-        </w:r>
-        <w:r>
-          <w:rPr>
-            <w:noProof/>
-            <w:webHidden/>
-          </w:rPr>
-          <w:tab/>
-        </w:r>
-        <w:r>
-          <w:rPr>
-            <w:noProof/>
-            <w:webHidden/>
-          </w:rPr>
-          <w:fldChar w:fldCharType="begin"/>
-        </w:r>
-        <w:r>
-          <w:rPr>
-            <w:noProof/>
-            <w:webHidden/>
-          </w:rPr>
-          <w:instrText xml:space="preserve"> PAGEREF _Toc386620607 \h </w:instrText>
-        </w:r>
-        <w:r>
-          <w:rPr>
-            <w:noProof/>
-            <w:webHidden/>
-          </w:rPr>
-        </w:r>
-        <w:r>
-          <w:rPr>
-            <w:noProof/>
-            <w:webHidden/>
-          </w:rPr>
-          <w:fldChar w:fldCharType="separate"/>
-        </w:r>
-        <w:r>
-          <w:rPr>
-            <w:noProof/>
-            <w:webHidden/>
-          </w:rPr>
-          <w:t>3</w:t>
-        </w:r>
-        <w:r>
-          <w:rPr>
-            <w:noProof/>
-            <w:webHidden/>
-          </w:rPr>
-          <w:fldChar w:fldCharType="end"/>
-        </w:r>
-      </w:hyperlink>
-    </w:p>
-    <w:p>
-      <w:pPr>
-        <w:pStyle w:val="TOC2"/>
-        <w:tabs>
-          <w:tab w:val="left" w:pos="880"/>
-          <w:tab w:val="right" w:leader="dot" w:pos="8494"/>
-        </w:tabs>
-        <w:rPr>
-          <w:rFonts w:ascii="Calibri" w:eastAsia="Times New Roman" w:hAnsi="Calibri"/>
-          <w:noProof/>
-          <w:sz w:val="22"/>
-          <w:lang w:eastAsia="pt-BR"/>
-        </w:rPr>
-      </w:pPr>
-      <w:hyperlink w:anchor="_Toc386620608" w:history="1">
-        <w:r>
-          <w:rPr>
-            <w:rStyle w:val="Hyperlink"/>
-            <w:noProof/>
-          </w:rPr>
-          <w:t>2</w:t>
-        </w:r>
-        <w:r>
-          <w:rPr>
-            <w:rStyle w:val="Hyperlink"/>
-            <w:noProof/>
-          </w:rPr>
-          <w:t>.2</w:t>
-        </w:r>
-        <w:r>
-          <w:rPr>
-            <w:rFonts w:ascii="Calibri" w:eastAsia="Times New Roman" w:hAnsi="Calibri"/>
-            <w:noProof/>
-            <w:sz w:val="22"/>
-            <w:lang w:eastAsia="pt-BR"/>
-          </w:rPr>
-          <w:tab/>
-        </w:r>
-        <w:r>
-          <w:rPr>
-            <w:rStyle w:val="Hyperlink"/>
-            <w:noProof/>
-          </w:rPr>
-          <w:t>&lt;RNG2&gt; &lt;Título da RNG 2&gt;</w:t>
-        </w:r>
-        <w:r>
-          <w:rPr>
-            <w:noProof/>
-            <w:webHidden/>
-          </w:rPr>
-          <w:tab/>
-        </w:r>
-        <w:r>
-          <w:rPr>
-            <w:noProof/>
-            <w:webHidden/>
-          </w:rPr>
-          <w:fldChar w:fldCharType="begin"/>
-        </w:r>
-        <w:r>
-          <w:rPr>
-            <w:noProof/>
-            <w:webHidden/>
-          </w:rPr>
-          <w:instrText xml:space="preserve"> PAGEREF _Toc386620608 \h </w:instrText>
-        </w:r>
-        <w:r>
-          <w:rPr>
-            <w:noProof/>
-            <w:webHidden/>
-          </w:rPr>
-        </w:r>
-        <w:r>
-          <w:rPr>
-            <w:noProof/>
-            <w:webHidden/>
-          </w:rPr>
-          <w:fldChar w:fldCharType="separate"/>
-        </w:r>
-        <w:r>
-          <w:rPr>
-            <w:noProof/>
-            <w:webHidden/>
-          </w:rPr>
-          <w:t>3</w:t>
-        </w:r>
-        <w:r>
-          <w:rPr>
-            <w:noProof/>
-            <w:webHidden/>
-          </w:rPr>
-          <w:fldChar w:fldCharType="end"/>
-        </w:r>
-      </w:hyperlink>
-    </w:p>
-    <w:p>
-      <w:pPr>
-        <w:pStyle w:val="TOC2"/>
-        <w:tabs>
-          <w:tab w:val="left" w:pos="880"/>
-          <w:tab w:val="right" w:leader="dot" w:pos="8494"/>
-        </w:tabs>
-        <w:rPr>
-          <w:rFonts w:ascii="Calibri" w:eastAsia="Times New Roman" w:hAnsi="Calibri"/>
-          <w:noProof/>
-          <w:sz w:val="22"/>
-          <w:lang w:eastAsia="pt-BR"/>
-        </w:rPr>
-      </w:pPr>
-      <w:hyperlink w:anchor="_Toc386620609" w:history="1">
-        <w:r>
-          <w:rPr>
-            <w:rStyle w:val="Hyperlink"/>
-            <w:noProof/>
-          </w:rPr>
-          <w:t>2</w:t>
-        </w:r>
-        <w:r>
-          <w:rPr>
-            <w:rStyle w:val="Hyperlink"/>
-            <w:noProof/>
-          </w:rPr>
-          <w:t>.3</w:t>
-        </w:r>
-        <w:r>
-          <w:rPr>
-            <w:rFonts w:ascii="Calibri" w:eastAsia="Times New Roman" w:hAnsi="Calibri"/>
-            <w:noProof/>
-            <w:sz w:val="22"/>
-            <w:lang w:eastAsia="pt-BR"/>
-          </w:rPr>
-          <w:tab/>
-        </w:r>
-        <w:r>
-          <w:rPr>
-            <w:rStyle w:val="Hyperlink"/>
-            <w:noProof/>
-          </w:rPr>
-          <w:t>&lt;RNG3&gt; &lt;Título da RNG 3&gt;</w:t>
-        </w:r>
-        <w:r>
-          <w:rPr>
-            <w:noProof/>
-            <w:webHidden/>
-          </w:rPr>
-          <w:tab/>
-        </w:r>
-        <w:r>
-          <w:rPr>
-            <w:noProof/>
-            <w:webHidden/>
-          </w:rPr>
-          <w:fldChar w:fldCharType="begin"/>
-        </w:r>
-        <w:r>
-          <w:rPr>
-            <w:noProof/>
-            <w:webHidden/>
-          </w:rPr>
-          <w:instrText xml:space="preserve"> PAGEREF _Toc386620609 \h </w:instrText>
-        </w:r>
-        <w:r>
-          <w:rPr>
-            <w:noProof/>
-            <w:webHidden/>
-          </w:rPr>
-        </w:r>
-        <w:r>
-          <w:rPr>
-            <w:noProof/>
-            <w:webHidden/>
-          </w:rPr>
-          <w:fldChar w:fldCharType="separate"/>
-        </w:r>
-        <w:r>
-          <w:rPr>
-            <w:noProof/>
-            <w:webHidden/>
-          </w:rPr>
-          <w:t>3</w:t>
-        </w:r>
-        <w:r>
-          <w:rPr>
-            <w:noProof/>
-            <w:webHidden/>
-          </w:rPr>
-          <w:fldChar w:fldCharType="end"/>
-        </w:r>
-      </w:hyperlink>
-    </w:p>
-    <w:p>
-      <w:r>
+        <w:rPr>
+          <w:rFonts w:cs="Arial"/>
+        </w:rPr>
+      </w:pPr>
+    </w:p>
+    <w:sdt>
+      <w:sdtPr>
+        <w:rPr>
+          <w:rFonts w:cs="Arial"/>
+          <w:sz w:val="28"/>
+          <w:szCs w:val="28"/>
+        </w:rPr>
+        <w:id w:val="1256478422"/>
+        <w:docPartObj>
+          <w:docPartGallery w:val="Table of Contents"/>
+          <w:docPartUnique/>
+        </w:docPartObj>
+      </w:sdtPr>
+      <w:sdtEndPr>
         <w:rPr>
           <w:b/>
           <w:bCs/>
-        </w:rPr>
-        <w:fldChar w:fldCharType="end"/>
-      </w:r>
-    </w:p>
+          <w:noProof/>
+          <w:sz w:val="24"/>
+          <w:szCs w:val="22"/>
+        </w:rPr>
+      </w:sdtEndPr>
+      <w:sdtContent>
+        <w:p>
+          <w:pPr>
+            <w:rPr>
+              <w:rFonts w:cs="Arial"/>
+              <w:sz w:val="28"/>
+              <w:szCs w:val="28"/>
+            </w:rPr>
+          </w:pPr>
+          <w:r>
+            <w:rPr>
+              <w:rFonts w:cs="Arial"/>
+              <w:b/>
+              <w:sz w:val="28"/>
+              <w:szCs w:val="28"/>
+            </w:rPr>
+            <w:t>Sumário</w:t>
+          </w:r>
+        </w:p>
+        <w:p>
+          <w:pPr>
+            <w:pStyle w:val="TOC1"/>
+            <w:tabs>
+              <w:tab w:val="left" w:pos="480"/>
+              <w:tab w:val="right" w:leader="dot" w:pos="8494"/>
+            </w:tabs>
+            <w:rPr>
+              <w:rFonts w:ascii="Arial" w:eastAsiaTheme="minorEastAsia" w:hAnsi="Arial" w:cs="Arial"/>
+              <w:b w:val="0"/>
+              <w:bCs w:val="0"/>
+              <w:noProof/>
+              <w:lang w:val="en-BR"/>
+            </w:rPr>
+          </w:pPr>
+          <w:r>
+            <w:rPr>
+              <w:rFonts w:ascii="Arial" w:hAnsi="Arial" w:cs="Arial"/>
+              <w:b w:val="0"/>
+              <w:bCs w:val="0"/>
+            </w:rPr>
+            <w:fldChar w:fldCharType="begin"/>
+          </w:r>
+          <w:r>
+            <w:rPr>
+              <w:rFonts w:ascii="Arial" w:hAnsi="Arial" w:cs="Arial"/>
+              <w:b w:val="0"/>
+              <w:bCs w:val="0"/>
+            </w:rPr>
+            <w:instrText xml:space="preserve"> TOC \o "1-3" \h \z \u </w:instrText>
+          </w:r>
+          <w:r>
+            <w:rPr>
+              <w:rFonts w:ascii="Arial" w:hAnsi="Arial" w:cs="Arial"/>
+              <w:b w:val="0"/>
+              <w:bCs w:val="0"/>
+            </w:rPr>
+            <w:fldChar w:fldCharType="separate"/>
+          </w:r>
+          <w:hyperlink w:anchor="_Toc68258041" w:history="1">
+            <w:r>
+              <w:rPr>
+                <w:rStyle w:val="Hyperlink"/>
+                <w:rFonts w:ascii="Arial" w:hAnsi="Arial" w:cs="Arial"/>
+                <w:b w:val="0"/>
+                <w:bCs w:val="0"/>
+                <w:noProof/>
+              </w:rPr>
+              <w:t>I</w:t>
+            </w:r>
+            <w:r>
+              <w:rPr>
+                <w:rStyle w:val="Hyperlink"/>
+                <w:rFonts w:ascii="Arial" w:hAnsi="Arial" w:cs="Arial"/>
+                <w:b w:val="0"/>
+                <w:bCs w:val="0"/>
+                <w:noProof/>
+              </w:rPr>
+              <w:t>ntrod</w:t>
+            </w:r>
+            <w:r>
+              <w:rPr>
+                <w:rStyle w:val="Hyperlink"/>
+                <w:rFonts w:ascii="Arial" w:hAnsi="Arial" w:cs="Arial"/>
+                <w:b w:val="0"/>
+                <w:bCs w:val="0"/>
+                <w:noProof/>
+              </w:rPr>
+              <w:t>u</w:t>
+            </w:r>
+            <w:r>
+              <w:rPr>
+                <w:rStyle w:val="Hyperlink"/>
+                <w:rFonts w:ascii="Arial" w:hAnsi="Arial" w:cs="Arial"/>
+                <w:b w:val="0"/>
+                <w:bCs w:val="0"/>
+                <w:noProof/>
+              </w:rPr>
+              <w:t>ç</w:t>
+            </w:r>
+            <w:r>
+              <w:rPr>
+                <w:rStyle w:val="Hyperlink"/>
+                <w:rFonts w:ascii="Arial" w:hAnsi="Arial" w:cs="Arial"/>
+                <w:b w:val="0"/>
+                <w:bCs w:val="0"/>
+                <w:noProof/>
+              </w:rPr>
+              <w:t>ã</w:t>
+            </w:r>
+            <w:r>
+              <w:rPr>
+                <w:rStyle w:val="Hyperlink"/>
+                <w:rFonts w:ascii="Arial" w:hAnsi="Arial" w:cs="Arial"/>
+                <w:b w:val="0"/>
+                <w:bCs w:val="0"/>
+                <w:noProof/>
+              </w:rPr>
+              <w:t>o</w:t>
+            </w:r>
+            <w:r>
+              <w:rPr>
+                <w:rFonts w:ascii="Arial" w:hAnsi="Arial" w:cs="Arial"/>
+                <w:b w:val="0"/>
+                <w:bCs w:val="0"/>
+                <w:noProof/>
+                <w:webHidden/>
+              </w:rPr>
+              <w:tab/>
+            </w:r>
+            <w:r>
+              <w:rPr>
+                <w:rFonts w:ascii="Arial" w:hAnsi="Arial" w:cs="Arial"/>
+                <w:b w:val="0"/>
+                <w:bCs w:val="0"/>
+                <w:noProof/>
+                <w:webHidden/>
+              </w:rPr>
+              <w:fldChar w:fldCharType="begin"/>
+            </w:r>
+            <w:r>
+              <w:rPr>
+                <w:rFonts w:ascii="Arial" w:hAnsi="Arial" w:cs="Arial"/>
+                <w:b w:val="0"/>
+                <w:bCs w:val="0"/>
+                <w:noProof/>
+                <w:webHidden/>
+              </w:rPr>
+              <w:instrText xml:space="preserve"> PAGEREF _Toc68258041 \h </w:instrText>
+            </w:r>
+            <w:r>
+              <w:rPr>
+                <w:rFonts w:ascii="Arial" w:hAnsi="Arial" w:cs="Arial"/>
+                <w:b w:val="0"/>
+                <w:bCs w:val="0"/>
+                <w:noProof/>
+                <w:webHidden/>
+              </w:rPr>
+            </w:r>
+            <w:r>
+              <w:rPr>
+                <w:rFonts w:ascii="Arial" w:hAnsi="Arial" w:cs="Arial"/>
+                <w:b w:val="0"/>
+                <w:bCs w:val="0"/>
+                <w:noProof/>
+                <w:webHidden/>
+              </w:rPr>
+              <w:fldChar w:fldCharType="separate"/>
+            </w:r>
+            <w:r>
+              <w:rPr>
+                <w:rFonts w:ascii="Arial" w:hAnsi="Arial" w:cs="Arial"/>
+                <w:b w:val="0"/>
+                <w:bCs w:val="0"/>
+                <w:noProof/>
+                <w:webHidden/>
+              </w:rPr>
+              <w:t>2</w:t>
+            </w:r>
+            <w:r>
+              <w:rPr>
+                <w:rFonts w:ascii="Arial" w:hAnsi="Arial" w:cs="Arial"/>
+                <w:b w:val="0"/>
+                <w:bCs w:val="0"/>
+                <w:noProof/>
+                <w:webHidden/>
+              </w:rPr>
+              <w:fldChar w:fldCharType="end"/>
+            </w:r>
+          </w:hyperlink>
+        </w:p>
+        <w:p>
+          <w:pPr>
+            <w:pStyle w:val="TOC1"/>
+            <w:tabs>
+              <w:tab w:val="left" w:pos="480"/>
+              <w:tab w:val="right" w:leader="dot" w:pos="8494"/>
+            </w:tabs>
+            <w:rPr>
+              <w:rFonts w:ascii="Arial" w:eastAsiaTheme="minorEastAsia" w:hAnsi="Arial" w:cs="Arial"/>
+              <w:b w:val="0"/>
+              <w:bCs w:val="0"/>
+              <w:noProof/>
+              <w:lang w:val="en-BR"/>
+            </w:rPr>
+          </w:pPr>
+          <w:hyperlink w:anchor="_Toc68258042" w:history="1">
+            <w:r>
+              <w:rPr>
+                <w:rStyle w:val="Hyperlink"/>
+                <w:rFonts w:ascii="Arial" w:hAnsi="Arial" w:cs="Arial"/>
+                <w:b w:val="0"/>
+                <w:bCs w:val="0"/>
+                <w:noProof/>
+              </w:rPr>
+              <w:t>R</w:t>
+            </w:r>
+            <w:r>
+              <w:rPr>
+                <w:rStyle w:val="Hyperlink"/>
+                <w:rFonts w:ascii="Arial" w:hAnsi="Arial" w:cs="Arial"/>
+                <w:b w:val="0"/>
+                <w:bCs w:val="0"/>
+                <w:noProof/>
+              </w:rPr>
+              <w:t>egras de Negócio</w:t>
+            </w:r>
+            <w:r>
+              <w:rPr>
+                <w:rFonts w:ascii="Arial" w:hAnsi="Arial" w:cs="Arial"/>
+                <w:b w:val="0"/>
+                <w:bCs w:val="0"/>
+                <w:noProof/>
+                <w:webHidden/>
+              </w:rPr>
+              <w:tab/>
+            </w:r>
+            <w:r>
+              <w:rPr>
+                <w:rFonts w:ascii="Arial" w:hAnsi="Arial" w:cs="Arial"/>
+                <w:b w:val="0"/>
+                <w:bCs w:val="0"/>
+                <w:noProof/>
+                <w:webHidden/>
+              </w:rPr>
+              <w:fldChar w:fldCharType="begin"/>
+            </w:r>
+            <w:r>
+              <w:rPr>
+                <w:rFonts w:ascii="Arial" w:hAnsi="Arial" w:cs="Arial"/>
+                <w:b w:val="0"/>
+                <w:bCs w:val="0"/>
+                <w:noProof/>
+                <w:webHidden/>
+              </w:rPr>
+              <w:instrText xml:space="preserve"> PAGEREF _Toc68258042 \h </w:instrText>
+            </w:r>
+            <w:r>
+              <w:rPr>
+                <w:rFonts w:ascii="Arial" w:hAnsi="Arial" w:cs="Arial"/>
+                <w:b w:val="0"/>
+                <w:bCs w:val="0"/>
+                <w:noProof/>
+                <w:webHidden/>
+              </w:rPr>
+            </w:r>
+            <w:r>
+              <w:rPr>
+                <w:rFonts w:ascii="Arial" w:hAnsi="Arial" w:cs="Arial"/>
+                <w:b w:val="0"/>
+                <w:bCs w:val="0"/>
+                <w:noProof/>
+                <w:webHidden/>
+              </w:rPr>
+              <w:fldChar w:fldCharType="separate"/>
+            </w:r>
+            <w:r>
+              <w:rPr>
+                <w:rFonts w:ascii="Arial" w:hAnsi="Arial" w:cs="Arial"/>
+                <w:b w:val="0"/>
+                <w:bCs w:val="0"/>
+                <w:noProof/>
+                <w:webHidden/>
+              </w:rPr>
+              <w:t>2</w:t>
+            </w:r>
+            <w:r>
+              <w:rPr>
+                <w:rFonts w:ascii="Arial" w:hAnsi="Arial" w:cs="Arial"/>
+                <w:b w:val="0"/>
+                <w:bCs w:val="0"/>
+                <w:noProof/>
+                <w:webHidden/>
+              </w:rPr>
+              <w:fldChar w:fldCharType="end"/>
+            </w:r>
+          </w:hyperlink>
+        </w:p>
+        <w:p>
+          <w:pPr>
+            <w:pStyle w:val="TOC2"/>
+            <w:tabs>
+              <w:tab w:val="right" w:leader="dot" w:pos="8494"/>
+            </w:tabs>
+            <w:rPr>
+              <w:rFonts w:ascii="Arial" w:eastAsiaTheme="minorEastAsia" w:hAnsi="Arial" w:cs="Arial"/>
+              <w:b w:val="0"/>
+              <w:bCs w:val="0"/>
+              <w:i/>
+              <w:iCs/>
+              <w:noProof/>
+              <w:sz w:val="24"/>
+              <w:szCs w:val="24"/>
+              <w:lang w:val="en-BR"/>
+            </w:rPr>
+          </w:pPr>
+          <w:hyperlink w:anchor="_Toc68258043" w:history="1">
+            <w:r>
+              <w:rPr>
+                <w:rStyle w:val="Hyperlink"/>
+                <w:rFonts w:ascii="Arial" w:hAnsi="Arial" w:cs="Arial"/>
+                <w:b w:val="0"/>
+                <w:bCs w:val="0"/>
+                <w:noProof/>
+                <w:sz w:val="24"/>
+                <w:szCs w:val="24"/>
+              </w:rPr>
+              <w:t>RNG1 – Ca</w:t>
+            </w:r>
+            <w:r>
+              <w:rPr>
+                <w:rStyle w:val="Hyperlink"/>
+                <w:rFonts w:ascii="Arial" w:hAnsi="Arial" w:cs="Arial"/>
+                <w:b w:val="0"/>
+                <w:bCs w:val="0"/>
+                <w:noProof/>
+                <w:sz w:val="24"/>
+                <w:szCs w:val="24"/>
+              </w:rPr>
+              <w:t>d</w:t>
+            </w:r>
+            <w:r>
+              <w:rPr>
+                <w:rStyle w:val="Hyperlink"/>
+                <w:rFonts w:ascii="Arial" w:hAnsi="Arial" w:cs="Arial"/>
+                <w:b w:val="0"/>
+                <w:bCs w:val="0"/>
+                <w:noProof/>
+                <w:sz w:val="24"/>
+                <w:szCs w:val="24"/>
+              </w:rPr>
+              <w:t>astro do Cliente</w:t>
+            </w:r>
+            <w:r>
+              <w:rPr>
+                <w:rFonts w:ascii="Arial" w:hAnsi="Arial" w:cs="Arial"/>
+                <w:b w:val="0"/>
+                <w:bCs w:val="0"/>
+                <w:noProof/>
+                <w:webHidden/>
+                <w:sz w:val="24"/>
+                <w:szCs w:val="24"/>
+              </w:rPr>
+              <w:tab/>
+            </w:r>
+            <w:r>
+              <w:rPr>
+                <w:rFonts w:ascii="Arial" w:hAnsi="Arial" w:cs="Arial"/>
+                <w:b w:val="0"/>
+                <w:bCs w:val="0"/>
+                <w:noProof/>
+                <w:webHidden/>
+                <w:sz w:val="24"/>
+                <w:szCs w:val="24"/>
+              </w:rPr>
+              <w:fldChar w:fldCharType="begin"/>
+            </w:r>
+            <w:r>
+              <w:rPr>
+                <w:rFonts w:ascii="Arial" w:hAnsi="Arial" w:cs="Arial"/>
+                <w:b w:val="0"/>
+                <w:bCs w:val="0"/>
+                <w:noProof/>
+                <w:webHidden/>
+                <w:sz w:val="24"/>
+                <w:szCs w:val="24"/>
+              </w:rPr>
+              <w:instrText xml:space="preserve"> PAGEREF _Toc68258043 \h </w:instrText>
+            </w:r>
+            <w:r>
+              <w:rPr>
+                <w:rFonts w:ascii="Arial" w:hAnsi="Arial" w:cs="Arial"/>
+                <w:b w:val="0"/>
+                <w:bCs w:val="0"/>
+                <w:noProof/>
+                <w:webHidden/>
+                <w:sz w:val="24"/>
+                <w:szCs w:val="24"/>
+              </w:rPr>
+            </w:r>
+            <w:r>
+              <w:rPr>
+                <w:rFonts w:ascii="Arial" w:hAnsi="Arial" w:cs="Arial"/>
+                <w:b w:val="0"/>
+                <w:bCs w:val="0"/>
+                <w:noProof/>
+                <w:webHidden/>
+                <w:sz w:val="24"/>
+                <w:szCs w:val="24"/>
+              </w:rPr>
+              <w:fldChar w:fldCharType="separate"/>
+            </w:r>
+            <w:r>
+              <w:rPr>
+                <w:rFonts w:ascii="Arial" w:hAnsi="Arial" w:cs="Arial"/>
+                <w:b w:val="0"/>
+                <w:bCs w:val="0"/>
+                <w:noProof/>
+                <w:webHidden/>
+                <w:sz w:val="24"/>
+                <w:szCs w:val="24"/>
+              </w:rPr>
+              <w:t>2</w:t>
+            </w:r>
+            <w:r>
+              <w:rPr>
+                <w:rFonts w:ascii="Arial" w:hAnsi="Arial" w:cs="Arial"/>
+                <w:b w:val="0"/>
+                <w:bCs w:val="0"/>
+                <w:noProof/>
+                <w:webHidden/>
+                <w:sz w:val="24"/>
+                <w:szCs w:val="24"/>
+              </w:rPr>
+              <w:fldChar w:fldCharType="end"/>
+            </w:r>
+          </w:hyperlink>
+        </w:p>
+        <w:p>
+          <w:pPr>
+            <w:pStyle w:val="TOC2"/>
+            <w:tabs>
+              <w:tab w:val="right" w:leader="dot" w:pos="8494"/>
+            </w:tabs>
+            <w:rPr>
+              <w:rFonts w:ascii="Arial" w:eastAsiaTheme="minorEastAsia" w:hAnsi="Arial" w:cs="Arial"/>
+              <w:b w:val="0"/>
+              <w:bCs w:val="0"/>
+              <w:i/>
+              <w:iCs/>
+              <w:noProof/>
+              <w:sz w:val="24"/>
+              <w:szCs w:val="24"/>
+              <w:lang w:val="en-BR"/>
+            </w:rPr>
+          </w:pPr>
+          <w:hyperlink w:anchor="_Toc68258044" w:history="1">
+            <w:r>
+              <w:rPr>
+                <w:rStyle w:val="Hyperlink"/>
+                <w:rFonts w:ascii="Arial" w:hAnsi="Arial" w:cs="Arial"/>
+                <w:b w:val="0"/>
+                <w:bCs w:val="0"/>
+                <w:noProof/>
+                <w:sz w:val="24"/>
+                <w:szCs w:val="24"/>
+              </w:rPr>
+              <w:t>RNG2 – Emissão de NF</w:t>
+            </w:r>
+            <w:r>
+              <w:rPr>
+                <w:rFonts w:ascii="Arial" w:hAnsi="Arial" w:cs="Arial"/>
+                <w:b w:val="0"/>
+                <w:bCs w:val="0"/>
+                <w:noProof/>
+                <w:webHidden/>
+                <w:sz w:val="24"/>
+                <w:szCs w:val="24"/>
+              </w:rPr>
+              <w:tab/>
+            </w:r>
+            <w:r>
+              <w:rPr>
+                <w:rFonts w:ascii="Arial" w:hAnsi="Arial" w:cs="Arial"/>
+                <w:b w:val="0"/>
+                <w:bCs w:val="0"/>
+                <w:noProof/>
+                <w:webHidden/>
+                <w:sz w:val="24"/>
+                <w:szCs w:val="24"/>
+              </w:rPr>
+              <w:fldChar w:fldCharType="begin"/>
+            </w:r>
+            <w:r>
+              <w:rPr>
+                <w:rFonts w:ascii="Arial" w:hAnsi="Arial" w:cs="Arial"/>
+                <w:b w:val="0"/>
+                <w:bCs w:val="0"/>
+                <w:noProof/>
+                <w:webHidden/>
+                <w:sz w:val="24"/>
+                <w:szCs w:val="24"/>
+              </w:rPr>
+              <w:instrText xml:space="preserve"> PAGEREF _Toc68258044 \h </w:instrText>
+            </w:r>
+            <w:r>
+              <w:rPr>
+                <w:rFonts w:ascii="Arial" w:hAnsi="Arial" w:cs="Arial"/>
+                <w:b w:val="0"/>
+                <w:bCs w:val="0"/>
+                <w:noProof/>
+                <w:webHidden/>
+                <w:sz w:val="24"/>
+                <w:szCs w:val="24"/>
+              </w:rPr>
+            </w:r>
+            <w:r>
+              <w:rPr>
+                <w:rFonts w:ascii="Arial" w:hAnsi="Arial" w:cs="Arial"/>
+                <w:b w:val="0"/>
+                <w:bCs w:val="0"/>
+                <w:noProof/>
+                <w:webHidden/>
+                <w:sz w:val="24"/>
+                <w:szCs w:val="24"/>
+              </w:rPr>
+              <w:fldChar w:fldCharType="separate"/>
+            </w:r>
+            <w:r>
+              <w:rPr>
+                <w:rFonts w:ascii="Arial" w:hAnsi="Arial" w:cs="Arial"/>
+                <w:b w:val="0"/>
+                <w:bCs w:val="0"/>
+                <w:noProof/>
+                <w:webHidden/>
+                <w:sz w:val="24"/>
+                <w:szCs w:val="24"/>
+              </w:rPr>
+              <w:t>2</w:t>
+            </w:r>
+            <w:r>
+              <w:rPr>
+                <w:rFonts w:ascii="Arial" w:hAnsi="Arial" w:cs="Arial"/>
+                <w:b w:val="0"/>
+                <w:bCs w:val="0"/>
+                <w:noProof/>
+                <w:webHidden/>
+                <w:sz w:val="24"/>
+                <w:szCs w:val="24"/>
+              </w:rPr>
+              <w:fldChar w:fldCharType="end"/>
+            </w:r>
+          </w:hyperlink>
+        </w:p>
+        <w:p>
+          <w:pPr>
+            <w:pStyle w:val="TOC2"/>
+            <w:tabs>
+              <w:tab w:val="right" w:leader="dot" w:pos="8494"/>
+            </w:tabs>
+            <w:rPr>
+              <w:rFonts w:ascii="Arial" w:eastAsiaTheme="minorEastAsia" w:hAnsi="Arial" w:cs="Arial"/>
+              <w:b w:val="0"/>
+              <w:bCs w:val="0"/>
+              <w:i/>
+              <w:iCs/>
+              <w:noProof/>
+              <w:sz w:val="24"/>
+              <w:szCs w:val="24"/>
+              <w:lang w:val="en-BR"/>
+            </w:rPr>
+          </w:pPr>
+          <w:hyperlink w:anchor="_Toc68258045" w:history="1">
+            <w:r>
+              <w:rPr>
+                <w:rStyle w:val="Hyperlink"/>
+                <w:rFonts w:ascii="Arial" w:hAnsi="Arial" w:cs="Arial"/>
+                <w:b w:val="0"/>
+                <w:bCs w:val="0"/>
+                <w:noProof/>
+                <w:sz w:val="24"/>
+                <w:szCs w:val="24"/>
+              </w:rPr>
+              <w:t>RNG3 – Desconto em comp</w:t>
+            </w:r>
+            <w:r>
+              <w:rPr>
+                <w:rStyle w:val="Hyperlink"/>
+                <w:rFonts w:ascii="Arial" w:hAnsi="Arial" w:cs="Arial"/>
+                <w:b w:val="0"/>
+                <w:bCs w:val="0"/>
+                <w:noProof/>
+                <w:sz w:val="24"/>
+                <w:szCs w:val="24"/>
+              </w:rPr>
+              <w:t>r</w:t>
+            </w:r>
+            <w:r>
+              <w:rPr>
+                <w:rStyle w:val="Hyperlink"/>
+                <w:rFonts w:ascii="Arial" w:hAnsi="Arial" w:cs="Arial"/>
+                <w:b w:val="0"/>
+                <w:bCs w:val="0"/>
+                <w:noProof/>
+                <w:sz w:val="24"/>
+                <w:szCs w:val="24"/>
+              </w:rPr>
+              <w:t>as grandes</w:t>
+            </w:r>
+            <w:r>
+              <w:rPr>
+                <w:rFonts w:ascii="Arial" w:hAnsi="Arial" w:cs="Arial"/>
+                <w:b w:val="0"/>
+                <w:bCs w:val="0"/>
+                <w:noProof/>
+                <w:webHidden/>
+                <w:sz w:val="24"/>
+                <w:szCs w:val="24"/>
+              </w:rPr>
+              <w:tab/>
+            </w:r>
+            <w:r>
+              <w:rPr>
+                <w:rFonts w:ascii="Arial" w:hAnsi="Arial" w:cs="Arial"/>
+                <w:b w:val="0"/>
+                <w:bCs w:val="0"/>
+                <w:noProof/>
+                <w:webHidden/>
+                <w:sz w:val="24"/>
+                <w:szCs w:val="24"/>
+              </w:rPr>
+              <w:fldChar w:fldCharType="begin"/>
+            </w:r>
+            <w:r>
+              <w:rPr>
+                <w:rFonts w:ascii="Arial" w:hAnsi="Arial" w:cs="Arial"/>
+                <w:b w:val="0"/>
+                <w:bCs w:val="0"/>
+                <w:noProof/>
+                <w:webHidden/>
+                <w:sz w:val="24"/>
+                <w:szCs w:val="24"/>
+              </w:rPr>
+              <w:instrText xml:space="preserve"> PAGEREF _Toc68258045 \h </w:instrText>
+            </w:r>
+            <w:r>
+              <w:rPr>
+                <w:rFonts w:ascii="Arial" w:hAnsi="Arial" w:cs="Arial"/>
+                <w:b w:val="0"/>
+                <w:bCs w:val="0"/>
+                <w:noProof/>
+                <w:webHidden/>
+                <w:sz w:val="24"/>
+                <w:szCs w:val="24"/>
+              </w:rPr>
+            </w:r>
+            <w:r>
+              <w:rPr>
+                <w:rFonts w:ascii="Arial" w:hAnsi="Arial" w:cs="Arial"/>
+                <w:b w:val="0"/>
+                <w:bCs w:val="0"/>
+                <w:noProof/>
+                <w:webHidden/>
+                <w:sz w:val="24"/>
+                <w:szCs w:val="24"/>
+              </w:rPr>
+              <w:fldChar w:fldCharType="separate"/>
+            </w:r>
+            <w:r>
+              <w:rPr>
+                <w:rFonts w:ascii="Arial" w:hAnsi="Arial" w:cs="Arial"/>
+                <w:b w:val="0"/>
+                <w:bCs w:val="0"/>
+                <w:noProof/>
+                <w:webHidden/>
+                <w:sz w:val="24"/>
+                <w:szCs w:val="24"/>
+              </w:rPr>
+              <w:t>2</w:t>
+            </w:r>
+            <w:r>
+              <w:rPr>
+                <w:rFonts w:ascii="Arial" w:hAnsi="Arial" w:cs="Arial"/>
+                <w:b w:val="0"/>
+                <w:bCs w:val="0"/>
+                <w:noProof/>
+                <w:webHidden/>
+                <w:sz w:val="24"/>
+                <w:szCs w:val="24"/>
+              </w:rPr>
+              <w:fldChar w:fldCharType="end"/>
+            </w:r>
+          </w:hyperlink>
+        </w:p>
+        <w:p>
+          <w:pPr>
+            <w:pStyle w:val="TOC2"/>
+            <w:tabs>
+              <w:tab w:val="right" w:leader="dot" w:pos="8494"/>
+            </w:tabs>
+            <w:rPr>
+              <w:rFonts w:ascii="Arial" w:eastAsiaTheme="minorEastAsia" w:hAnsi="Arial" w:cs="Arial"/>
+              <w:b w:val="0"/>
+              <w:bCs w:val="0"/>
+              <w:i/>
+              <w:iCs/>
+              <w:noProof/>
+              <w:sz w:val="24"/>
+              <w:szCs w:val="24"/>
+              <w:lang w:val="en-BR"/>
+            </w:rPr>
+          </w:pPr>
+          <w:hyperlink w:anchor="_Toc68258046" w:history="1">
+            <w:r>
+              <w:rPr>
+                <w:rStyle w:val="Hyperlink"/>
+                <w:rFonts w:ascii="Arial" w:hAnsi="Arial" w:cs="Arial"/>
+                <w:b w:val="0"/>
+                <w:bCs w:val="0"/>
+                <w:noProof/>
+                <w:sz w:val="24"/>
+                <w:szCs w:val="24"/>
+              </w:rPr>
+              <w:t>RNG4 – Comissão dos Vendedores</w:t>
+            </w:r>
+            <w:r>
+              <w:rPr>
+                <w:rFonts w:ascii="Arial" w:hAnsi="Arial" w:cs="Arial"/>
+                <w:b w:val="0"/>
+                <w:bCs w:val="0"/>
+                <w:noProof/>
+                <w:webHidden/>
+                <w:sz w:val="24"/>
+                <w:szCs w:val="24"/>
+              </w:rPr>
+              <w:tab/>
+            </w:r>
+            <w:r>
+              <w:rPr>
+                <w:rFonts w:ascii="Arial" w:hAnsi="Arial" w:cs="Arial"/>
+                <w:b w:val="0"/>
+                <w:bCs w:val="0"/>
+                <w:noProof/>
+                <w:webHidden/>
+                <w:sz w:val="24"/>
+                <w:szCs w:val="24"/>
+              </w:rPr>
+              <w:fldChar w:fldCharType="begin"/>
+            </w:r>
+            <w:r>
+              <w:rPr>
+                <w:rFonts w:ascii="Arial" w:hAnsi="Arial" w:cs="Arial"/>
+                <w:b w:val="0"/>
+                <w:bCs w:val="0"/>
+                <w:noProof/>
+                <w:webHidden/>
+                <w:sz w:val="24"/>
+                <w:szCs w:val="24"/>
+              </w:rPr>
+              <w:instrText xml:space="preserve"> PAGEREF _Toc68258046 \h </w:instrText>
+            </w:r>
+            <w:r>
+              <w:rPr>
+                <w:rFonts w:ascii="Arial" w:hAnsi="Arial" w:cs="Arial"/>
+                <w:b w:val="0"/>
+                <w:bCs w:val="0"/>
+                <w:noProof/>
+                <w:webHidden/>
+                <w:sz w:val="24"/>
+                <w:szCs w:val="24"/>
+              </w:rPr>
+            </w:r>
+            <w:r>
+              <w:rPr>
+                <w:rFonts w:ascii="Arial" w:hAnsi="Arial" w:cs="Arial"/>
+                <w:b w:val="0"/>
+                <w:bCs w:val="0"/>
+                <w:noProof/>
+                <w:webHidden/>
+                <w:sz w:val="24"/>
+                <w:szCs w:val="24"/>
+              </w:rPr>
+              <w:fldChar w:fldCharType="separate"/>
+            </w:r>
+            <w:r>
+              <w:rPr>
+                <w:rFonts w:ascii="Arial" w:hAnsi="Arial" w:cs="Arial"/>
+                <w:b w:val="0"/>
+                <w:bCs w:val="0"/>
+                <w:noProof/>
+                <w:webHidden/>
+                <w:sz w:val="24"/>
+                <w:szCs w:val="24"/>
+              </w:rPr>
+              <w:t>2</w:t>
+            </w:r>
+            <w:r>
+              <w:rPr>
+                <w:rFonts w:ascii="Arial" w:hAnsi="Arial" w:cs="Arial"/>
+                <w:b w:val="0"/>
+                <w:bCs w:val="0"/>
+                <w:noProof/>
+                <w:webHidden/>
+                <w:sz w:val="24"/>
+                <w:szCs w:val="24"/>
+              </w:rPr>
+              <w:fldChar w:fldCharType="end"/>
+            </w:r>
+          </w:hyperlink>
+        </w:p>
+        <w:p>
+          <w:pPr>
+            <w:pStyle w:val="TOC2"/>
+            <w:tabs>
+              <w:tab w:val="right" w:leader="dot" w:pos="8494"/>
+            </w:tabs>
+            <w:rPr>
+              <w:rFonts w:ascii="Arial" w:eastAsiaTheme="minorEastAsia" w:hAnsi="Arial" w:cs="Arial"/>
+              <w:b w:val="0"/>
+              <w:bCs w:val="0"/>
+              <w:i/>
+              <w:iCs/>
+              <w:noProof/>
+              <w:sz w:val="24"/>
+              <w:szCs w:val="24"/>
+              <w:lang w:val="en-BR"/>
+            </w:rPr>
+          </w:pPr>
+          <w:hyperlink w:anchor="_Toc68258047" w:history="1">
+            <w:r>
+              <w:rPr>
+                <w:rStyle w:val="Hyperlink"/>
+                <w:rFonts w:ascii="Arial" w:hAnsi="Arial" w:cs="Arial"/>
+                <w:b w:val="0"/>
+                <w:bCs w:val="0"/>
+                <w:noProof/>
+                <w:sz w:val="24"/>
+                <w:szCs w:val="24"/>
+              </w:rPr>
+              <w:t>RNG5 – Mão de Obra para Manutenção</w:t>
+            </w:r>
+            <w:r>
+              <w:rPr>
+                <w:rFonts w:ascii="Arial" w:hAnsi="Arial" w:cs="Arial"/>
+                <w:b w:val="0"/>
+                <w:bCs w:val="0"/>
+                <w:noProof/>
+                <w:webHidden/>
+                <w:sz w:val="24"/>
+                <w:szCs w:val="24"/>
+              </w:rPr>
+              <w:tab/>
+            </w:r>
+            <w:r>
+              <w:rPr>
+                <w:rFonts w:ascii="Arial" w:hAnsi="Arial" w:cs="Arial"/>
+                <w:b w:val="0"/>
+                <w:bCs w:val="0"/>
+                <w:noProof/>
+                <w:webHidden/>
+                <w:sz w:val="24"/>
+                <w:szCs w:val="24"/>
+              </w:rPr>
+              <w:fldChar w:fldCharType="begin"/>
+            </w:r>
+            <w:r>
+              <w:rPr>
+                <w:rFonts w:ascii="Arial" w:hAnsi="Arial" w:cs="Arial"/>
+                <w:b w:val="0"/>
+                <w:bCs w:val="0"/>
+                <w:noProof/>
+                <w:webHidden/>
+                <w:sz w:val="24"/>
+                <w:szCs w:val="24"/>
+              </w:rPr>
+              <w:instrText xml:space="preserve"> PAGEREF _Toc68258047 \h </w:instrText>
+            </w:r>
+            <w:r>
+              <w:rPr>
+                <w:rFonts w:ascii="Arial" w:hAnsi="Arial" w:cs="Arial"/>
+                <w:b w:val="0"/>
+                <w:bCs w:val="0"/>
+                <w:noProof/>
+                <w:webHidden/>
+                <w:sz w:val="24"/>
+                <w:szCs w:val="24"/>
+              </w:rPr>
+            </w:r>
+            <w:r>
+              <w:rPr>
+                <w:rFonts w:ascii="Arial" w:hAnsi="Arial" w:cs="Arial"/>
+                <w:b w:val="0"/>
+                <w:bCs w:val="0"/>
+                <w:noProof/>
+                <w:webHidden/>
+                <w:sz w:val="24"/>
+                <w:szCs w:val="24"/>
+              </w:rPr>
+              <w:fldChar w:fldCharType="separate"/>
+            </w:r>
+            <w:r>
+              <w:rPr>
+                <w:rFonts w:ascii="Arial" w:hAnsi="Arial" w:cs="Arial"/>
+                <w:b w:val="0"/>
+                <w:bCs w:val="0"/>
+                <w:noProof/>
+                <w:webHidden/>
+                <w:sz w:val="24"/>
+                <w:szCs w:val="24"/>
+              </w:rPr>
+              <w:t>2</w:t>
+            </w:r>
+            <w:r>
+              <w:rPr>
+                <w:rFonts w:ascii="Arial" w:hAnsi="Arial" w:cs="Arial"/>
+                <w:b w:val="0"/>
+                <w:bCs w:val="0"/>
+                <w:noProof/>
+                <w:webHidden/>
+                <w:sz w:val="24"/>
+                <w:szCs w:val="24"/>
+              </w:rPr>
+              <w:fldChar w:fldCharType="end"/>
+            </w:r>
+          </w:hyperlink>
+        </w:p>
+        <w:p>
+          <w:pPr>
+            <w:pStyle w:val="TOC2"/>
+            <w:tabs>
+              <w:tab w:val="right" w:leader="dot" w:pos="8494"/>
+            </w:tabs>
+            <w:rPr>
+              <w:rFonts w:ascii="Arial" w:eastAsiaTheme="minorEastAsia" w:hAnsi="Arial" w:cs="Arial"/>
+              <w:b w:val="0"/>
+              <w:bCs w:val="0"/>
+              <w:i/>
+              <w:iCs/>
+              <w:noProof/>
+              <w:sz w:val="24"/>
+              <w:szCs w:val="24"/>
+              <w:lang w:val="en-BR"/>
+            </w:rPr>
+          </w:pPr>
+          <w:hyperlink w:anchor="_Toc68258048" w:history="1">
+            <w:r>
+              <w:rPr>
+                <w:rStyle w:val="Hyperlink"/>
+                <w:rFonts w:ascii="Arial" w:hAnsi="Arial" w:cs="Arial"/>
+                <w:b w:val="0"/>
+                <w:bCs w:val="0"/>
+                <w:noProof/>
+                <w:sz w:val="24"/>
+                <w:szCs w:val="24"/>
+              </w:rPr>
+              <w:t>RNG6 – Cadas</w:t>
+            </w:r>
+            <w:r>
+              <w:rPr>
+                <w:rStyle w:val="Hyperlink"/>
+                <w:rFonts w:ascii="Arial" w:hAnsi="Arial" w:cs="Arial"/>
+                <w:b w:val="0"/>
+                <w:bCs w:val="0"/>
+                <w:noProof/>
+                <w:sz w:val="24"/>
+                <w:szCs w:val="24"/>
+              </w:rPr>
+              <w:t>t</w:t>
+            </w:r>
+            <w:r>
+              <w:rPr>
+                <w:rStyle w:val="Hyperlink"/>
+                <w:rFonts w:ascii="Arial" w:hAnsi="Arial" w:cs="Arial"/>
+                <w:b w:val="0"/>
+                <w:bCs w:val="0"/>
+                <w:noProof/>
+                <w:sz w:val="24"/>
+                <w:szCs w:val="24"/>
+              </w:rPr>
+              <w:t>ro de Cliente</w:t>
+            </w:r>
+            <w:r>
+              <w:rPr>
+                <w:rFonts w:ascii="Arial" w:hAnsi="Arial" w:cs="Arial"/>
+                <w:b w:val="0"/>
+                <w:bCs w:val="0"/>
+                <w:noProof/>
+                <w:webHidden/>
+                <w:sz w:val="24"/>
+                <w:szCs w:val="24"/>
+              </w:rPr>
+              <w:tab/>
+            </w:r>
+            <w:r>
+              <w:rPr>
+                <w:rFonts w:ascii="Arial" w:hAnsi="Arial" w:cs="Arial"/>
+                <w:b w:val="0"/>
+                <w:bCs w:val="0"/>
+                <w:noProof/>
+                <w:webHidden/>
+                <w:sz w:val="24"/>
+                <w:szCs w:val="24"/>
+              </w:rPr>
+              <w:fldChar w:fldCharType="begin"/>
+            </w:r>
+            <w:r>
+              <w:rPr>
+                <w:rFonts w:ascii="Arial" w:hAnsi="Arial" w:cs="Arial"/>
+                <w:b w:val="0"/>
+                <w:bCs w:val="0"/>
+                <w:noProof/>
+                <w:webHidden/>
+                <w:sz w:val="24"/>
+                <w:szCs w:val="24"/>
+              </w:rPr>
+              <w:instrText xml:space="preserve"> PAGEREF _Toc68258048 \h </w:instrText>
+            </w:r>
+            <w:r>
+              <w:rPr>
+                <w:rFonts w:ascii="Arial" w:hAnsi="Arial" w:cs="Arial"/>
+                <w:b w:val="0"/>
+                <w:bCs w:val="0"/>
+                <w:noProof/>
+                <w:webHidden/>
+                <w:sz w:val="24"/>
+                <w:szCs w:val="24"/>
+              </w:rPr>
+            </w:r>
+            <w:r>
+              <w:rPr>
+                <w:rFonts w:ascii="Arial" w:hAnsi="Arial" w:cs="Arial"/>
+                <w:b w:val="0"/>
+                <w:bCs w:val="0"/>
+                <w:noProof/>
+                <w:webHidden/>
+                <w:sz w:val="24"/>
+                <w:szCs w:val="24"/>
+              </w:rPr>
+              <w:fldChar w:fldCharType="separate"/>
+            </w:r>
+            <w:r>
+              <w:rPr>
+                <w:rFonts w:ascii="Arial" w:hAnsi="Arial" w:cs="Arial"/>
+                <w:b w:val="0"/>
+                <w:bCs w:val="0"/>
+                <w:noProof/>
+                <w:webHidden/>
+                <w:sz w:val="24"/>
+                <w:szCs w:val="24"/>
+              </w:rPr>
+              <w:t>3</w:t>
+            </w:r>
+            <w:r>
+              <w:rPr>
+                <w:rFonts w:ascii="Arial" w:hAnsi="Arial" w:cs="Arial"/>
+                <w:b w:val="0"/>
+                <w:bCs w:val="0"/>
+                <w:noProof/>
+                <w:webHidden/>
+                <w:sz w:val="24"/>
+                <w:szCs w:val="24"/>
+              </w:rPr>
+              <w:fldChar w:fldCharType="end"/>
+            </w:r>
+          </w:hyperlink>
+        </w:p>
+        <w:p>
+          <w:pPr>
+            <w:pStyle w:val="TOC2"/>
+            <w:tabs>
+              <w:tab w:val="right" w:leader="dot" w:pos="8494"/>
+            </w:tabs>
+            <w:rPr>
+              <w:rFonts w:ascii="Arial" w:eastAsiaTheme="minorEastAsia" w:hAnsi="Arial" w:cs="Arial"/>
+              <w:b w:val="0"/>
+              <w:bCs w:val="0"/>
+              <w:i/>
+              <w:iCs/>
+              <w:noProof/>
+              <w:sz w:val="24"/>
+              <w:szCs w:val="24"/>
+              <w:lang w:val="en-BR"/>
+            </w:rPr>
+          </w:pPr>
+          <w:hyperlink w:anchor="_Toc68258049" w:history="1">
+            <w:r>
+              <w:rPr>
+                <w:rStyle w:val="Hyperlink"/>
+                <w:rFonts w:ascii="Arial" w:hAnsi="Arial" w:cs="Arial"/>
+                <w:b w:val="0"/>
+                <w:bCs w:val="0"/>
+                <w:noProof/>
+                <w:sz w:val="24"/>
+                <w:szCs w:val="24"/>
+              </w:rPr>
+              <w:t>RNG7 – Produtos em estoque</w:t>
+            </w:r>
+            <w:r>
+              <w:rPr>
+                <w:rFonts w:ascii="Arial" w:hAnsi="Arial" w:cs="Arial"/>
+                <w:b w:val="0"/>
+                <w:bCs w:val="0"/>
+                <w:noProof/>
+                <w:webHidden/>
+                <w:sz w:val="24"/>
+                <w:szCs w:val="24"/>
+              </w:rPr>
+              <w:tab/>
+            </w:r>
+            <w:r>
+              <w:rPr>
+                <w:rFonts w:ascii="Arial" w:hAnsi="Arial" w:cs="Arial"/>
+                <w:b w:val="0"/>
+                <w:bCs w:val="0"/>
+                <w:noProof/>
+                <w:webHidden/>
+                <w:sz w:val="24"/>
+                <w:szCs w:val="24"/>
+              </w:rPr>
+              <w:fldChar w:fldCharType="begin"/>
+            </w:r>
+            <w:r>
+              <w:rPr>
+                <w:rFonts w:ascii="Arial" w:hAnsi="Arial" w:cs="Arial"/>
+                <w:b w:val="0"/>
+                <w:bCs w:val="0"/>
+                <w:noProof/>
+                <w:webHidden/>
+                <w:sz w:val="24"/>
+                <w:szCs w:val="24"/>
+              </w:rPr>
+              <w:instrText xml:space="preserve"> PAGEREF _Toc68258049 \h </w:instrText>
+            </w:r>
+            <w:r>
+              <w:rPr>
+                <w:rFonts w:ascii="Arial" w:hAnsi="Arial" w:cs="Arial"/>
+                <w:b w:val="0"/>
+                <w:bCs w:val="0"/>
+                <w:noProof/>
+                <w:webHidden/>
+                <w:sz w:val="24"/>
+                <w:szCs w:val="24"/>
+              </w:rPr>
+            </w:r>
+            <w:r>
+              <w:rPr>
+                <w:rFonts w:ascii="Arial" w:hAnsi="Arial" w:cs="Arial"/>
+                <w:b w:val="0"/>
+                <w:bCs w:val="0"/>
+                <w:noProof/>
+                <w:webHidden/>
+                <w:sz w:val="24"/>
+                <w:szCs w:val="24"/>
+              </w:rPr>
+              <w:fldChar w:fldCharType="separate"/>
+            </w:r>
+            <w:r>
+              <w:rPr>
+                <w:rFonts w:ascii="Arial" w:hAnsi="Arial" w:cs="Arial"/>
+                <w:b w:val="0"/>
+                <w:bCs w:val="0"/>
+                <w:noProof/>
+                <w:webHidden/>
+                <w:sz w:val="24"/>
+                <w:szCs w:val="24"/>
+              </w:rPr>
+              <w:t>3</w:t>
+            </w:r>
+            <w:r>
+              <w:rPr>
+                <w:rFonts w:ascii="Arial" w:hAnsi="Arial" w:cs="Arial"/>
+                <w:b w:val="0"/>
+                <w:bCs w:val="0"/>
+                <w:noProof/>
+                <w:webHidden/>
+                <w:sz w:val="24"/>
+                <w:szCs w:val="24"/>
+              </w:rPr>
+              <w:fldChar w:fldCharType="end"/>
+            </w:r>
+          </w:hyperlink>
+        </w:p>
+        <w:p>
+          <w:pPr>
+            <w:rPr>
+              <w:rFonts w:cs="Arial"/>
+            </w:rPr>
+          </w:pPr>
+          <w:r>
+            <w:rPr>
+              <w:rFonts w:cs="Arial"/>
+              <w:noProof/>
+            </w:rPr>
+            <w:fldChar w:fldCharType="end"/>
+          </w:r>
+        </w:p>
+      </w:sdtContent>
+    </w:sdt>
     <w:p>
       <w:pPr>
         <w:spacing w:line="276" w:lineRule="auto"/>
-      </w:pPr>
-      <w:r>
-        <w:br w:type="page"/>
-      </w:r>
-    </w:p>
-    <w:p>
-      <w:pPr>
-        <w:pStyle w:val="TOCHeading"/>
-        <w:numPr>
-          <w:ilvl w:val="0"/>
-          <w:numId w:val="10"/>
-        </w:numPr>
-        <w:rPr>
-          <w:rFonts w:ascii="Arial" w:eastAsia="Calibri" w:hAnsi="Arial" w:cs="Times New Roman"/>
-          <w:bCs w:val="0"/>
-          <w:color w:val="auto"/>
-          <w:sz w:val="32"/>
-          <w:szCs w:val="22"/>
-          <w:lang w:eastAsia="en-US"/>
+        <w:rPr>
+          <w:rFonts w:cs="Arial"/>
+        </w:rPr>
+      </w:pPr>
+    </w:p>
+    <w:p>
+      <w:pPr>
+        <w:spacing w:line="276" w:lineRule="auto"/>
+        <w:rPr>
+          <w:rFonts w:cs="Arial"/>
+        </w:rPr>
+      </w:pPr>
+    </w:p>
+    <w:p>
+      <w:pPr>
+        <w:spacing w:line="276" w:lineRule="auto"/>
+        <w:rPr>
+          <w:rFonts w:cs="Arial"/>
+        </w:rPr>
+      </w:pPr>
+    </w:p>
+    <w:p>
+      <w:pPr>
+        <w:spacing w:line="276" w:lineRule="auto"/>
+        <w:rPr>
+          <w:rFonts w:cs="Arial"/>
+        </w:rPr>
+      </w:pPr>
+    </w:p>
+    <w:p>
+      <w:pPr>
+        <w:spacing w:line="276" w:lineRule="auto"/>
+        <w:rPr>
+          <w:rFonts w:cs="Arial"/>
+        </w:rPr>
+      </w:pPr>
+    </w:p>
+    <w:p>
+      <w:pPr>
+        <w:spacing w:line="276" w:lineRule="auto"/>
+        <w:rPr>
+          <w:rFonts w:cs="Arial"/>
+        </w:rPr>
+      </w:pPr>
+    </w:p>
+    <w:p>
+      <w:pPr>
+        <w:spacing w:line="276" w:lineRule="auto"/>
+        <w:rPr>
+          <w:rFonts w:cs="Arial"/>
+        </w:rPr>
+      </w:pPr>
+    </w:p>
+    <w:p>
+      <w:pPr>
+        <w:spacing w:line="276" w:lineRule="auto"/>
+        <w:rPr>
+          <w:rFonts w:cs="Arial"/>
+        </w:rPr>
+      </w:pPr>
+    </w:p>
+    <w:p>
+      <w:pPr>
+        <w:spacing w:line="276" w:lineRule="auto"/>
+        <w:rPr>
+          <w:rFonts w:cs="Arial"/>
+        </w:rPr>
+      </w:pPr>
+    </w:p>
+    <w:p>
+      <w:pPr>
+        <w:spacing w:line="276" w:lineRule="auto"/>
+        <w:rPr>
+          <w:rFonts w:cs="Arial"/>
+        </w:rPr>
+      </w:pPr>
+    </w:p>
+    <w:p>
+      <w:pPr>
+        <w:spacing w:line="276" w:lineRule="auto"/>
+        <w:rPr>
+          <w:rFonts w:cs="Arial"/>
+        </w:rPr>
+      </w:pPr>
+    </w:p>
+    <w:p>
+      <w:pPr>
+        <w:spacing w:line="276" w:lineRule="auto"/>
+        <w:rPr>
+          <w:rFonts w:cs="Arial"/>
+        </w:rPr>
+      </w:pPr>
+    </w:p>
+    <w:p>
+      <w:pPr>
+        <w:spacing w:line="276" w:lineRule="auto"/>
+        <w:rPr>
+          <w:rFonts w:cs="Arial"/>
+        </w:rPr>
+      </w:pPr>
+    </w:p>
+    <w:p>
+      <w:pPr>
+        <w:rPr>
+          <w:rFonts w:cs="Arial"/>
+          <w:sz w:val="28"/>
+          <w:szCs w:val="28"/>
         </w:rPr>
       </w:pPr>
       <w:bookmarkStart w:id="0" w:name="_Toc386620603"/>
-      <w:r>
-        <w:rPr>
-          <w:rFonts w:ascii="Arial" w:eastAsia="Calibri" w:hAnsi="Arial" w:cs="Times New Roman"/>
-          <w:bCs w:val="0"/>
-          <w:color w:val="auto"/>
-          <w:sz w:val="32"/>
-          <w:szCs w:val="22"/>
-          <w:lang w:eastAsia="en-US"/>
+      <w:bookmarkStart w:id="1" w:name="_Toc68258041"/>
+      <w:r>
+        <w:rPr>
+          <w:rFonts w:cs="Arial"/>
+          <w:b/>
+          <w:sz w:val="28"/>
+          <w:szCs w:val="28"/>
         </w:rPr>
         <w:lastRenderedPageBreak/>
         <w:t>Introdução</w:t>
       </w:r>
       <w:bookmarkEnd w:id="0"/>
-    </w:p>
-    <w:p/>
+      <w:bookmarkEnd w:id="1"/>
+    </w:p>
     <w:p>
       <w:pPr>
         <w:ind w:firstLine="360"/>
-      </w:pPr>
-      <w:r>
+        <w:rPr>
+          <w:rFonts w:cs="Arial"/>
+        </w:rPr>
+      </w:pPr>
+      <w:r>
+        <w:rPr>
+          <w:rFonts w:cs="Arial"/>
+        </w:rPr>
         <w:t xml:space="preserve">Este documento especifica as regras negociais do sistema </w:t>
       </w:r>
       <w:r>
         <w:rPr>
+          <w:rFonts w:cs="Arial"/>
           <w:b/>
         </w:rPr>
-        <w:t>&lt;</w:t>
-      </w:r>
-      <w:r>
+        <w:t>&lt;&lt;SISTEMA&gt;&gt;</w:t>
+      </w:r>
+      <w:r>
+        <w:rPr>
+          <w:rFonts w:cs="Arial"/>
+        </w:rPr>
+        <w:t xml:space="preserve">, </w:t>
+      </w:r>
+      <w:r>
+        <w:rPr>
+          <w:rFonts w:cs="Arial"/>
+        </w:rPr>
+        <w:t xml:space="preserve">e fornece as informações necessárias para </w:t>
+      </w:r>
+      <w:r>
+        <w:rPr>
+          <w:rFonts w:cs="Arial"/>
+        </w:rPr>
+        <w:t>os desenvolvedores</w:t>
+      </w:r>
+      <w:r>
+        <w:rPr>
+          <w:rFonts w:cs="Arial"/>
+        </w:rPr>
+        <w:t xml:space="preserve">, para a implementação </w:t>
+      </w:r>
+      <w:r>
+        <w:rPr>
+          <w:rFonts w:cs="Arial"/>
+        </w:rPr>
+        <w:t>no projeto</w:t>
+      </w:r>
+      <w:r>
+        <w:rPr>
+          <w:rFonts w:cs="Arial"/>
+        </w:rPr>
+        <w:t>, assim como para a realização dos testes e homologação do sistema, no que tange às regras de negócio.</w:t>
+      </w:r>
+    </w:p>
+    <w:p>
+      <w:pPr>
+        <w:ind w:firstLine="360"/>
+        <w:rPr>
+          <w:rFonts w:cs="Arial"/>
+        </w:rPr>
+      </w:pPr>
+    </w:p>
+    <w:p>
+      <w:pPr>
         <w:rPr>
           <w:b/>
-        </w:rPr>
-        <w:t>&lt;SISTEMA&gt;</w:t>
-      </w:r>
-      <w:r>
-        <w:rPr>
+          <w:sz w:val="28"/>
+          <w:szCs w:val="28"/>
+        </w:rPr>
+      </w:pPr>
+      <w:bookmarkStart w:id="2" w:name="_Toc386620606"/>
+      <w:bookmarkStart w:id="3" w:name="_Toc68258042"/>
+      <w:r>
+        <w:rPr>
+          <w:rFonts w:cs="Arial"/>
           <w:b/>
-        </w:rPr>
-        <w:t>&gt;</w:t>
-      </w:r>
-      <w:r>
-        <w:t xml:space="preserve">, </w:t>
-      </w:r>
-      <w:r>
-        <w:t xml:space="preserve">e fornece as informações necessárias para </w:t>
-      </w:r>
-      <w:r>
-        <w:t>os desenvolvedores</w:t>
-      </w:r>
-      <w:r>
-        <w:t xml:space="preserve">, para a implementação </w:t>
-      </w:r>
-      <w:r>
-        <w:t xml:space="preserve">no </w:t>
-      </w:r>
-      <w:r>
-        <w:t>projeto</w:t>
-      </w:r>
-      <w:r>
-        <w:t>, assim como para a realização dos testes e homologação do sistema, no que tange às</w:t>
-      </w:r>
-      <w:r>
+          <w:sz w:val="28"/>
+          <w:szCs w:val="28"/>
+        </w:rPr>
+        <w:t>Regras de Negócio</w:t>
+      </w:r>
+      <w:bookmarkEnd w:id="2"/>
+      <w:bookmarkEnd w:id="3"/>
+    </w:p>
+    <w:p>
+      <w:pPr>
+        <w:pStyle w:val="Heading2"/>
+        <w:ind w:firstLine="360"/>
+        <w:rPr>
+          <w:rFonts w:ascii="Arial" w:eastAsia="Calibri" w:hAnsi="Arial" w:cs="Arial"/>
+          <w:color w:val="000000" w:themeColor="text1"/>
+          <w:sz w:val="24"/>
+          <w:szCs w:val="24"/>
+        </w:rPr>
+      </w:pPr>
+      <w:bookmarkStart w:id="4" w:name="_Toc386620607"/>
+      <w:bookmarkStart w:id="5" w:name="_Toc68258043"/>
+      <w:r>
+        <w:rPr>
+          <w:rFonts w:ascii="Arial" w:eastAsia="Calibri" w:hAnsi="Arial" w:cs="Arial"/>
+          <w:color w:val="000000" w:themeColor="text1"/>
+          <w:sz w:val="24"/>
+          <w:szCs w:val="24"/>
+        </w:rPr>
+        <w:t>RNG1</w:t>
+      </w:r>
+      <w:r>
+        <w:rPr>
+          <w:rFonts w:ascii="Arial" w:eastAsia="Calibri" w:hAnsi="Arial" w:cs="Arial"/>
+          <w:color w:val="000000" w:themeColor="text1"/>
+          <w:sz w:val="24"/>
+          <w:szCs w:val="24"/>
+        </w:rPr>
         <w:t xml:space="preserve"> </w:t>
       </w:r>
       <w:r>
-        <w:t>regras de negócio.</w:t>
-      </w:r>
-    </w:p>
-    <w:p>
-      <w:pPr>
-        <w:ind w:firstLine="360"/>
-      </w:pPr>
-    </w:p>
-    <w:p>
-      <w:pPr>
-        <w:pStyle w:val="TOCHeading"/>
-        <w:numPr>
-          <w:ilvl w:val="0"/>
-          <w:numId w:val="10"/>
-        </w:numPr>
-        <w:rPr>
-          <w:rStyle w:val="SubtleEmphasis"/>
-          <w:rFonts w:ascii="Arial" w:eastAsia="Calibri" w:hAnsi="Arial" w:cs="Times New Roman"/>
-          <w:bCs w:val="0"/>
-          <w:i w:val="0"/>
-          <w:iCs w:val="0"/>
-          <w:color w:val="auto"/>
-          <w:sz w:val="32"/>
-          <w:szCs w:val="22"/>
-          <w:lang w:eastAsia="en-US"/>
-        </w:rPr>
-      </w:pPr>
-      <w:bookmarkStart w:id="1" w:name="_Toc386620606"/>
-      <w:r>
-        <w:rPr>
-          <w:rFonts w:ascii="Arial" w:eastAsia="Calibri" w:hAnsi="Arial" w:cs="Times New Roman"/>
-          <w:bCs w:val="0"/>
-          <w:color w:val="auto"/>
-          <w:sz w:val="32"/>
-          <w:szCs w:val="22"/>
-          <w:lang w:eastAsia="en-US"/>
-        </w:rPr>
-        <w:t>Regras de Negócio</w:t>
-      </w:r>
-      <w:bookmarkEnd w:id="1"/>
-    </w:p>
-    <w:p>
-      <w:pPr>
-        <w:pStyle w:val="TOCHeading"/>
-        <w:numPr>
-          <w:ilvl w:val="1"/>
-          <w:numId w:val="10"/>
-        </w:numPr>
-        <w:rPr>
-          <w:rFonts w:ascii="Arial" w:eastAsia="Calibri" w:hAnsi="Arial" w:cs="Times New Roman"/>
-          <w:bCs w:val="0"/>
-          <w:color w:val="auto"/>
-          <w:sz w:val="26"/>
-          <w:szCs w:val="26"/>
-          <w:lang w:eastAsia="en-US"/>
-        </w:rPr>
-      </w:pPr>
-      <w:bookmarkStart w:id="2" w:name="_Toc386620607"/>
-      <w:r>
-        <w:rPr>
-          <w:rFonts w:ascii="Arial" w:eastAsia="Calibri" w:hAnsi="Arial" w:cs="Times New Roman"/>
-          <w:bCs w:val="0"/>
-          <w:color w:val="auto"/>
-          <w:sz w:val="26"/>
-          <w:szCs w:val="26"/>
-          <w:lang w:eastAsia="en-US"/>
-        </w:rPr>
-        <w:t>RNG1</w:t>
-      </w:r>
-      <w:r>
-        <w:rPr>
-          <w:rFonts w:ascii="Arial" w:eastAsia="Calibri" w:hAnsi="Arial" w:cs="Times New Roman"/>
-          <w:bCs w:val="0"/>
-          <w:color w:val="auto"/>
-          <w:sz w:val="26"/>
-          <w:szCs w:val="26"/>
-          <w:lang w:eastAsia="en-US"/>
+        <w:rPr>
+          <w:rFonts w:ascii="Arial" w:eastAsia="Calibri" w:hAnsi="Arial" w:cs="Arial"/>
+          <w:color w:val="000000" w:themeColor="text1"/>
+          <w:sz w:val="24"/>
+          <w:szCs w:val="24"/>
+        </w:rPr>
+        <w:t>–</w:t>
+      </w:r>
+      <w:r>
+        <w:rPr>
+          <w:rFonts w:ascii="Arial" w:eastAsia="Calibri" w:hAnsi="Arial" w:cs="Arial"/>
+          <w:color w:val="000000" w:themeColor="text1"/>
+          <w:sz w:val="24"/>
+          <w:szCs w:val="24"/>
         </w:rPr>
         <w:t xml:space="preserve"> </w:t>
       </w:r>
-      <w:r>
-        <w:rPr>
-          <w:rFonts w:ascii="Arial" w:eastAsia="Calibri" w:hAnsi="Arial" w:cs="Times New Roman"/>
-          <w:bCs w:val="0"/>
-          <w:color w:val="auto"/>
-          <w:sz w:val="26"/>
-          <w:szCs w:val="26"/>
-          <w:lang w:eastAsia="en-US"/>
-        </w:rPr>
-        <w:t>–</w:t>
-      </w:r>
-      <w:r>
-        <w:rPr>
-          <w:rFonts w:ascii="Arial" w:eastAsia="Calibri" w:hAnsi="Arial" w:cs="Times New Roman"/>
-          <w:bCs w:val="0"/>
-          <w:color w:val="auto"/>
-          <w:sz w:val="26"/>
-          <w:szCs w:val="26"/>
-          <w:lang w:eastAsia="en-US"/>
-        </w:rPr>
-        <w:t xml:space="preserve"> </w:t>
-      </w:r>
-      <w:bookmarkEnd w:id="2"/>
-      <w:r>
-        <w:rPr>
-          <w:rFonts w:ascii="Arial" w:eastAsia="Calibri" w:hAnsi="Arial" w:cs="Times New Roman"/>
-          <w:bCs w:val="0"/>
-          <w:color w:val="auto"/>
-          <w:sz w:val="26"/>
-          <w:szCs w:val="26"/>
-          <w:lang w:eastAsia="en-US"/>
+      <w:bookmarkEnd w:id="4"/>
+      <w:r>
+        <w:rPr>
+          <w:rFonts w:ascii="Arial" w:eastAsia="Calibri" w:hAnsi="Arial" w:cs="Arial"/>
+          <w:color w:val="000000" w:themeColor="text1"/>
+          <w:sz w:val="24"/>
+          <w:szCs w:val="24"/>
         </w:rPr>
         <w:t>Cadastro do Cliente</w:t>
       </w:r>
+      <w:bookmarkEnd w:id="5"/>
     </w:p>
     <w:p>
       <w:pPr>
         <w:ind w:left="360" w:firstLine="348"/>
         <w:rPr>
+          <w:rFonts w:cs="Arial"/>
           <w:i/>
           <w:iCs/>
         </w:rPr>
       </w:pPr>
       <w:r>
+        <w:rPr>
+          <w:rFonts w:cs="Arial"/>
+        </w:rPr>
         <w:t xml:space="preserve">Para ser realizada </w:t>
       </w:r>
       <w:r>
+        <w:rPr>
+          <w:rFonts w:cs="Arial"/>
+        </w:rPr>
         <w:t>uma</w:t>
       </w:r>
       <w:r>
+        <w:rPr>
+          <w:rFonts w:cs="Arial"/>
+        </w:rPr>
         <w:t xml:space="preserve"> venda, o cliente</w:t>
       </w:r>
       <w:r>
+        <w:rPr>
+          <w:rFonts w:cs="Arial"/>
+        </w:rPr>
         <w:t xml:space="preserve"> já</w:t>
       </w:r>
       <w:r>
+        <w:rPr>
+          <w:rFonts w:cs="Arial"/>
+        </w:rPr>
         <w:t xml:space="preserve"> deve </w:t>
       </w:r>
       <w:r>
+        <w:rPr>
+          <w:rFonts w:cs="Arial"/>
+        </w:rPr>
         <w:t>ter um cadastro na loja.</w:t>
       </w:r>
     </w:p>
     <w:p>
       <w:pPr>
-        <w:pStyle w:val="TOCHeading"/>
-        <w:numPr>
-          <w:ilvl w:val="1"/>
-          <w:numId w:val="10"/>
-        </w:numPr>
-        <w:rPr>
-          <w:rFonts w:ascii="Arial" w:eastAsia="Calibri" w:hAnsi="Arial" w:cs="Times New Roman"/>
-          <w:bCs w:val="0"/>
-          <w:color w:val="auto"/>
-          <w:sz w:val="26"/>
-          <w:szCs w:val="26"/>
-          <w:lang w:eastAsia="en-US"/>
-        </w:rPr>
-      </w:pPr>
-      <w:bookmarkStart w:id="3" w:name="_Toc386620608"/>
-      <w:r>
-        <w:rPr>
-          <w:rFonts w:ascii="Arial" w:eastAsia="Calibri" w:hAnsi="Arial" w:cs="Times New Roman"/>
-          <w:bCs w:val="0"/>
-          <w:color w:val="auto"/>
-          <w:sz w:val="26"/>
-          <w:szCs w:val="26"/>
-          <w:lang w:eastAsia="en-US"/>
+        <w:pStyle w:val="Heading2"/>
+        <w:ind w:firstLine="360"/>
+        <w:rPr>
+          <w:rFonts w:ascii="Arial" w:eastAsia="Calibri" w:hAnsi="Arial" w:cs="Arial"/>
+          <w:color w:val="000000" w:themeColor="text1"/>
+          <w:sz w:val="24"/>
+          <w:szCs w:val="24"/>
+        </w:rPr>
+      </w:pPr>
+      <w:bookmarkStart w:id="6" w:name="_Toc386620608"/>
+      <w:bookmarkStart w:id="7" w:name="_Toc68258044"/>
+      <w:r>
+        <w:rPr>
+          <w:rFonts w:ascii="Arial" w:eastAsia="Calibri" w:hAnsi="Arial" w:cs="Arial"/>
+          <w:color w:val="000000" w:themeColor="text1"/>
+          <w:sz w:val="24"/>
+          <w:szCs w:val="24"/>
         </w:rPr>
         <w:t>RNG2</w:t>
       </w:r>
       <w:r>
         <w:rPr>
-          <w:rFonts w:ascii="Arial" w:eastAsia="Calibri" w:hAnsi="Arial" w:cs="Times New Roman"/>
-          <w:bCs w:val="0"/>
-          <w:color w:val="auto"/>
-          <w:sz w:val="26"/>
-          <w:szCs w:val="26"/>
-          <w:lang w:eastAsia="en-US"/>
+          <w:rFonts w:ascii="Arial" w:eastAsia="Calibri" w:hAnsi="Arial" w:cs="Arial"/>
+          <w:color w:val="000000" w:themeColor="text1"/>
+          <w:sz w:val="24"/>
+          <w:szCs w:val="24"/>
         </w:rPr>
         <w:t xml:space="preserve"> </w:t>
       </w:r>
       <w:r>
         <w:rPr>
-          <w:rFonts w:ascii="Arial" w:eastAsia="Calibri" w:hAnsi="Arial" w:cs="Times New Roman"/>
-          <w:bCs w:val="0"/>
-          <w:color w:val="auto"/>
-          <w:sz w:val="26"/>
-          <w:szCs w:val="26"/>
-          <w:lang w:eastAsia="en-US"/>
+          <w:rFonts w:ascii="Arial" w:eastAsia="Calibri" w:hAnsi="Arial" w:cs="Arial"/>
+          <w:color w:val="000000" w:themeColor="text1"/>
+          <w:sz w:val="24"/>
+          <w:szCs w:val="24"/>
         </w:rPr>
         <w:t>–</w:t>
       </w:r>
       <w:r>
         <w:rPr>
-          <w:rFonts w:ascii="Arial" w:eastAsia="Calibri" w:hAnsi="Arial" w:cs="Times New Roman"/>
-          <w:bCs w:val="0"/>
-          <w:color w:val="auto"/>
-          <w:sz w:val="26"/>
-          <w:szCs w:val="26"/>
-          <w:lang w:eastAsia="en-US"/>
+          <w:rFonts w:ascii="Arial" w:eastAsia="Calibri" w:hAnsi="Arial" w:cs="Arial"/>
+          <w:color w:val="000000" w:themeColor="text1"/>
+          <w:sz w:val="24"/>
+          <w:szCs w:val="24"/>
         </w:rPr>
         <w:t xml:space="preserve"> </w:t>
       </w:r>
-      <w:bookmarkEnd w:id="3"/>
-      <w:r>
-        <w:rPr>
-          <w:rFonts w:ascii="Arial" w:eastAsia="Calibri" w:hAnsi="Arial" w:cs="Times New Roman"/>
-          <w:bCs w:val="0"/>
-          <w:color w:val="auto"/>
-          <w:sz w:val="26"/>
-          <w:szCs w:val="26"/>
-          <w:lang w:eastAsia="en-US"/>
+      <w:bookmarkEnd w:id="6"/>
+      <w:r>
+        <w:rPr>
+          <w:rFonts w:ascii="Arial" w:eastAsia="Calibri" w:hAnsi="Arial" w:cs="Arial"/>
+          <w:color w:val="000000" w:themeColor="text1"/>
+          <w:sz w:val="24"/>
+          <w:szCs w:val="24"/>
         </w:rPr>
         <w:t>Emissão de NF</w:t>
       </w:r>
+      <w:bookmarkEnd w:id="7"/>
     </w:p>
     <w:p>
       <w:pPr>
         <w:ind w:left="360" w:firstLine="348"/>
         <w:rPr>
+          <w:rFonts w:cs="Arial"/>
           <w:i/>
           <w:iCs/>
         </w:rPr>
       </w:pPr>
       <w:r>
+        <w:rPr>
+          <w:rFonts w:cs="Arial"/>
+        </w:rPr>
         <w:t xml:space="preserve">A nota fiscal só será </w:t>
       </w:r>
       <w:r>
+        <w:rPr>
+          <w:rFonts w:cs="Arial"/>
+        </w:rPr>
         <w:t>emitida somente</w:t>
       </w:r>
       <w:r>
+        <w:rPr>
+          <w:rFonts w:cs="Arial"/>
+        </w:rPr>
         <w:t xml:space="preserve"> após a confirmação do pagamento do cliente.</w:t>
       </w:r>
     </w:p>
     <w:p>
       <w:pPr>
-        <w:pStyle w:val="TOCHeading"/>
-        <w:numPr>
-          <w:ilvl w:val="1"/>
-          <w:numId w:val="10"/>
-        </w:numPr>
-        <w:rPr>
-          <w:rFonts w:ascii="Arial" w:eastAsia="Calibri" w:hAnsi="Arial" w:cs="Times New Roman"/>
-          <w:bCs w:val="0"/>
-          <w:color w:val="auto"/>
-          <w:sz w:val="26"/>
-          <w:szCs w:val="26"/>
-          <w:lang w:eastAsia="en-US"/>
-        </w:rPr>
-      </w:pPr>
-      <w:bookmarkStart w:id="4" w:name="_Toc386620609"/>
-      <w:r>
-        <w:rPr>
-          <w:rFonts w:ascii="Arial" w:eastAsia="Calibri" w:hAnsi="Arial" w:cs="Times New Roman"/>
-          <w:bCs w:val="0"/>
-          <w:color w:val="auto"/>
-          <w:sz w:val="26"/>
-          <w:szCs w:val="26"/>
-          <w:lang w:eastAsia="en-US"/>
+        <w:pStyle w:val="Heading2"/>
+        <w:ind w:firstLine="360"/>
+        <w:rPr>
+          <w:rFonts w:ascii="Arial" w:eastAsia="Calibri" w:hAnsi="Arial" w:cs="Arial"/>
+          <w:color w:val="000000" w:themeColor="text1"/>
+          <w:sz w:val="24"/>
+          <w:szCs w:val="24"/>
+        </w:rPr>
+      </w:pPr>
+      <w:bookmarkStart w:id="8" w:name="_Toc386620609"/>
+      <w:bookmarkStart w:id="9" w:name="_Toc68258045"/>
+      <w:r>
+        <w:rPr>
+          <w:rFonts w:ascii="Arial" w:eastAsia="Calibri" w:hAnsi="Arial" w:cs="Arial"/>
+          <w:color w:val="000000" w:themeColor="text1"/>
+          <w:sz w:val="24"/>
+          <w:szCs w:val="24"/>
         </w:rPr>
         <w:t xml:space="preserve">RNG3 </w:t>
       </w:r>
       <w:r>
         <w:rPr>
-          <w:rFonts w:ascii="Arial" w:eastAsia="Calibri" w:hAnsi="Arial" w:cs="Times New Roman"/>
-          <w:bCs w:val="0"/>
-          <w:color w:val="auto"/>
-          <w:sz w:val="26"/>
-          <w:szCs w:val="26"/>
-          <w:lang w:eastAsia="en-US"/>
+          <w:rFonts w:ascii="Arial" w:eastAsia="Calibri" w:hAnsi="Arial" w:cs="Arial"/>
+          <w:color w:val="000000" w:themeColor="text1"/>
+          <w:sz w:val="24"/>
+          <w:szCs w:val="24"/>
         </w:rPr>
         <w:t>–</w:t>
       </w:r>
       <w:r>
         <w:rPr>
-          <w:rFonts w:ascii="Arial" w:eastAsia="Calibri" w:hAnsi="Arial" w:cs="Times New Roman"/>
-          <w:bCs w:val="0"/>
-          <w:color w:val="auto"/>
-          <w:sz w:val="26"/>
-          <w:szCs w:val="26"/>
-          <w:lang w:eastAsia="en-US"/>
+          <w:rFonts w:ascii="Arial" w:eastAsia="Calibri" w:hAnsi="Arial" w:cs="Arial"/>
+          <w:color w:val="000000" w:themeColor="text1"/>
+          <w:sz w:val="24"/>
+          <w:szCs w:val="24"/>
         </w:rPr>
         <w:t xml:space="preserve"> </w:t>
       </w:r>
-      <w:bookmarkEnd w:id="4"/>
-      <w:r>
-        <w:rPr>
-          <w:rFonts w:ascii="Arial" w:eastAsia="Calibri" w:hAnsi="Arial" w:cs="Times New Roman"/>
-          <w:bCs w:val="0"/>
-          <w:color w:val="auto"/>
-          <w:sz w:val="26"/>
-          <w:szCs w:val="26"/>
-          <w:lang w:eastAsia="en-US"/>
+      <w:bookmarkEnd w:id="8"/>
+      <w:r>
+        <w:rPr>
+          <w:rFonts w:ascii="Arial" w:eastAsia="Calibri" w:hAnsi="Arial" w:cs="Arial"/>
+          <w:color w:val="000000" w:themeColor="text1"/>
+          <w:sz w:val="24"/>
+          <w:szCs w:val="24"/>
         </w:rPr>
         <w:t>Desconto em compras grandes</w:t>
       </w:r>
+      <w:bookmarkEnd w:id="9"/>
     </w:p>
     <w:p>
       <w:pPr>
         <w:ind w:left="360" w:firstLine="348"/>
-      </w:pPr>
-      <w:r>
+        <w:rPr>
+          <w:rFonts w:cs="Arial"/>
+        </w:rPr>
+      </w:pPr>
+      <w:r>
+        <w:rPr>
+          <w:rFonts w:cs="Arial"/>
+        </w:rPr>
         <w:t>A cada R$4.000</w:t>
       </w:r>
       <w:r>
+        <w:rPr>
+          <w:rFonts w:cs="Arial"/>
+        </w:rPr>
         <w:t>,00</w:t>
       </w:r>
       <w:r>
+        <w:rPr>
+          <w:rFonts w:cs="Arial"/>
+        </w:rPr>
         <w:t xml:space="preserve"> em compras</w:t>
       </w:r>
       <w:r>
+        <w:rPr>
+          <w:rFonts w:cs="Arial"/>
+        </w:rPr>
         <w:t xml:space="preserve"> em uma das lojas</w:t>
       </w:r>
       <w:r>
+        <w:rPr>
+          <w:rFonts w:cs="Arial"/>
+        </w:rPr>
         <w:t xml:space="preserve">, o cliente </w:t>
       </w:r>
       <w:r>
+        <w:rPr>
+          <w:rFonts w:cs="Arial"/>
+        </w:rPr>
         <w:t>terá</w:t>
       </w:r>
       <w:r>
+        <w:rPr>
+          <w:rFonts w:cs="Arial"/>
+        </w:rPr>
         <w:t xml:space="preserve"> 10% </w:t>
       </w:r>
       <w:r>
+        <w:rPr>
+          <w:rFonts w:cs="Arial"/>
+        </w:rPr>
         <w:t>de desconto nas suas 3 próximas compras</w:t>
       </w:r>
       <w:r>
+        <w:rPr>
+          <w:rFonts w:cs="Arial"/>
+        </w:rPr>
         <w:t>.</w:t>
       </w:r>
     </w:p>
     <w:p>
       <w:pPr>
-        <w:pStyle w:val="TOCHeading"/>
-        <w:numPr>
-          <w:ilvl w:val="1"/>
-          <w:numId w:val="10"/>
-        </w:numPr>
-        <w:rPr>
-          <w:rFonts w:ascii="Arial" w:eastAsia="Calibri" w:hAnsi="Arial" w:cs="Times New Roman"/>
-          <w:bCs w:val="0"/>
-          <w:color w:val="auto"/>
-          <w:sz w:val="26"/>
-          <w:szCs w:val="26"/>
-          <w:lang w:eastAsia="en-US"/>
-        </w:rPr>
-      </w:pPr>
-      <w:r>
-        <w:rPr>
-          <w:rFonts w:ascii="Arial" w:eastAsia="Calibri" w:hAnsi="Arial" w:cs="Times New Roman"/>
-          <w:bCs w:val="0"/>
-          <w:color w:val="auto"/>
-          <w:sz w:val="26"/>
-          <w:szCs w:val="26"/>
-          <w:lang w:eastAsia="en-US"/>
-        </w:rPr>
-        <w:t>RNG</w:t>
-      </w:r>
-      <w:r>
-        <w:rPr>
-          <w:rFonts w:ascii="Arial" w:eastAsia="Calibri" w:hAnsi="Arial" w:cs="Times New Roman"/>
-          <w:bCs w:val="0"/>
-          <w:color w:val="auto"/>
-          <w:sz w:val="26"/>
-          <w:szCs w:val="26"/>
-          <w:lang w:eastAsia="en-US"/>
-        </w:rPr>
-        <w:t>4</w:t>
-      </w:r>
-      <w:r>
-        <w:rPr>
-          <w:rFonts w:ascii="Arial" w:eastAsia="Calibri" w:hAnsi="Arial" w:cs="Times New Roman"/>
-          <w:bCs w:val="0"/>
-          <w:color w:val="auto"/>
-          <w:sz w:val="26"/>
-          <w:szCs w:val="26"/>
-          <w:lang w:eastAsia="en-US"/>
+        <w:pStyle w:val="Heading2"/>
+        <w:ind w:firstLine="360"/>
+        <w:rPr>
+          <w:rFonts w:ascii="Arial" w:eastAsia="Calibri" w:hAnsi="Arial" w:cs="Arial"/>
+          <w:color w:val="000000" w:themeColor="text1"/>
+          <w:sz w:val="24"/>
+          <w:szCs w:val="24"/>
+        </w:rPr>
+      </w:pPr>
+      <w:bookmarkStart w:id="10" w:name="_Toc68258046"/>
+      <w:r>
+        <w:rPr>
+          <w:rFonts w:ascii="Arial" w:eastAsia="Calibri" w:hAnsi="Arial" w:cs="Arial"/>
+          <w:color w:val="000000" w:themeColor="text1"/>
+          <w:sz w:val="24"/>
+          <w:szCs w:val="24"/>
+        </w:rPr>
+        <w:t>RNG4</w:t>
+      </w:r>
+      <w:r>
+        <w:rPr>
+          <w:rFonts w:ascii="Arial" w:eastAsia="Calibri" w:hAnsi="Arial" w:cs="Arial"/>
+          <w:color w:val="000000" w:themeColor="text1"/>
+          <w:sz w:val="24"/>
+          <w:szCs w:val="24"/>
         </w:rPr>
         <w:t xml:space="preserve"> </w:t>
       </w:r>
       <w:r>
         <w:rPr>
-          <w:rFonts w:ascii="Arial" w:eastAsia="Calibri" w:hAnsi="Arial" w:cs="Times New Roman"/>
-          <w:bCs w:val="0"/>
-          <w:color w:val="auto"/>
-          <w:sz w:val="26"/>
-          <w:szCs w:val="26"/>
-          <w:lang w:eastAsia="en-US"/>
+          <w:rFonts w:ascii="Arial" w:eastAsia="Calibri" w:hAnsi="Arial" w:cs="Arial"/>
+          <w:color w:val="000000" w:themeColor="text1"/>
+          <w:sz w:val="24"/>
+          <w:szCs w:val="24"/>
         </w:rPr>
         <w:t>–</w:t>
       </w:r>
       <w:r>
         <w:rPr>
-          <w:rFonts w:ascii="Arial" w:eastAsia="Calibri" w:hAnsi="Arial" w:cs="Times New Roman"/>
-          <w:bCs w:val="0"/>
-          <w:color w:val="auto"/>
-          <w:sz w:val="26"/>
-          <w:szCs w:val="26"/>
-          <w:lang w:eastAsia="en-US"/>
+          <w:rFonts w:ascii="Arial" w:eastAsia="Calibri" w:hAnsi="Arial" w:cs="Arial"/>
+          <w:color w:val="000000" w:themeColor="text1"/>
+          <w:sz w:val="24"/>
+          <w:szCs w:val="24"/>
         </w:rPr>
         <w:t xml:space="preserve"> </w:t>
       </w:r>
       <w:r>
         <w:rPr>
-          <w:rFonts w:ascii="Arial" w:eastAsia="Calibri" w:hAnsi="Arial" w:cs="Times New Roman"/>
-          <w:bCs w:val="0"/>
-          <w:color w:val="auto"/>
-          <w:sz w:val="26"/>
-          <w:szCs w:val="26"/>
-          <w:lang w:eastAsia="en-US"/>
+          <w:rFonts w:ascii="Arial" w:eastAsia="Calibri" w:hAnsi="Arial" w:cs="Arial"/>
+          <w:color w:val="000000" w:themeColor="text1"/>
+          <w:sz w:val="24"/>
+          <w:szCs w:val="24"/>
         </w:rPr>
         <w:t>Comissão dos Vendedores</w:t>
       </w:r>
+      <w:bookmarkEnd w:id="10"/>
     </w:p>
     <w:p>
       <w:pPr>
         <w:ind w:left="360" w:firstLine="348"/>
-      </w:pPr>
-      <w:r>
+        <w:rPr>
+          <w:rFonts w:cs="Arial"/>
+        </w:rPr>
+      </w:pPr>
+      <w:r>
+        <w:rPr>
+          <w:rFonts w:cs="Arial"/>
+        </w:rPr>
         <w:t>O</w:t>
       </w:r>
       <w:r>
+        <w:rPr>
+          <w:rFonts w:cs="Arial"/>
+        </w:rPr>
         <w:t>s vendedores recebem uma comissão de 3,5</w:t>
       </w:r>
       <w:r>
+        <w:rPr>
+          <w:rFonts w:cs="Arial"/>
+        </w:rPr>
         <w:t xml:space="preserve">% do valor total </w:t>
       </w:r>
       <w:r>
+        <w:rPr>
+          <w:rFonts w:cs="Arial"/>
+        </w:rPr>
         <w:t xml:space="preserve">das suas vendas em todos os meses do ano, exceto nos meses </w:t>
       </w:r>
       <w:r>
+        <w:rPr>
+          <w:rFonts w:cs="Arial"/>
+        </w:rPr>
         <w:t>de dezembro e janeiro</w:t>
       </w:r>
       <w:r>
+        <w:rPr>
+          <w:rFonts w:cs="Arial"/>
+        </w:rPr>
         <w:t xml:space="preserve">, que as comissões </w:t>
       </w:r>
       <w:r>
+        <w:rPr>
+          <w:rFonts w:cs="Arial"/>
+        </w:rPr>
         <w:t>são</w:t>
       </w:r>
       <w:r>
+        <w:rPr>
+          <w:rFonts w:cs="Arial"/>
+        </w:rPr>
         <w:t xml:space="preserve"> de 5% do valor das vendas.</w:t>
       </w:r>
     </w:p>
     <w:p>
       <w:pPr>
-        <w:pStyle w:val="TOCHeading"/>
-        <w:numPr>
-          <w:ilvl w:val="1"/>
-          <w:numId w:val="10"/>
-        </w:numPr>
-        <w:rPr>
-          <w:rFonts w:ascii="Arial" w:eastAsia="Calibri" w:hAnsi="Arial" w:cs="Times New Roman"/>
-          <w:bCs w:val="0"/>
-          <w:color w:val="auto"/>
-          <w:sz w:val="26"/>
-          <w:szCs w:val="26"/>
-          <w:lang w:eastAsia="en-US"/>
-        </w:rPr>
-      </w:pPr>
-      <w:r>
-        <w:rPr>
-          <w:rFonts w:ascii="Arial" w:eastAsia="Calibri" w:hAnsi="Arial" w:cs="Times New Roman"/>
-          <w:bCs w:val="0"/>
-          <w:color w:val="auto"/>
-          <w:sz w:val="26"/>
-          <w:szCs w:val="26"/>
-          <w:lang w:eastAsia="en-US"/>
-        </w:rPr>
-        <w:t>RNG</w:t>
-      </w:r>
-      <w:r>
-        <w:rPr>
-          <w:rFonts w:ascii="Arial" w:eastAsia="Calibri" w:hAnsi="Arial" w:cs="Times New Roman"/>
-          <w:bCs w:val="0"/>
-          <w:color w:val="auto"/>
-          <w:sz w:val="26"/>
-          <w:szCs w:val="26"/>
-          <w:lang w:eastAsia="en-US"/>
-        </w:rPr>
-        <w:t>5</w:t>
-      </w:r>
-      <w:r>
-        <w:rPr>
-          <w:rFonts w:ascii="Arial" w:eastAsia="Calibri" w:hAnsi="Arial" w:cs="Times New Roman"/>
-          <w:bCs w:val="0"/>
-          <w:color w:val="auto"/>
-          <w:sz w:val="26"/>
-          <w:szCs w:val="26"/>
-          <w:lang w:eastAsia="en-US"/>
+        <w:pStyle w:val="Heading2"/>
+        <w:ind w:firstLine="360"/>
+        <w:rPr>
+          <w:rFonts w:ascii="Arial" w:eastAsia="Calibri" w:hAnsi="Arial" w:cs="Arial"/>
+          <w:color w:val="000000" w:themeColor="text1"/>
+          <w:sz w:val="24"/>
+          <w:szCs w:val="24"/>
+        </w:rPr>
+      </w:pPr>
+      <w:bookmarkStart w:id="11" w:name="_Toc68258047"/>
+      <w:r>
+        <w:rPr>
+          <w:rFonts w:ascii="Arial" w:eastAsia="Calibri" w:hAnsi="Arial" w:cs="Arial"/>
+          <w:color w:val="000000" w:themeColor="text1"/>
+          <w:sz w:val="24"/>
+          <w:szCs w:val="24"/>
+        </w:rPr>
+        <w:t xml:space="preserve">RNG5 </w:t>
+      </w:r>
+      <w:r>
+        <w:rPr>
+          <w:rFonts w:ascii="Arial" w:eastAsia="Calibri" w:hAnsi="Arial" w:cs="Arial"/>
+          <w:color w:val="000000" w:themeColor="text1"/>
+          <w:sz w:val="24"/>
+          <w:szCs w:val="24"/>
+        </w:rPr>
+        <w:t>–</w:t>
+      </w:r>
+      <w:r>
+        <w:rPr>
+          <w:rFonts w:ascii="Arial" w:eastAsia="Calibri" w:hAnsi="Arial" w:cs="Arial"/>
+          <w:color w:val="000000" w:themeColor="text1"/>
+          <w:sz w:val="24"/>
+          <w:szCs w:val="24"/>
         </w:rPr>
         <w:t xml:space="preserve"> </w:t>
       </w:r>
       <w:r>
         <w:rPr>
-          <w:rFonts w:ascii="Arial" w:eastAsia="Calibri" w:hAnsi="Arial" w:cs="Times New Roman"/>
-          <w:bCs w:val="0"/>
-          <w:color w:val="auto"/>
-          <w:sz w:val="26"/>
-          <w:szCs w:val="26"/>
-          <w:lang w:eastAsia="en-US"/>
-        </w:rPr>
-        <w:t>–</w:t>
-      </w:r>
-      <w:r>
-        <w:rPr>
-          <w:rFonts w:ascii="Arial" w:eastAsia="Calibri" w:hAnsi="Arial" w:cs="Times New Roman"/>
-          <w:bCs w:val="0"/>
-          <w:color w:val="auto"/>
-          <w:sz w:val="26"/>
-          <w:szCs w:val="26"/>
-          <w:lang w:eastAsia="en-US"/>
-        </w:rPr>
-        <w:t xml:space="preserve"> </w:t>
-      </w:r>
-      <w:r>
-        <w:rPr>
-          <w:rFonts w:ascii="Arial" w:eastAsia="Calibri" w:hAnsi="Arial" w:cs="Times New Roman"/>
-          <w:bCs w:val="0"/>
-          <w:color w:val="auto"/>
-          <w:sz w:val="26"/>
-          <w:szCs w:val="26"/>
-          <w:lang w:eastAsia="en-US"/>
+          <w:rFonts w:ascii="Arial" w:eastAsia="Calibri" w:hAnsi="Arial" w:cs="Arial"/>
+          <w:color w:val="000000" w:themeColor="text1"/>
+          <w:sz w:val="24"/>
+          <w:szCs w:val="24"/>
         </w:rPr>
         <w:t>Mão de Obra para Manutenção</w:t>
       </w:r>
+      <w:bookmarkEnd w:id="11"/>
     </w:p>
     <w:p>
       <w:pPr>
         <w:ind w:left="360" w:firstLine="348"/>
-      </w:pPr>
-      <w:r>
+        <w:rPr>
+          <w:rFonts w:cs="Arial"/>
+        </w:rPr>
+      </w:pPr>
+      <w:r>
+        <w:rPr>
+          <w:rFonts w:cs="Arial"/>
+        </w:rPr>
         <w:t>Para os serviços de manutenção, o preço da mão de obra é calculado a partir de um valor base de R$ 15,00 somado de 15% do valor dos materiais usados na manutenção</w:t>
       </w:r>
     </w:p>
     <w:p>
       <w:pPr>
-        <w:pStyle w:val="TOCHeading"/>
-        <w:numPr>
-          <w:ilvl w:val="1"/>
-          <w:numId w:val="10"/>
-        </w:numPr>
-        <w:rPr>
-          <w:rFonts w:ascii="Arial" w:eastAsia="Calibri" w:hAnsi="Arial" w:cs="Times New Roman"/>
-          <w:bCs w:val="0"/>
-          <w:color w:val="auto"/>
-          <w:sz w:val="26"/>
-          <w:szCs w:val="26"/>
-          <w:lang w:eastAsia="en-US"/>
-        </w:rPr>
-      </w:pPr>
-      <w:r>
-        <w:rPr>
-          <w:rFonts w:ascii="Arial" w:eastAsia="Calibri" w:hAnsi="Arial" w:cs="Times New Roman"/>
-          <w:bCs w:val="0"/>
-          <w:color w:val="auto"/>
-          <w:sz w:val="26"/>
-          <w:szCs w:val="26"/>
-          <w:lang w:eastAsia="en-US"/>
-        </w:rPr>
-        <w:t>RNG</w:t>
-      </w:r>
-      <w:r>
-        <w:rPr>
-          <w:rFonts w:ascii="Arial" w:eastAsia="Calibri" w:hAnsi="Arial" w:cs="Times New Roman"/>
-          <w:bCs w:val="0"/>
-          <w:color w:val="auto"/>
-          <w:sz w:val="26"/>
-          <w:szCs w:val="26"/>
-          <w:lang w:eastAsia="en-US"/>
-        </w:rPr>
-        <w:t>6</w:t>
-      </w:r>
-      <w:r>
-        <w:rPr>
-          <w:rFonts w:ascii="Arial" w:eastAsia="Calibri" w:hAnsi="Arial" w:cs="Times New Roman"/>
-          <w:bCs w:val="0"/>
-          <w:color w:val="auto"/>
-          <w:sz w:val="26"/>
-          <w:szCs w:val="26"/>
-          <w:lang w:eastAsia="en-US"/>
-        </w:rPr>
-        <w:t xml:space="preserve"> </w:t>
-      </w:r>
-      <w:r>
-        <w:rPr>
-          <w:rFonts w:ascii="Arial" w:eastAsia="Calibri" w:hAnsi="Arial" w:cs="Times New Roman"/>
-          <w:bCs w:val="0"/>
-          <w:color w:val="auto"/>
-          <w:sz w:val="26"/>
-          <w:szCs w:val="26"/>
-          <w:lang w:eastAsia="en-US"/>
-        </w:rPr>
-        <w:t xml:space="preserve">– </w:t>
-      </w:r>
-      <w:r>
-        <w:rPr>
-          <w:rFonts w:ascii="Arial" w:eastAsia="Calibri" w:hAnsi="Arial" w:cs="Times New Roman"/>
-          <w:bCs w:val="0"/>
-          <w:color w:val="auto"/>
-          <w:sz w:val="26"/>
-          <w:szCs w:val="26"/>
-          <w:lang w:eastAsia="en-US"/>
-        </w:rPr>
-        <w:t>Cadastro de Cliente</w:t>
-      </w:r>
+        <w:pStyle w:val="Heading2"/>
+        <w:ind w:firstLine="360"/>
+        <w:rPr>
+          <w:rFonts w:ascii="Arial" w:eastAsia="Calibri" w:hAnsi="Arial" w:cs="Arial"/>
+          <w:color w:val="000000" w:themeColor="text1"/>
+          <w:sz w:val="24"/>
+          <w:szCs w:val="24"/>
+        </w:rPr>
+      </w:pPr>
+      <w:bookmarkStart w:id="12" w:name="_Toc68258048"/>
+      <w:r>
+        <w:rPr>
+          <w:rFonts w:ascii="Arial" w:eastAsia="Calibri" w:hAnsi="Arial" w:cs="Arial"/>
+          <w:color w:val="000000" w:themeColor="text1"/>
+          <w:sz w:val="24"/>
+          <w:szCs w:val="24"/>
+        </w:rPr>
+        <w:t>RNG6 – Cadastro de Cliente</w:t>
+      </w:r>
+      <w:bookmarkEnd w:id="12"/>
     </w:p>
     <w:p>
       <w:pPr>
         <w:ind w:left="360" w:firstLine="348"/>
-      </w:pPr>
-      <w:r>
+        <w:rPr>
+          <w:rFonts w:cs="Arial"/>
+        </w:rPr>
+      </w:pPr>
+      <w:r>
+        <w:rPr>
+          <w:rFonts w:cs="Arial"/>
+        </w:rPr>
         <w:t xml:space="preserve">Todo cliente cadastrado deve, obrigatoriamente, ter um </w:t>
       </w:r>
       <w:proofErr w:type="spellStart"/>
       <w:r>
+        <w:rPr>
+          <w:rFonts w:cs="Arial"/>
+        </w:rPr>
         <w:t>cpf</w:t>
       </w:r>
       <w:proofErr w:type="spellEnd"/>
       <w:r>
+        <w:rPr>
+          <w:rFonts w:cs="Arial"/>
+        </w:rPr>
         <w:t xml:space="preserve">, um </w:t>
       </w:r>
-      <w:proofErr w:type="spellStart"/>
-      <w:r>
-        <w:t>email</w:t>
-      </w:r>
-      <w:proofErr w:type="spellEnd"/>
-      <w:r>
+      <w:r>
+        <w:rPr>
+          <w:rFonts w:cs="Arial"/>
+        </w:rPr>
+        <w:t>e-mail</w:t>
+      </w:r>
+      <w:r>
+        <w:rPr>
+          <w:rFonts w:cs="Arial"/>
+        </w:rPr>
         <w:t xml:space="preserve"> e um telefone associado e não podemos cadastrar um único cliente mais de uma vez.</w:t>
       </w:r>
     </w:p>
     <w:p>
       <w:pPr>
-        <w:pStyle w:val="TOCHeading"/>
-        <w:numPr>
-          <w:ilvl w:val="1"/>
-          <w:numId w:val="10"/>
-        </w:numPr>
-        <w:rPr>
-          <w:rFonts w:ascii="Arial" w:eastAsia="Calibri" w:hAnsi="Arial" w:cs="Times New Roman"/>
-          <w:bCs w:val="0"/>
-          <w:color w:val="auto"/>
-          <w:sz w:val="26"/>
-          <w:szCs w:val="26"/>
-          <w:lang w:eastAsia="en-US"/>
-        </w:rPr>
-      </w:pPr>
-      <w:r>
-        <w:rPr>
-          <w:rFonts w:ascii="Arial" w:eastAsia="Calibri" w:hAnsi="Arial" w:cs="Times New Roman"/>
-          <w:bCs w:val="0"/>
-          <w:color w:val="auto"/>
-          <w:sz w:val="26"/>
-          <w:szCs w:val="26"/>
-          <w:lang w:eastAsia="en-US"/>
-        </w:rPr>
-        <w:t>RNG</w:t>
-      </w:r>
-      <w:r>
-        <w:rPr>
-          <w:rFonts w:ascii="Arial" w:eastAsia="Calibri" w:hAnsi="Arial" w:cs="Times New Roman"/>
-          <w:bCs w:val="0"/>
-          <w:color w:val="auto"/>
-          <w:sz w:val="26"/>
-          <w:szCs w:val="26"/>
-          <w:lang w:eastAsia="en-US"/>
-        </w:rPr>
-        <w:t>7</w:t>
-      </w:r>
-      <w:r>
-        <w:rPr>
-          <w:rFonts w:ascii="Arial" w:eastAsia="Calibri" w:hAnsi="Arial" w:cs="Times New Roman"/>
-          <w:bCs w:val="0"/>
-          <w:color w:val="auto"/>
-          <w:sz w:val="26"/>
-          <w:szCs w:val="26"/>
-          <w:lang w:eastAsia="en-US"/>
-        </w:rPr>
-        <w:t xml:space="preserve"> </w:t>
-      </w:r>
-      <w:r>
-        <w:rPr>
-          <w:rFonts w:ascii="Arial" w:eastAsia="Calibri" w:hAnsi="Arial" w:cs="Times New Roman"/>
-          <w:bCs w:val="0"/>
-          <w:color w:val="auto"/>
-          <w:sz w:val="26"/>
-          <w:szCs w:val="26"/>
-          <w:lang w:eastAsia="en-US"/>
-        </w:rPr>
-        <w:t xml:space="preserve">– </w:t>
-      </w:r>
-      <w:r>
-        <w:rPr>
-          <w:rFonts w:ascii="Arial" w:eastAsia="Calibri" w:hAnsi="Arial" w:cs="Times New Roman"/>
-          <w:bCs w:val="0"/>
-          <w:color w:val="auto"/>
-          <w:sz w:val="26"/>
-          <w:szCs w:val="26"/>
-          <w:lang w:eastAsia="en-US"/>
-        </w:rPr>
-        <w:t>Produtos em estoque</w:t>
-      </w:r>
+        <w:pStyle w:val="Heading2"/>
+        <w:ind w:firstLine="360"/>
+        <w:rPr>
+          <w:rFonts w:ascii="Arial" w:eastAsia="Calibri" w:hAnsi="Arial" w:cs="Arial"/>
+          <w:color w:val="000000" w:themeColor="text1"/>
+          <w:sz w:val="24"/>
+          <w:szCs w:val="24"/>
+        </w:rPr>
+      </w:pPr>
+      <w:bookmarkStart w:id="13" w:name="_Toc68258049"/>
+      <w:r>
+        <w:rPr>
+          <w:rFonts w:ascii="Arial" w:eastAsia="Calibri" w:hAnsi="Arial" w:cs="Arial"/>
+          <w:color w:val="000000" w:themeColor="text1"/>
+          <w:sz w:val="24"/>
+          <w:szCs w:val="24"/>
+        </w:rPr>
+        <w:t>RNG7 – Produtos em estoque</w:t>
+      </w:r>
+      <w:bookmarkEnd w:id="13"/>
     </w:p>
     <w:p>
       <w:pPr>
         <w:ind w:left="360" w:firstLine="348"/>
-      </w:pPr>
-      <w:r>
+        <w:rPr>
+          <w:rFonts w:cs="Arial"/>
+        </w:rPr>
+      </w:pPr>
+      <w:r>
+        <w:rPr>
+          <w:rFonts w:cs="Arial"/>
+        </w:rPr>
         <w:t>Se o estoque estiver com quantidade inferior a 20% da quantidade máxima normal da unidade, o setor de compras deve ser alertado para efetuar a reposição.</w:t>
       </w:r>
     </w:p>
     <w:sectPr>
-      <w:headerReference w:type="default" r:id="rId8"/>
+      <w:headerReference w:type="default" r:id="rId9"/>
       <w:pgSz w:w="11906" w:h="16838"/>
       <w:pgMar w:top="1417" w:right="1701" w:bottom="1417" w:left="1701" w:header="708" w:footer="708" w:gutter="0"/>
       <w:cols w:space="708"/>
@@ -2632,7 +3427,7 @@
     <w:lsdException w:name="Table Web 2" w:semiHidden="1" w:unhideWhenUsed="1"/>
     <w:lsdException w:name="Table Web 3" w:semiHidden="1" w:unhideWhenUsed="1"/>
     <w:lsdException w:name="Balloon Text" w:semiHidden="1" w:unhideWhenUsed="1"/>
-    <w:lsdException w:name="Table Grid" w:semiHidden="1" w:uiPriority="59" w:unhideWhenUsed="1"/>
+    <w:lsdException w:name="Table Grid" w:uiPriority="59"/>
     <w:lsdException w:name="Table Theme" w:semiHidden="1" w:unhideWhenUsed="1"/>
     <w:lsdException w:name="Placeholder Text" w:semiHidden="1"/>
     <w:lsdException w:name="No Spacing" w:uiPriority="1" w:qFormat="1"/>
@@ -2902,7 +3697,6 @@
     <w:next w:val="Normal"/>
     <w:link w:val="Heading2Char"/>
     <w:uiPriority w:val="9"/>
-    <w:semiHidden/>
     <w:unhideWhenUsed/>
     <w:qFormat/>
     <w:rsid w:val="00F85BCD"/>
@@ -3088,8 +3882,17 @@
     <w:unhideWhenUsed/>
     <w:rsid w:val="00081BAF"/>
     <w:pPr>
-      <w:spacing w:after="100"/>
+      <w:spacing w:before="120" w:after="0"/>
+      <w:jc w:val="left"/>
     </w:pPr>
+    <w:rPr>
+      <w:rFonts w:asciiTheme="minorHAnsi" w:hAnsiTheme="minorHAnsi" w:cstheme="minorHAnsi"/>
+      <w:b/>
+      <w:bCs/>
+      <w:i/>
+      <w:iCs/>
+      <w:szCs w:val="24"/>
+    </w:rPr>
   </w:style>
   <w:style w:type="character" w:styleId="Hyperlink">
     <w:name w:val="Hyperlink"/>
@@ -3116,7 +3919,6 @@
     <w:name w:val="Heading 2 Char"/>
     <w:link w:val="Heading2"/>
     <w:uiPriority w:val="9"/>
-    <w:semiHidden/>
     <w:rsid w:val="00F85BCD"/>
     <w:rPr>
       <w:rFonts w:ascii="Cambria" w:eastAsia="Times New Roman" w:hAnsi="Cambria" w:cs="Times New Roman"/>
@@ -3136,9 +3938,16 @@
     <w:unhideWhenUsed/>
     <w:rsid w:val="00F85BCD"/>
     <w:pPr>
-      <w:spacing w:after="100"/>
+      <w:spacing w:before="120" w:after="0"/>
       <w:ind w:left="240"/>
+      <w:jc w:val="left"/>
     </w:pPr>
+    <w:rPr>
+      <w:rFonts w:asciiTheme="minorHAnsi" w:hAnsiTheme="minorHAnsi" w:cstheme="minorHAnsi"/>
+      <w:b/>
+      <w:bCs/>
+      <w:sz w:val="22"/>
+    </w:rPr>
   </w:style>
   <w:style w:type="paragraph" w:styleId="ListParagraph">
     <w:name w:val="List Paragraph"/>
@@ -3157,6 +3966,216 @@
     <w:rPr>
       <w:rFonts w:eastAsia="Times New Roman"/>
       <w:snapToGrid w:val="0"/>
+      <w:sz w:val="20"/>
+      <w:szCs w:val="20"/>
+    </w:rPr>
+  </w:style>
+  <w:style w:type="paragraph" w:styleId="Title">
+    <w:name w:val="Title"/>
+    <w:basedOn w:val="Normal"/>
+    <w:next w:val="Normal"/>
+    <w:link w:val="TitleChar"/>
+    <w:uiPriority w:val="10"/>
+    <w:qFormat/>
+    <w:rsid w:val="007F7A4E"/>
+    <w:pPr>
+      <w:spacing w:after="0"/>
+      <w:contextualSpacing/>
+    </w:pPr>
+    <w:rPr>
+      <w:rFonts w:asciiTheme="majorHAnsi" w:eastAsiaTheme="majorEastAsia" w:hAnsiTheme="majorHAnsi" w:cstheme="majorBidi"/>
+      <w:spacing w:val="-10"/>
+      <w:kern w:val="28"/>
+      <w:sz w:val="56"/>
+      <w:szCs w:val="56"/>
+    </w:rPr>
+  </w:style>
+  <w:style w:type="character" w:customStyle="1" w:styleId="TitleChar">
+    <w:name w:val="Title Char"/>
+    <w:basedOn w:val="DefaultParagraphFont"/>
+    <w:link w:val="Title"/>
+    <w:uiPriority w:val="10"/>
+    <w:rsid w:val="007F7A4E"/>
+    <w:rPr>
+      <w:rFonts w:asciiTheme="majorHAnsi" w:eastAsiaTheme="majorEastAsia" w:hAnsiTheme="majorHAnsi" w:cstheme="majorBidi"/>
+      <w:spacing w:val="-10"/>
+      <w:kern w:val="28"/>
+      <w:sz w:val="56"/>
+      <w:szCs w:val="56"/>
+      <w:lang w:eastAsia="en-US"/>
+    </w:rPr>
+  </w:style>
+  <w:style w:type="paragraph" w:styleId="Subtitle">
+    <w:name w:val="Subtitle"/>
+    <w:basedOn w:val="Normal"/>
+    <w:next w:val="Normal"/>
+    <w:link w:val="SubtitleChar"/>
+    <w:uiPriority w:val="11"/>
+    <w:qFormat/>
+    <w:rsid w:val="007F7A4E"/>
+    <w:pPr>
+      <w:numPr>
+        <w:ilvl w:val="1"/>
+      </w:numPr>
+      <w:spacing w:after="160"/>
+    </w:pPr>
+    <w:rPr>
+      <w:rFonts w:asciiTheme="minorHAnsi" w:eastAsiaTheme="minorEastAsia" w:hAnsiTheme="minorHAnsi" w:cstheme="minorBidi"/>
+      <w:color w:val="5A5A5A" w:themeColor="text1" w:themeTint="A5"/>
+      <w:spacing w:val="15"/>
+      <w:sz w:val="22"/>
+    </w:rPr>
+  </w:style>
+  <w:style w:type="character" w:customStyle="1" w:styleId="SubtitleChar">
+    <w:name w:val="Subtitle Char"/>
+    <w:basedOn w:val="DefaultParagraphFont"/>
+    <w:link w:val="Subtitle"/>
+    <w:uiPriority w:val="11"/>
+    <w:rsid w:val="007F7A4E"/>
+    <w:rPr>
+      <w:rFonts w:asciiTheme="minorHAnsi" w:eastAsiaTheme="minorEastAsia" w:hAnsiTheme="minorHAnsi" w:cstheme="minorBidi"/>
+      <w:color w:val="5A5A5A" w:themeColor="text1" w:themeTint="A5"/>
+      <w:spacing w:val="15"/>
+      <w:sz w:val="22"/>
+      <w:szCs w:val="22"/>
+      <w:lang w:eastAsia="en-US"/>
+    </w:rPr>
+  </w:style>
+  <w:style w:type="paragraph" w:styleId="TOC3">
+    <w:name w:val="toc 3"/>
+    <w:basedOn w:val="Normal"/>
+    <w:next w:val="Normal"/>
+    <w:autoRedefine/>
+    <w:uiPriority w:val="39"/>
+    <w:unhideWhenUsed/>
+    <w:rsid w:val="007F7A4E"/>
+    <w:pPr>
+      <w:spacing w:after="0"/>
+      <w:ind w:left="480"/>
+      <w:jc w:val="left"/>
+    </w:pPr>
+    <w:rPr>
+      <w:rFonts w:asciiTheme="minorHAnsi" w:hAnsiTheme="minorHAnsi" w:cstheme="minorHAnsi"/>
+      <w:sz w:val="20"/>
+      <w:szCs w:val="20"/>
+    </w:rPr>
+  </w:style>
+  <w:style w:type="paragraph" w:styleId="TOC4">
+    <w:name w:val="toc 4"/>
+    <w:basedOn w:val="Normal"/>
+    <w:next w:val="Normal"/>
+    <w:autoRedefine/>
+    <w:uiPriority w:val="39"/>
+    <w:semiHidden/>
+    <w:unhideWhenUsed/>
+    <w:rsid w:val="007F7A4E"/>
+    <w:pPr>
+      <w:spacing w:after="0"/>
+      <w:ind w:left="720"/>
+      <w:jc w:val="left"/>
+    </w:pPr>
+    <w:rPr>
+      <w:rFonts w:asciiTheme="minorHAnsi" w:hAnsiTheme="minorHAnsi" w:cstheme="minorHAnsi"/>
+      <w:sz w:val="20"/>
+      <w:szCs w:val="20"/>
+    </w:rPr>
+  </w:style>
+  <w:style w:type="paragraph" w:styleId="TOC5">
+    <w:name w:val="toc 5"/>
+    <w:basedOn w:val="Normal"/>
+    <w:next w:val="Normal"/>
+    <w:autoRedefine/>
+    <w:uiPriority w:val="39"/>
+    <w:semiHidden/>
+    <w:unhideWhenUsed/>
+    <w:rsid w:val="007F7A4E"/>
+    <w:pPr>
+      <w:spacing w:after="0"/>
+      <w:ind w:left="960"/>
+      <w:jc w:val="left"/>
+    </w:pPr>
+    <w:rPr>
+      <w:rFonts w:asciiTheme="minorHAnsi" w:hAnsiTheme="minorHAnsi" w:cstheme="minorHAnsi"/>
+      <w:sz w:val="20"/>
+      <w:szCs w:val="20"/>
+    </w:rPr>
+  </w:style>
+  <w:style w:type="paragraph" w:styleId="TOC6">
+    <w:name w:val="toc 6"/>
+    <w:basedOn w:val="Normal"/>
+    <w:next w:val="Normal"/>
+    <w:autoRedefine/>
+    <w:uiPriority w:val="39"/>
+    <w:semiHidden/>
+    <w:unhideWhenUsed/>
+    <w:rsid w:val="007F7A4E"/>
+    <w:pPr>
+      <w:spacing w:after="0"/>
+      <w:ind w:left="1200"/>
+      <w:jc w:val="left"/>
+    </w:pPr>
+    <w:rPr>
+      <w:rFonts w:asciiTheme="minorHAnsi" w:hAnsiTheme="minorHAnsi" w:cstheme="minorHAnsi"/>
+      <w:sz w:val="20"/>
+      <w:szCs w:val="20"/>
+    </w:rPr>
+  </w:style>
+  <w:style w:type="paragraph" w:styleId="TOC7">
+    <w:name w:val="toc 7"/>
+    <w:basedOn w:val="Normal"/>
+    <w:next w:val="Normal"/>
+    <w:autoRedefine/>
+    <w:uiPriority w:val="39"/>
+    <w:semiHidden/>
+    <w:unhideWhenUsed/>
+    <w:rsid w:val="007F7A4E"/>
+    <w:pPr>
+      <w:spacing w:after="0"/>
+      <w:ind w:left="1440"/>
+      <w:jc w:val="left"/>
+    </w:pPr>
+    <w:rPr>
+      <w:rFonts w:asciiTheme="minorHAnsi" w:hAnsiTheme="minorHAnsi" w:cstheme="minorHAnsi"/>
+      <w:sz w:val="20"/>
+      <w:szCs w:val="20"/>
+    </w:rPr>
+  </w:style>
+  <w:style w:type="paragraph" w:styleId="TOC8">
+    <w:name w:val="toc 8"/>
+    <w:basedOn w:val="Normal"/>
+    <w:next w:val="Normal"/>
+    <w:autoRedefine/>
+    <w:uiPriority w:val="39"/>
+    <w:semiHidden/>
+    <w:unhideWhenUsed/>
+    <w:rsid w:val="007F7A4E"/>
+    <w:pPr>
+      <w:spacing w:after="0"/>
+      <w:ind w:left="1680"/>
+      <w:jc w:val="left"/>
+    </w:pPr>
+    <w:rPr>
+      <w:rFonts w:asciiTheme="minorHAnsi" w:hAnsiTheme="minorHAnsi" w:cstheme="minorHAnsi"/>
+      <w:sz w:val="20"/>
+      <w:szCs w:val="20"/>
+    </w:rPr>
+  </w:style>
+  <w:style w:type="paragraph" w:styleId="TOC9">
+    <w:name w:val="toc 9"/>
+    <w:basedOn w:val="Normal"/>
+    <w:next w:val="Normal"/>
+    <w:autoRedefine/>
+    <w:uiPriority w:val="39"/>
+    <w:semiHidden/>
+    <w:unhideWhenUsed/>
+    <w:rsid w:val="007F7A4E"/>
+    <w:pPr>
+      <w:spacing w:after="0"/>
+      <w:ind w:left="1920"/>
+      <w:jc w:val="left"/>
+    </w:pPr>
+    <w:rPr>
+      <w:rFonts w:asciiTheme="minorHAnsi" w:hAnsiTheme="minorHAnsi" w:cstheme="minorHAnsi"/>
       <w:sz w:val="20"/>
       <w:szCs w:val="20"/>
     </w:rPr>
@@ -3447,4 +4466,16 @@
   <a:objectDefaults/>
   <a:extraClrSchemeLst/>
 </a:theme>
+</file>
+
+<file path=customXml/item1.xml><?xml version="1.0" encoding="utf-8"?>
+<b:Sources xmlns:b="http://schemas.openxmlformats.org/officeDocument/2006/bibliography" xmlns="http://schemas.openxmlformats.org/officeDocument/2006/bibliography" SelectedStyle="/APASixthEditionOfficeOnline.xsl" StyleName="APA" Version="6"/>
+</file>
+
+<file path=customXml/itemProps1.xml><?xml version="1.0" encoding="utf-8"?>
+<ds:datastoreItem xmlns:ds="http://schemas.openxmlformats.org/officeDocument/2006/customXml" ds:itemID="{8FC31911-1FE0-5941-ADAC-524CAFCB8556}">
+  <ds:schemaRefs>
+    <ds:schemaRef ds:uri="http://schemas.openxmlformats.org/officeDocument/2006/bibliography"/>
+  </ds:schemaRefs>
+</ds:datastoreItem>
 </file>
</xml_diff>

<commit_message>
incluindo ajustes nas regras de negocio e os documentos de caso de uso
</commit_message>
<xml_diff>
--- a/Docs/DOC_RegrasDeNegocio.docx
+++ b/Docs/DOC_RegrasDeNegocio.docx
@@ -145,7 +145,7 @@
       <w:pPr>
         <w:jc w:val="right"/>
         <w:rPr>
-          <w:rStyle w:val="Strong"/>
+          <w:rStyle w:val="Forte"/>
           <w:rFonts w:cs="Arial"/>
           <w:sz w:val="28"/>
           <w:szCs w:val="28"/>
@@ -153,7 +153,7 @@
       </w:pPr>
       <w:r>
         <w:rPr>
-          <w:rStyle w:val="Strong"/>
+          <w:rStyle w:val="Forte"/>
           <w:rFonts w:cs="Arial"/>
           <w:sz w:val="28"/>
           <w:szCs w:val="28"/>
@@ -165,7 +165,7 @@
       <w:pPr>
         <w:jc w:val="right"/>
         <w:rPr>
-          <w:rStyle w:val="Strong"/>
+          <w:rStyle w:val="Forte"/>
           <w:rFonts w:cs="Arial"/>
           <w:sz w:val="28"/>
           <w:szCs w:val="28"/>
@@ -173,7 +173,7 @@
       </w:pPr>
       <w:r>
         <w:rPr>
-          <w:rStyle w:val="Strong"/>
+          <w:rStyle w:val="Forte"/>
           <w:rFonts w:cs="Arial"/>
           <w:sz w:val="28"/>
           <w:szCs w:val="28"/>
@@ -184,13 +184,13 @@
     <w:p>
       <w:pPr>
         <w:rPr>
-          <w:rStyle w:val="Strong"/>
-          <w:rFonts w:cs="Arial"/>
-        </w:rPr>
-      </w:pPr>
-      <w:r>
-        <w:rPr>
-          <w:rStyle w:val="Strong"/>
+          <w:rStyle w:val="Forte"/>
+          <w:rFonts w:cs="Arial"/>
+        </w:rPr>
+      </w:pPr>
+      <w:r>
+        <w:rPr>
+          <w:rStyle w:val="Forte"/>
           <w:rFonts w:cs="Arial"/>
         </w:rPr>
         <w:br w:type="page"/>
@@ -617,7 +617,7 @@
         </w:p>
         <w:p>
           <w:pPr>
-            <w:pStyle w:val="TOC1"/>
+            <w:pStyle w:val="Sumrio1"/>
             <w:tabs>
               <w:tab w:val="left" w:pos="480"/>
               <w:tab w:val="right" w:leader="dot" w:pos="8494"/>
@@ -627,7 +627,7 @@
               <w:b w:val="0"/>
               <w:bCs w:val="0"/>
               <w:noProof/>
-              <w:lang w:val="en-BR"/>
+              <w:lang/>
             </w:rPr>
           </w:pPr>
           <w:r>
@@ -663,57 +663,7 @@
                 <w:bCs w:val="0"/>
                 <w:noProof/>
               </w:rPr>
-              <w:t>I</w:t>
-            </w:r>
-            <w:r>
-              <w:rPr>
-                <w:rStyle w:val="Hyperlink"/>
-                <w:rFonts w:ascii="Arial" w:hAnsi="Arial" w:cs="Arial"/>
-                <w:b w:val="0"/>
-                <w:bCs w:val="0"/>
-                <w:noProof/>
-              </w:rPr>
-              <w:t>ntrod</w:t>
-            </w:r>
-            <w:r>
-              <w:rPr>
-                <w:rStyle w:val="Hyperlink"/>
-                <w:rFonts w:ascii="Arial" w:hAnsi="Arial" w:cs="Arial"/>
-                <w:b w:val="0"/>
-                <w:bCs w:val="0"/>
-                <w:noProof/>
-              </w:rPr>
-              <w:t>u</w:t>
-            </w:r>
-            <w:r>
-              <w:rPr>
-                <w:rStyle w:val="Hyperlink"/>
-                <w:rFonts w:ascii="Arial" w:hAnsi="Arial" w:cs="Arial"/>
-                <w:b w:val="0"/>
-                <w:bCs w:val="0"/>
-                <w:noProof/>
-              </w:rPr>
-              <w:t>ç</w:t>
-            </w:r>
-            <w:r>
-              <w:rPr>
-                <w:rStyle w:val="Hyperlink"/>
-                <w:rFonts w:ascii="Arial" w:hAnsi="Arial" w:cs="Arial"/>
-                <w:b w:val="0"/>
-                <w:bCs w:val="0"/>
-                <w:noProof/>
-              </w:rPr>
-              <w:t>ã</w:t>
-            </w:r>
-            <w:r>
-              <w:rPr>
-                <w:rStyle w:val="Hyperlink"/>
-                <w:rFonts w:ascii="Arial" w:hAnsi="Arial" w:cs="Arial"/>
-                <w:b w:val="0"/>
-                <w:bCs w:val="0"/>
-                <w:noProof/>
-              </w:rPr>
-              <w:t>o</w:t>
+              <w:t>Introdução</w:t>
             </w:r>
             <w:r>
               <w:rPr>
@@ -788,7 +738,7 @@
         </w:p>
         <w:p>
           <w:pPr>
-            <w:pStyle w:val="TOC1"/>
+            <w:pStyle w:val="Sumrio1"/>
             <w:tabs>
               <w:tab w:val="left" w:pos="480"/>
               <w:tab w:val="right" w:leader="dot" w:pos="8494"/>
@@ -798,7 +748,7 @@
               <w:b w:val="0"/>
               <w:bCs w:val="0"/>
               <w:noProof/>
-              <w:lang w:val="en-BR"/>
+              <w:lang/>
             </w:rPr>
           </w:pPr>
           <w:hyperlink w:anchor="_Toc68258042" w:history="1">
@@ -810,17 +760,7 @@
                 <w:bCs w:val="0"/>
                 <w:noProof/>
               </w:rPr>
-              <w:t>R</w:t>
-            </w:r>
-            <w:r>
-              <w:rPr>
-                <w:rStyle w:val="Hyperlink"/>
-                <w:rFonts w:ascii="Arial" w:hAnsi="Arial" w:cs="Arial"/>
-                <w:b w:val="0"/>
-                <w:bCs w:val="0"/>
-                <w:noProof/>
-              </w:rPr>
-              <w:t>egras de Negócio</w:t>
+              <w:t>Regras de Negócio</w:t>
             </w:r>
             <w:r>
               <w:rPr>
@@ -895,7 +835,7 @@
         </w:p>
         <w:p>
           <w:pPr>
-            <w:pStyle w:val="TOC2"/>
+            <w:pStyle w:val="Sumrio2"/>
             <w:tabs>
               <w:tab w:val="right" w:leader="dot" w:pos="8494"/>
             </w:tabs>
@@ -908,7 +848,7 @@
               <w:noProof/>
               <w:sz w:val="24"/>
               <w:szCs w:val="24"/>
-              <w:lang w:val="en-BR"/>
+              <w:lang/>
             </w:rPr>
           </w:pPr>
           <w:hyperlink w:anchor="_Toc68258043" w:history="1">
@@ -922,31 +862,7 @@
                 <w:sz w:val="24"/>
                 <w:szCs w:val="24"/>
               </w:rPr>
-              <w:t>RNG1 – Ca</w:t>
-            </w:r>
-            <w:r>
-              <w:rPr>
-                <w:rStyle w:val="Hyperlink"/>
-                <w:rFonts w:ascii="Arial" w:hAnsi="Arial" w:cs="Arial"/>
-                <w:b w:val="0"/>
-                <w:bCs w:val="0"/>
-                <w:noProof/>
-                <w:sz w:val="24"/>
-                <w:szCs w:val="24"/>
-              </w:rPr>
-              <w:t>d</w:t>
-            </w:r>
-            <w:r>
-              <w:rPr>
-                <w:rStyle w:val="Hyperlink"/>
-                <w:rFonts w:ascii="Arial" w:hAnsi="Arial" w:cs="Arial"/>
-                <w:b w:val="0"/>
-                <w:bCs w:val="0"/>
-                <w:noProof/>
-                <w:sz w:val="24"/>
-                <w:szCs w:val="24"/>
-              </w:rPr>
-              <w:t>astro do Cliente</w:t>
+              <w:t>RNG1 – Cadastro do Cliente</w:t>
             </w:r>
             <w:r>
               <w:rPr>
@@ -1035,7 +951,7 @@
         </w:p>
         <w:p>
           <w:pPr>
-            <w:pStyle w:val="TOC2"/>
+            <w:pStyle w:val="Sumrio2"/>
             <w:tabs>
               <w:tab w:val="right" w:leader="dot" w:pos="8494"/>
             </w:tabs>
@@ -1048,7 +964,7 @@
               <w:noProof/>
               <w:sz w:val="24"/>
               <w:szCs w:val="24"/>
-              <w:lang w:val="en-BR"/>
+              <w:lang/>
             </w:rPr>
           </w:pPr>
           <w:hyperlink w:anchor="_Toc68258044" w:history="1">
@@ -1151,7 +1067,7 @@
         </w:p>
         <w:p>
           <w:pPr>
-            <w:pStyle w:val="TOC2"/>
+            <w:pStyle w:val="Sumrio2"/>
             <w:tabs>
               <w:tab w:val="right" w:leader="dot" w:pos="8494"/>
             </w:tabs>
@@ -1164,7 +1080,7 @@
               <w:noProof/>
               <w:sz w:val="24"/>
               <w:szCs w:val="24"/>
-              <w:lang w:val="en-BR"/>
+              <w:lang/>
             </w:rPr>
           </w:pPr>
           <w:hyperlink w:anchor="_Toc68258045" w:history="1">
@@ -1178,31 +1094,7 @@
                 <w:sz w:val="24"/>
                 <w:szCs w:val="24"/>
               </w:rPr>
-              <w:t>RNG3 – Desconto em comp</w:t>
-            </w:r>
-            <w:r>
-              <w:rPr>
-                <w:rStyle w:val="Hyperlink"/>
-                <w:rFonts w:ascii="Arial" w:hAnsi="Arial" w:cs="Arial"/>
-                <w:b w:val="0"/>
-                <w:bCs w:val="0"/>
-                <w:noProof/>
-                <w:sz w:val="24"/>
-                <w:szCs w:val="24"/>
-              </w:rPr>
-              <w:t>r</w:t>
-            </w:r>
-            <w:r>
-              <w:rPr>
-                <w:rStyle w:val="Hyperlink"/>
-                <w:rFonts w:ascii="Arial" w:hAnsi="Arial" w:cs="Arial"/>
-                <w:b w:val="0"/>
-                <w:bCs w:val="0"/>
-                <w:noProof/>
-                <w:sz w:val="24"/>
-                <w:szCs w:val="24"/>
-              </w:rPr>
-              <w:t>as grandes</w:t>
+              <w:t>RNG3 – Desconto em compras grandes</w:t>
             </w:r>
             <w:r>
               <w:rPr>
@@ -1291,7 +1183,7 @@
         </w:p>
         <w:p>
           <w:pPr>
-            <w:pStyle w:val="TOC2"/>
+            <w:pStyle w:val="Sumrio2"/>
             <w:tabs>
               <w:tab w:val="right" w:leader="dot" w:pos="8494"/>
             </w:tabs>
@@ -1304,7 +1196,7 @@
               <w:noProof/>
               <w:sz w:val="24"/>
               <w:szCs w:val="24"/>
-              <w:lang w:val="en-BR"/>
+              <w:lang/>
             </w:rPr>
           </w:pPr>
           <w:hyperlink w:anchor="_Toc68258046" w:history="1">
@@ -1407,7 +1299,7 @@
         </w:p>
         <w:p>
           <w:pPr>
-            <w:pStyle w:val="TOC2"/>
+            <w:pStyle w:val="Sumrio2"/>
             <w:tabs>
               <w:tab w:val="right" w:leader="dot" w:pos="8494"/>
             </w:tabs>
@@ -1420,7 +1312,7 @@
               <w:noProof/>
               <w:sz w:val="24"/>
               <w:szCs w:val="24"/>
-              <w:lang w:val="en-BR"/>
+              <w:lang/>
             </w:rPr>
           </w:pPr>
           <w:hyperlink w:anchor="_Toc68258047" w:history="1">
@@ -1523,7 +1415,7 @@
         </w:p>
         <w:p>
           <w:pPr>
-            <w:pStyle w:val="TOC2"/>
+            <w:pStyle w:val="Sumrio2"/>
             <w:tabs>
               <w:tab w:val="right" w:leader="dot" w:pos="8494"/>
             </w:tabs>
@@ -1536,7 +1428,7 @@
               <w:noProof/>
               <w:sz w:val="24"/>
               <w:szCs w:val="24"/>
-              <w:lang w:val="en-BR"/>
+              <w:lang/>
             </w:rPr>
           </w:pPr>
           <w:hyperlink w:anchor="_Toc68258048" w:history="1">
@@ -1550,31 +1442,7 @@
                 <w:sz w:val="24"/>
                 <w:szCs w:val="24"/>
               </w:rPr>
-              <w:t>RNG6 – Cadas</w:t>
-            </w:r>
-            <w:r>
-              <w:rPr>
-                <w:rStyle w:val="Hyperlink"/>
-                <w:rFonts w:ascii="Arial" w:hAnsi="Arial" w:cs="Arial"/>
-                <w:b w:val="0"/>
-                <w:bCs w:val="0"/>
-                <w:noProof/>
-                <w:sz w:val="24"/>
-                <w:szCs w:val="24"/>
-              </w:rPr>
-              <w:t>t</w:t>
-            </w:r>
-            <w:r>
-              <w:rPr>
-                <w:rStyle w:val="Hyperlink"/>
-                <w:rFonts w:ascii="Arial" w:hAnsi="Arial" w:cs="Arial"/>
-                <w:b w:val="0"/>
-                <w:bCs w:val="0"/>
-                <w:noProof/>
-                <w:sz w:val="24"/>
-                <w:szCs w:val="24"/>
-              </w:rPr>
-              <w:t>ro de Cliente</w:t>
+              <w:t>RNG6 – Cadastro de Cliente</w:t>
             </w:r>
             <w:r>
               <w:rPr>
@@ -1663,7 +1531,7 @@
         </w:p>
         <w:p>
           <w:pPr>
-            <w:pStyle w:val="TOC2"/>
+            <w:pStyle w:val="Sumrio2"/>
             <w:tabs>
               <w:tab w:val="right" w:leader="dot" w:pos="8494"/>
             </w:tabs>
@@ -1676,7 +1544,7 @@
               <w:noProof/>
               <w:sz w:val="24"/>
               <w:szCs w:val="24"/>
-              <w:lang w:val="en-BR"/>
+              <w:lang/>
             </w:rPr>
           </w:pPr>
           <w:hyperlink w:anchor="_Toc68258049" w:history="1">
@@ -2009,7 +1877,7 @@
     </w:p>
     <w:p>
       <w:pPr>
-        <w:pStyle w:val="Heading2"/>
+        <w:pStyle w:val="Ttulo2"/>
         <w:ind w:firstLine="360"/>
         <w:rPr>
           <w:rFonts w:ascii="Arial" w:eastAsia="Calibri" w:hAnsi="Arial" w:cs="Arial"/>
@@ -2067,6 +1935,15 @@
         <w:t>Cadastro do Cliente</w:t>
       </w:r>
       <w:bookmarkEnd w:id="5"/>
+      <w:r>
+        <w:rPr>
+          <w:rFonts w:ascii="Arial" w:eastAsia="Calibri" w:hAnsi="Arial" w:cs="Arial"/>
+          <w:color w:val="000000" w:themeColor="text1"/>
+          <w:sz w:val="24"/>
+          <w:szCs w:val="24"/>
+        </w:rPr>
+        <w:t xml:space="preserve"> para venda</w:t>
+      </w:r>
     </w:p>
     <w:p>
       <w:pPr>
@@ -2116,7 +1993,7 @@
     </w:p>
     <w:p>
       <w:pPr>
-        <w:pStyle w:val="Heading2"/>
+        <w:pStyle w:val="Ttulo2"/>
         <w:ind w:firstLine="360"/>
         <w:rPr>
           <w:rFonts w:ascii="Arial" w:eastAsia="Calibri" w:hAnsi="Arial" w:cs="Arial"/>
@@ -2205,7 +2082,7 @@
     </w:p>
     <w:p>
       <w:pPr>
-        <w:pStyle w:val="Heading2"/>
+        <w:pStyle w:val="Ttulo2"/>
         <w:ind w:firstLine="360"/>
         <w:rPr>
           <w:rFonts w:ascii="Arial" w:eastAsia="Calibri" w:hAnsi="Arial" w:cs="Arial"/>
@@ -2266,60 +2143,54 @@
         <w:rPr>
           <w:rFonts w:cs="Arial"/>
         </w:rPr>
-        <w:t>A cada R$4.000</w:t>
-      </w:r>
-      <w:r>
-        <w:rPr>
-          <w:rFonts w:cs="Arial"/>
-        </w:rPr>
-        <w:t>,00</w:t>
-      </w:r>
-      <w:r>
-        <w:rPr>
-          <w:rFonts w:cs="Arial"/>
-        </w:rPr>
-        <w:t xml:space="preserve"> em compras</w:t>
-      </w:r>
-      <w:r>
-        <w:rPr>
-          <w:rFonts w:cs="Arial"/>
-        </w:rPr>
-        <w:t xml:space="preserve"> em uma das lojas</w:t>
-      </w:r>
-      <w:r>
-        <w:rPr>
-          <w:rFonts w:cs="Arial"/>
-        </w:rPr>
-        <w:t xml:space="preserve">, o cliente </w:t>
-      </w:r>
-      <w:r>
-        <w:rPr>
-          <w:rFonts w:cs="Arial"/>
-        </w:rPr>
-        <w:t>terá</w:t>
-      </w:r>
-      <w:r>
-        <w:rPr>
-          <w:rFonts w:cs="Arial"/>
-        </w:rPr>
-        <w:t xml:space="preserve"> 10% </w:t>
-      </w:r>
-      <w:r>
-        <w:rPr>
-          <w:rFonts w:cs="Arial"/>
-        </w:rPr>
-        <w:t>de desconto nas suas 3 próximas compras</w:t>
-      </w:r>
-      <w:r>
-        <w:rPr>
-          <w:rFonts w:cs="Arial"/>
-        </w:rPr>
-        <w:t>.</w:t>
-      </w:r>
-    </w:p>
-    <w:p>
-      <w:pPr>
-        <w:pStyle w:val="Heading2"/>
+        <w:t xml:space="preserve">Para compras acima de </w:t>
+      </w:r>
+      <w:r>
+        <w:rPr>
+          <w:rFonts w:cs="Arial"/>
+        </w:rPr>
+        <w:t>R$4.000</w:t>
+      </w:r>
+      <w:r>
+        <w:rPr>
+          <w:rFonts w:cs="Arial"/>
+        </w:rPr>
+        <w:t>,00 em uma das lojas</w:t>
+      </w:r>
+      <w:r>
+        <w:rPr>
+          <w:rFonts w:cs="Arial"/>
+        </w:rPr>
+        <w:t xml:space="preserve">, </w:t>
+      </w:r>
+      <w:r>
+        <w:rPr>
+          <w:rFonts w:cs="Arial"/>
+        </w:rPr>
+        <w:t>um crédito de 1</w:t>
+      </w:r>
+      <w:r>
+        <w:rPr>
+          <w:rFonts w:cs="Arial"/>
+        </w:rPr>
+        <w:t xml:space="preserve">0% </w:t>
+      </w:r>
+      <w:r>
+        <w:rPr>
+          <w:rFonts w:cs="Arial"/>
+        </w:rPr>
+        <w:t>d</w:t>
+      </w:r>
+      <w:r>
+        <w:rPr>
+          <w:rFonts w:cs="Arial"/>
+        </w:rPr>
+        <w:t>o valor da compra será atribuído ao seu cadastro para compras futuras.</w:t>
+      </w:r>
+    </w:p>
+    <w:p>
+      <w:pPr>
+        <w:pStyle w:val="Ttulo2"/>
         <w:ind w:firstLine="360"/>
         <w:rPr>
           <w:rFonts w:ascii="Arial" w:eastAsia="Calibri" w:hAnsi="Arial" w:cs="Arial"/>
@@ -2434,7 +2305,7 @@
     </w:p>
     <w:p>
       <w:pPr>
-        <w:pStyle w:val="Heading2"/>
+        <w:pStyle w:val="Ttulo2"/>
         <w:ind w:firstLine="360"/>
         <w:rPr>
           <w:rFonts w:ascii="Arial" w:eastAsia="Calibri" w:hAnsi="Arial" w:cs="Arial"/>
@@ -2498,7 +2369,7 @@
     </w:p>
     <w:p>
       <w:pPr>
-        <w:pStyle w:val="Heading2"/>
+        <w:pStyle w:val="Ttulo2"/>
         <w:ind w:firstLine="360"/>
         <w:rPr>
           <w:rFonts w:ascii="Arial" w:eastAsia="Calibri" w:hAnsi="Arial" w:cs="Arial"/>
@@ -2561,7 +2432,7 @@
     </w:p>
     <w:p>
       <w:pPr>
-        <w:pStyle w:val="Heading2"/>
+        <w:pStyle w:val="Ttulo2"/>
         <w:ind w:firstLine="360"/>
         <w:rPr>
           <w:rFonts w:ascii="Arial" w:eastAsia="Calibri" w:hAnsi="Arial" w:cs="Arial"/>
@@ -2595,6 +2466,373 @@
         </w:rPr>
         <w:t>Se o estoque estiver com quantidade inferior a 20% da quantidade máxima normal da unidade, o setor de compras deve ser alertado para efetuar a reposição.</w:t>
       </w:r>
+    </w:p>
+    <w:p>
+      <w:pPr>
+        <w:pStyle w:val="Ttulo2"/>
+        <w:ind w:firstLine="360"/>
+        <w:rPr>
+          <w:rFonts w:ascii="Arial" w:eastAsia="Calibri" w:hAnsi="Arial" w:cs="Arial"/>
+          <w:color w:val="000000" w:themeColor="text1"/>
+          <w:sz w:val="24"/>
+          <w:szCs w:val="24"/>
+        </w:rPr>
+      </w:pPr>
+      <w:r>
+        <w:rPr>
+          <w:rFonts w:ascii="Arial" w:eastAsia="Calibri" w:hAnsi="Arial" w:cs="Arial"/>
+          <w:color w:val="000000" w:themeColor="text1"/>
+          <w:sz w:val="24"/>
+          <w:szCs w:val="24"/>
+        </w:rPr>
+        <w:t>RNG</w:t>
+      </w:r>
+      <w:r>
+        <w:rPr>
+          <w:rFonts w:ascii="Arial" w:eastAsia="Calibri" w:hAnsi="Arial" w:cs="Arial"/>
+          <w:color w:val="000000" w:themeColor="text1"/>
+          <w:sz w:val="24"/>
+          <w:szCs w:val="24"/>
+        </w:rPr>
+        <w:t>8</w:t>
+      </w:r>
+      <w:r>
+        <w:rPr>
+          <w:rFonts w:ascii="Arial" w:eastAsia="Calibri" w:hAnsi="Arial" w:cs="Arial"/>
+          <w:color w:val="000000" w:themeColor="text1"/>
+          <w:sz w:val="24"/>
+          <w:szCs w:val="24"/>
+        </w:rPr>
+        <w:t xml:space="preserve"> – </w:t>
+      </w:r>
+      <w:r>
+        <w:rPr>
+          <w:rFonts w:ascii="Arial" w:eastAsia="Calibri" w:hAnsi="Arial" w:cs="Arial"/>
+          <w:color w:val="000000" w:themeColor="text1"/>
+          <w:sz w:val="24"/>
+          <w:szCs w:val="24"/>
+        </w:rPr>
+        <w:t>Trocas de Produtos</w:t>
+      </w:r>
+    </w:p>
+    <w:p>
+      <w:pPr>
+        <w:ind w:left="360" w:firstLine="348"/>
+        <w:rPr>
+          <w:rFonts w:cs="Arial"/>
+        </w:rPr>
+      </w:pPr>
+      <w:r>
+        <w:rPr>
+          <w:rFonts w:cs="Arial"/>
+        </w:rPr>
+        <w:t xml:space="preserve">Para que uma troca possa acontecer, a venda deve ter sido realizada em o máximo 30 dias e </w:t>
+      </w:r>
+      <w:r>
+        <w:rPr>
+          <w:rFonts w:cs="Arial"/>
+        </w:rPr>
+        <w:t>não</w:t>
+      </w:r>
+      <w:r>
+        <w:rPr>
+          <w:rFonts w:cs="Arial"/>
+        </w:rPr>
+        <w:t xml:space="preserve"> </w:t>
+      </w:r>
+      <w:r>
+        <w:rPr>
+          <w:rFonts w:cs="Arial"/>
+        </w:rPr>
+        <w:t xml:space="preserve">podem </w:t>
+      </w:r>
+      <w:r>
+        <w:rPr>
+          <w:rFonts w:cs="Arial"/>
+        </w:rPr>
+        <w:t xml:space="preserve">ter sido </w:t>
+      </w:r>
+      <w:r>
+        <w:rPr>
+          <w:rFonts w:cs="Arial"/>
+        </w:rPr>
+        <w:t>removidos</w:t>
+      </w:r>
+      <w:r>
+        <w:rPr>
+          <w:rFonts w:cs="Arial"/>
+        </w:rPr>
+        <w:t xml:space="preserve"> as embalagens, etiquetas e adesivos do produto.</w:t>
+      </w:r>
+    </w:p>
+    <w:p>
+      <w:pPr>
+        <w:pStyle w:val="Ttulo2"/>
+        <w:ind w:firstLine="360"/>
+        <w:rPr>
+          <w:rFonts w:ascii="Arial" w:eastAsia="Calibri" w:hAnsi="Arial" w:cs="Arial"/>
+          <w:color w:val="000000" w:themeColor="text1"/>
+          <w:sz w:val="24"/>
+          <w:szCs w:val="24"/>
+        </w:rPr>
+      </w:pPr>
+      <w:r>
+        <w:rPr>
+          <w:rFonts w:ascii="Arial" w:eastAsia="Calibri" w:hAnsi="Arial" w:cs="Arial"/>
+          <w:color w:val="000000" w:themeColor="text1"/>
+          <w:sz w:val="24"/>
+          <w:szCs w:val="24"/>
+        </w:rPr>
+        <w:t>RNG</w:t>
+      </w:r>
+      <w:r>
+        <w:rPr>
+          <w:rFonts w:ascii="Arial" w:eastAsia="Calibri" w:hAnsi="Arial" w:cs="Arial"/>
+          <w:color w:val="000000" w:themeColor="text1"/>
+          <w:sz w:val="24"/>
+          <w:szCs w:val="24"/>
+        </w:rPr>
+        <w:t>9</w:t>
+      </w:r>
+      <w:r>
+        <w:rPr>
+          <w:rFonts w:ascii="Arial" w:eastAsia="Calibri" w:hAnsi="Arial" w:cs="Arial"/>
+          <w:color w:val="000000" w:themeColor="text1"/>
+          <w:sz w:val="24"/>
+          <w:szCs w:val="24"/>
+        </w:rPr>
+        <w:t xml:space="preserve"> – </w:t>
+      </w:r>
+      <w:r>
+        <w:rPr>
+          <w:rFonts w:ascii="Arial" w:eastAsia="Calibri" w:hAnsi="Arial" w:cs="Arial"/>
+          <w:color w:val="000000" w:themeColor="text1"/>
+          <w:sz w:val="24"/>
+          <w:szCs w:val="24"/>
+        </w:rPr>
+        <w:t>Extração de relatório de vendas</w:t>
+      </w:r>
+    </w:p>
+    <w:p>
+      <w:pPr>
+        <w:ind w:left="360" w:firstLine="340"/>
+        <w:rPr>
+          <w:rFonts w:cs="Arial"/>
+        </w:rPr>
+      </w:pPr>
+      <w:r>
+        <w:rPr>
+          <w:rFonts w:cs="Arial"/>
+        </w:rPr>
+        <w:t xml:space="preserve">As informações detalhadas das vendas são disponíveis para visualização por questão de auditoria e geração de relatórios. </w:t>
+      </w:r>
+    </w:p>
+    <w:p>
+      <w:pPr>
+        <w:pStyle w:val="Ttulo2"/>
+        <w:ind w:firstLine="360"/>
+        <w:rPr>
+          <w:rFonts w:ascii="Arial" w:eastAsia="Calibri" w:hAnsi="Arial" w:cs="Arial"/>
+          <w:color w:val="000000" w:themeColor="text1"/>
+          <w:sz w:val="24"/>
+          <w:szCs w:val="24"/>
+        </w:rPr>
+      </w:pPr>
+      <w:r>
+        <w:rPr>
+          <w:rFonts w:ascii="Arial" w:eastAsia="Calibri" w:hAnsi="Arial" w:cs="Arial"/>
+          <w:color w:val="000000" w:themeColor="text1"/>
+          <w:sz w:val="24"/>
+          <w:szCs w:val="24"/>
+        </w:rPr>
+        <w:lastRenderedPageBreak/>
+        <w:t>RNG</w:t>
+      </w:r>
+      <w:r>
+        <w:rPr>
+          <w:rFonts w:ascii="Arial" w:eastAsia="Calibri" w:hAnsi="Arial" w:cs="Arial"/>
+          <w:color w:val="000000" w:themeColor="text1"/>
+          <w:sz w:val="24"/>
+          <w:szCs w:val="24"/>
+        </w:rPr>
+        <w:t>10</w:t>
+      </w:r>
+      <w:r>
+        <w:rPr>
+          <w:rFonts w:ascii="Arial" w:eastAsia="Calibri" w:hAnsi="Arial" w:cs="Arial"/>
+          <w:color w:val="000000" w:themeColor="text1"/>
+          <w:sz w:val="24"/>
+          <w:szCs w:val="24"/>
+        </w:rPr>
+        <w:t xml:space="preserve"> – </w:t>
+      </w:r>
+      <w:r>
+        <w:rPr>
+          <w:rFonts w:ascii="Arial" w:eastAsia="Calibri" w:hAnsi="Arial" w:cs="Arial"/>
+          <w:color w:val="000000" w:themeColor="text1"/>
+          <w:sz w:val="24"/>
+          <w:szCs w:val="24"/>
+        </w:rPr>
+        <w:t xml:space="preserve">Extração de relatório de </w:t>
+      </w:r>
+      <w:r>
+        <w:rPr>
+          <w:rFonts w:ascii="Arial" w:eastAsia="Calibri" w:hAnsi="Arial" w:cs="Arial"/>
+          <w:color w:val="000000" w:themeColor="text1"/>
+          <w:sz w:val="24"/>
+          <w:szCs w:val="24"/>
+        </w:rPr>
+        <w:t>clientes</w:t>
+      </w:r>
+    </w:p>
+    <w:p>
+      <w:pPr>
+        <w:ind w:left="360" w:firstLine="340"/>
+        <w:rPr>
+          <w:rFonts w:cs="Arial"/>
+        </w:rPr>
+      </w:pPr>
+      <w:r>
+        <w:rPr>
+          <w:rFonts w:cs="Arial"/>
+        </w:rPr>
+        <w:t xml:space="preserve">As informações detalhadas das </w:t>
+      </w:r>
+      <w:r>
+        <w:rPr>
+          <w:rFonts w:cs="Arial"/>
+        </w:rPr>
+        <w:t>clientes</w:t>
+      </w:r>
+      <w:r>
+        <w:rPr>
+          <w:rFonts w:cs="Arial"/>
+        </w:rPr>
+        <w:t xml:space="preserve"> são disponíveis para visualização por questão e geração de relatórios</w:t>
+      </w:r>
+      <w:r>
+        <w:rPr>
+          <w:rFonts w:cs="Arial"/>
+        </w:rPr>
+        <w:t xml:space="preserve"> para as áreas de marketing e propaganda</w:t>
+      </w:r>
+      <w:r>
+        <w:rPr>
+          <w:rFonts w:cs="Arial"/>
+        </w:rPr>
+        <w:t xml:space="preserve">. </w:t>
+      </w:r>
+    </w:p>
+    <w:p>
+      <w:pPr>
+        <w:pStyle w:val="Ttulo2"/>
+        <w:ind w:firstLine="360"/>
+        <w:rPr>
+          <w:rFonts w:ascii="Arial" w:eastAsia="Calibri" w:hAnsi="Arial" w:cs="Arial"/>
+          <w:color w:val="000000" w:themeColor="text1"/>
+          <w:sz w:val="24"/>
+          <w:szCs w:val="24"/>
+        </w:rPr>
+      </w:pPr>
+      <w:r>
+        <w:rPr>
+          <w:rFonts w:ascii="Arial" w:eastAsia="Calibri" w:hAnsi="Arial" w:cs="Arial"/>
+          <w:color w:val="000000" w:themeColor="text1"/>
+          <w:sz w:val="24"/>
+          <w:szCs w:val="24"/>
+        </w:rPr>
+        <w:t>RNG</w:t>
+      </w:r>
+      <w:r>
+        <w:rPr>
+          <w:rFonts w:ascii="Arial" w:eastAsia="Calibri" w:hAnsi="Arial" w:cs="Arial"/>
+          <w:color w:val="000000" w:themeColor="text1"/>
+          <w:sz w:val="24"/>
+          <w:szCs w:val="24"/>
+        </w:rPr>
+        <w:t>1</w:t>
+      </w:r>
+      <w:r>
+        <w:rPr>
+          <w:rFonts w:ascii="Arial" w:eastAsia="Calibri" w:hAnsi="Arial" w:cs="Arial"/>
+          <w:color w:val="000000" w:themeColor="text1"/>
+          <w:sz w:val="24"/>
+          <w:szCs w:val="24"/>
+        </w:rPr>
+        <w:t>2</w:t>
+      </w:r>
+      <w:r>
+        <w:rPr>
+          <w:rFonts w:ascii="Arial" w:eastAsia="Calibri" w:hAnsi="Arial" w:cs="Arial"/>
+          <w:color w:val="000000" w:themeColor="text1"/>
+          <w:sz w:val="24"/>
+          <w:szCs w:val="24"/>
+        </w:rPr>
+        <w:t xml:space="preserve"> – </w:t>
+      </w:r>
+      <w:r>
+        <w:rPr>
+          <w:rFonts w:ascii="Arial" w:eastAsia="Calibri" w:hAnsi="Arial" w:cs="Arial"/>
+          <w:color w:val="000000" w:themeColor="text1"/>
+          <w:sz w:val="24"/>
+          <w:szCs w:val="24"/>
+        </w:rPr>
+        <w:t xml:space="preserve">Cadastro de Fornecedores </w:t>
+      </w:r>
+      <w:proofErr w:type="spellStart"/>
+      <w:r>
+        <w:rPr>
+          <w:rFonts w:ascii="Arial" w:eastAsia="Calibri" w:hAnsi="Arial" w:cs="Arial"/>
+          <w:color w:val="000000" w:themeColor="text1"/>
+          <w:sz w:val="24"/>
+          <w:szCs w:val="24"/>
+        </w:rPr>
+        <w:t>Obrigatorio</w:t>
+      </w:r>
+      <w:proofErr w:type="spellEnd"/>
+    </w:p>
+    <w:p>
+      <w:pPr>
+        <w:ind w:left="360" w:firstLine="340"/>
+        <w:rPr>
+          <w:rFonts w:cs="Arial"/>
+        </w:rPr>
+      </w:pPr>
+      <w:r>
+        <w:rPr>
+          <w:rFonts w:cs="Arial"/>
+        </w:rPr>
+        <w:t xml:space="preserve">Para todos os produtos catalogados precisamos ter cadastrado as informações de nome, </w:t>
+      </w:r>
+      <w:proofErr w:type="spellStart"/>
+      <w:r>
+        <w:rPr>
+          <w:rFonts w:cs="Arial"/>
+        </w:rPr>
+        <w:t>cnpj</w:t>
+      </w:r>
+      <w:proofErr w:type="spellEnd"/>
+      <w:r>
+        <w:rPr>
+          <w:rFonts w:cs="Arial"/>
+        </w:rPr>
+        <w:t>, endereço e telefone do fornecedor.</w:t>
+      </w:r>
+    </w:p>
+    <w:p>
+      <w:pPr>
+        <w:rPr>
+          <w:rFonts w:cs="Arial"/>
+        </w:rPr>
+      </w:pPr>
+    </w:p>
+    <w:p>
+      <w:pPr>
+        <w:ind w:left="360" w:firstLine="348"/>
+        <w:rPr>
+          <w:rFonts w:cs="Arial"/>
+        </w:rPr>
+      </w:pPr>
     </w:p>
     <w:sectPr>
       <w:headerReference w:type="default" r:id="rId9"/>
@@ -2662,12 +2900,12 @@
 <w:hdr xmlns:wpc="http://schemas.microsoft.com/office/word/2010/wordprocessingCanvas" xmlns:cx="http://schemas.microsoft.com/office/drawing/2014/chartex" xmlns:cx1="http://schemas.microsoft.com/office/drawing/2015/9/8/chartex" xmlns:cx2="http://schemas.microsoft.com/office/drawing/2015/10/21/chartex" xmlns:cx3="http://schemas.microsoft.com/office/drawing/2016/5/9/chartex" xmlns:cx4="http://schemas.microsoft.com/office/drawing/2016/5/10/chartex" xmlns:cx5="http://schemas.microsoft.com/office/drawing/2016/5/11/chartex" xmlns:cx6="http://schemas.microsoft.com/office/drawing/2016/5/12/chartex" xmlns:cx7="http://schemas.microsoft.com/office/drawing/2016/5/13/chartex" xmlns:cx8="http://schemas.microsoft.com/office/drawing/2016/5/14/chartex" xmlns:mc="http://schemas.openxmlformats.org/markup-compatibility/2006" xmlns:aink="http://schemas.microsoft.com/office/drawing/2016/ink" xmlns:am3d="http://schemas.microsoft.com/office/drawing/2017/model3d" xmlns:o="urn:schemas-microsoft-com:office:office" xmlns:r="http://schemas.openxmlformats.org/officeDocument/2006/relationships" xmlns:m="http://schemas.openxmlformats.org/officeDocument/2006/math" xmlns:v="urn:schemas-microsoft-com:vml" xmlns:wp14="http://schemas.microsoft.com/office/word/2010/wordprocessingDrawing" xmlns:wp="http://schemas.openxmlformats.org/drawingml/2006/wordprocessingDrawing" xmlns:w10="urn:schemas-microsoft-com:office:word" xmlns:w="http://schemas.openxmlformats.org/wordprocessingml/2006/main" xmlns:w14="http://schemas.microsoft.com/office/word/2010/wordml" xmlns:w15="http://schemas.microsoft.com/office/word/2012/wordml" xmlns:w16cex="http://schemas.microsoft.com/office/word/2018/wordml/cex" xmlns:w16cid="http://schemas.microsoft.com/office/word/2016/wordml/cid" xmlns:w16="http://schemas.microsoft.com/office/word/2018/wordml" xmlns:w16se="http://schemas.microsoft.com/office/word/2015/wordml/symex" xmlns:wpg="http://schemas.microsoft.com/office/word/2010/wordprocessingGroup" xmlns:wpi="http://schemas.microsoft.com/office/word/2010/wordprocessingInk" xmlns:wne="http://schemas.microsoft.com/office/word/2006/wordml" xmlns:wps="http://schemas.microsoft.com/office/word/2010/wordprocessingShape" mc:Ignorable="w14 w15 w16se w16cid w16 w16cex wp14">
   <w:p>
     <w:pPr>
-      <w:pStyle w:val="Header"/>
+      <w:pStyle w:val="Cabealho"/>
     </w:pPr>
   </w:p>
   <w:p>
     <w:pPr>
-      <w:pStyle w:val="Header"/>
+      <w:pStyle w:val="Cabealho"/>
     </w:pPr>
   </w:p>
 </w:hdr>
@@ -2682,7 +2920,7 @@
     <w:lvl w:ilvl="0" w:tplc="3A88BCCE">
       <w:start w:val="1"/>
       <w:numFmt w:val="decimal"/>
-      <w:pStyle w:val="Heading1"/>
+      <w:pStyle w:val="Ttulo1"/>
       <w:lvlText w:val="%1."/>
       <w:lvlJc w:val="left"/>
       <w:pPr>
@@ -3665,11 +3903,11 @@
       <w:lang w:eastAsia="en-US"/>
     </w:rPr>
   </w:style>
-  <w:style w:type="paragraph" w:styleId="Heading1">
+  <w:style w:type="paragraph" w:styleId="Ttulo1">
     <w:name w:val="heading 1"/>
     <w:basedOn w:val="Normal"/>
     <w:next w:val="Normal"/>
-    <w:link w:val="Heading1Char"/>
+    <w:link w:val="Ttulo1Char"/>
     <w:uiPriority w:val="9"/>
     <w:qFormat/>
     <w:rsid w:val="00081BAF"/>
@@ -3691,11 +3929,11 @@
       <w:szCs w:val="28"/>
     </w:rPr>
   </w:style>
-  <w:style w:type="paragraph" w:styleId="Heading2">
+  <w:style w:type="paragraph" w:styleId="Ttulo2">
     <w:name w:val="heading 2"/>
     <w:basedOn w:val="Normal"/>
     <w:next w:val="Normal"/>
-    <w:link w:val="Heading2Char"/>
+    <w:link w:val="Ttulo2Char"/>
     <w:uiPriority w:val="9"/>
     <w:unhideWhenUsed/>
     <w:qFormat/>
@@ -3715,13 +3953,35 @@
       <w:szCs w:val="26"/>
     </w:rPr>
   </w:style>
-  <w:style w:type="character" w:default="1" w:styleId="DefaultParagraphFont">
+  <w:style w:type="paragraph" w:styleId="Ttulo3">
+    <w:name w:val="heading 3"/>
+    <w:basedOn w:val="Normal"/>
+    <w:next w:val="Normal"/>
+    <w:link w:val="Ttulo3Char"/>
+    <w:uiPriority w:val="9"/>
+    <w:semiHidden/>
+    <w:unhideWhenUsed/>
+    <w:qFormat/>
+    <w:rsid w:val="004173AE"/>
+    <w:pPr>
+      <w:keepNext/>
+      <w:keepLines/>
+      <w:spacing w:before="40" w:after="0"/>
+      <w:outlineLvl w:val="2"/>
+    </w:pPr>
+    <w:rPr>
+      <w:rFonts w:asciiTheme="majorHAnsi" w:eastAsiaTheme="majorEastAsia" w:hAnsiTheme="majorHAnsi" w:cstheme="majorBidi"/>
+      <w:color w:val="243F60" w:themeColor="accent1" w:themeShade="7F"/>
+      <w:szCs w:val="24"/>
+    </w:rPr>
+  </w:style>
+  <w:style w:type="character" w:default="1" w:styleId="Fontepargpadro">
     <w:name w:val="Default Paragraph Font"/>
     <w:uiPriority w:val="1"/>
     <w:semiHidden/>
     <w:unhideWhenUsed/>
   </w:style>
-  <w:style w:type="table" w:default="1" w:styleId="TableNormal">
+  <w:style w:type="table" w:default="1" w:styleId="Tabelanormal">
     <w:name w:val="Normal Table"/>
     <w:uiPriority w:val="99"/>
     <w:semiHidden/>
@@ -3736,16 +3996,16 @@
       </w:tblCellMar>
     </w:tblPr>
   </w:style>
-  <w:style w:type="numbering" w:default="1" w:styleId="NoList">
+  <w:style w:type="numbering" w:default="1" w:styleId="Semlista">
     <w:name w:val="No List"/>
     <w:uiPriority w:val="99"/>
     <w:semiHidden/>
     <w:unhideWhenUsed/>
   </w:style>
-  <w:style w:type="paragraph" w:styleId="Header">
+  <w:style w:type="paragraph" w:styleId="Cabealho">
     <w:name w:val="header"/>
     <w:basedOn w:val="Normal"/>
-    <w:link w:val="HeaderChar"/>
+    <w:link w:val="CabealhoChar"/>
     <w:uiPriority w:val="99"/>
     <w:unhideWhenUsed/>
     <w:rsid w:val="00CF5BBB"/>
@@ -3757,17 +4017,17 @@
       <w:spacing w:after="0"/>
     </w:pPr>
   </w:style>
-  <w:style w:type="character" w:customStyle="1" w:styleId="HeaderChar">
-    <w:name w:val="Header Char"/>
-    <w:basedOn w:val="DefaultParagraphFont"/>
-    <w:link w:val="Header"/>
+  <w:style w:type="character" w:customStyle="1" w:styleId="CabealhoChar">
+    <w:name w:val="Cabeçalho Char"/>
+    <w:basedOn w:val="Fontepargpadro"/>
+    <w:link w:val="Cabealho"/>
     <w:uiPriority w:val="99"/>
     <w:rsid w:val="00CF5BBB"/>
   </w:style>
-  <w:style w:type="paragraph" w:styleId="Footer">
+  <w:style w:type="paragraph" w:styleId="Rodap">
     <w:name w:val="footer"/>
     <w:basedOn w:val="Normal"/>
-    <w:link w:val="FooterChar"/>
+    <w:link w:val="RodapChar"/>
     <w:uiPriority w:val="99"/>
     <w:unhideWhenUsed/>
     <w:rsid w:val="00CF5BBB"/>
@@ -3779,17 +4039,17 @@
       <w:spacing w:after="0"/>
     </w:pPr>
   </w:style>
-  <w:style w:type="character" w:customStyle="1" w:styleId="FooterChar">
-    <w:name w:val="Footer Char"/>
-    <w:basedOn w:val="DefaultParagraphFont"/>
-    <w:link w:val="Footer"/>
+  <w:style w:type="character" w:customStyle="1" w:styleId="RodapChar">
+    <w:name w:val="Rodapé Char"/>
+    <w:basedOn w:val="Fontepargpadro"/>
+    <w:link w:val="Rodap"/>
     <w:uiPriority w:val="99"/>
     <w:rsid w:val="00CF5BBB"/>
   </w:style>
-  <w:style w:type="paragraph" w:styleId="BalloonText">
+  <w:style w:type="paragraph" w:styleId="Textodebalo">
     <w:name w:val="Balloon Text"/>
     <w:basedOn w:val="Normal"/>
-    <w:link w:val="BalloonTextChar"/>
+    <w:link w:val="TextodebaloChar"/>
     <w:uiPriority w:val="99"/>
     <w:semiHidden/>
     <w:unhideWhenUsed/>
@@ -3803,9 +4063,9 @@
       <w:szCs w:val="16"/>
     </w:rPr>
   </w:style>
-  <w:style w:type="character" w:customStyle="1" w:styleId="BalloonTextChar">
-    <w:name w:val="Balloon Text Char"/>
-    <w:link w:val="BalloonText"/>
+  <w:style w:type="character" w:customStyle="1" w:styleId="TextodebaloChar">
+    <w:name w:val="Texto de balão Char"/>
+    <w:link w:val="Textodebalo"/>
     <w:uiPriority w:val="99"/>
     <w:semiHidden/>
     <w:rsid w:val="00CF5BBB"/>
@@ -3815,9 +4075,9 @@
       <w:szCs w:val="16"/>
     </w:rPr>
   </w:style>
-  <w:style w:type="table" w:styleId="TableGrid">
+  <w:style w:type="table" w:styleId="Tabelacomgrade">
     <w:name w:val="Table Grid"/>
-    <w:basedOn w:val="TableNormal"/>
+    <w:basedOn w:val="Tabelanormal"/>
     <w:uiPriority w:val="59"/>
     <w:rsid w:val="00CF5BBB"/>
     <w:tblPr>
@@ -3831,7 +4091,7 @@
       </w:tblBorders>
     </w:tblPr>
   </w:style>
-  <w:style w:type="character" w:styleId="Strong">
+  <w:style w:type="character" w:styleId="Forte">
     <w:name w:val="Strong"/>
     <w:uiPriority w:val="22"/>
     <w:qFormat/>
@@ -3841,9 +4101,9 @@
       <w:bCs/>
     </w:rPr>
   </w:style>
-  <w:style w:type="character" w:customStyle="1" w:styleId="Heading1Char">
-    <w:name w:val="Heading 1 Char"/>
-    <w:link w:val="Heading1"/>
+  <w:style w:type="character" w:customStyle="1" w:styleId="Ttulo1Char">
+    <w:name w:val="Título 1 Char"/>
+    <w:link w:val="Ttulo1"/>
     <w:uiPriority w:val="9"/>
     <w:rsid w:val="00081BAF"/>
     <w:rPr>
@@ -3855,9 +4115,9 @@
       <w:szCs w:val="28"/>
     </w:rPr>
   </w:style>
-  <w:style w:type="paragraph" w:styleId="TOCHeading">
+  <w:style w:type="paragraph" w:styleId="CabealhodoSumrio">
     <w:name w:val="TOC Heading"/>
-    <w:basedOn w:val="Heading1"/>
+    <w:basedOn w:val="Ttulo1"/>
     <w:next w:val="Normal"/>
     <w:uiPriority w:val="39"/>
     <w:unhideWhenUsed/>
@@ -3873,7 +4133,7 @@
       <w:lang w:eastAsia="pt-BR"/>
     </w:rPr>
   </w:style>
-  <w:style w:type="paragraph" w:styleId="TOC1">
+  <w:style w:type="paragraph" w:styleId="Sumrio1">
     <w:name w:val="toc 1"/>
     <w:basedOn w:val="Normal"/>
     <w:next w:val="Normal"/>
@@ -3904,7 +4164,7 @@
       <w:u w:val="single"/>
     </w:rPr>
   </w:style>
-  <w:style w:type="character" w:styleId="SubtleEmphasis">
+  <w:style w:type="character" w:styleId="nfaseSutil">
     <w:name w:val="Subtle Emphasis"/>
     <w:uiPriority w:val="19"/>
     <w:qFormat/>
@@ -3915,9 +4175,9 @@
       <w:color w:val="808080"/>
     </w:rPr>
   </w:style>
-  <w:style w:type="character" w:customStyle="1" w:styleId="Heading2Char">
-    <w:name w:val="Heading 2 Char"/>
-    <w:link w:val="Heading2"/>
+  <w:style w:type="character" w:customStyle="1" w:styleId="Ttulo2Char">
+    <w:name w:val="Título 2 Char"/>
+    <w:link w:val="Ttulo2"/>
     <w:uiPriority w:val="9"/>
     <w:rsid w:val="00F85BCD"/>
     <w:rPr>
@@ -3929,7 +4189,7 @@
       <w:szCs w:val="26"/>
     </w:rPr>
   </w:style>
-  <w:style w:type="paragraph" w:styleId="TOC2">
+  <w:style w:type="paragraph" w:styleId="Sumrio2">
     <w:name w:val="toc 2"/>
     <w:basedOn w:val="Normal"/>
     <w:next w:val="Normal"/>
@@ -3949,7 +4209,7 @@
       <w:sz w:val="22"/>
     </w:rPr>
   </w:style>
-  <w:style w:type="paragraph" w:styleId="ListParagraph">
+  <w:style w:type="paragraph" w:styleId="PargrafodaLista">
     <w:name w:val="List Paragraph"/>
     <w:basedOn w:val="Normal"/>
     <w:uiPriority w:val="34"/>
@@ -3970,11 +4230,11 @@
       <w:szCs w:val="20"/>
     </w:rPr>
   </w:style>
-  <w:style w:type="paragraph" w:styleId="Title">
+  <w:style w:type="paragraph" w:styleId="Ttulo">
     <w:name w:val="Title"/>
     <w:basedOn w:val="Normal"/>
     <w:next w:val="Normal"/>
-    <w:link w:val="TitleChar"/>
+    <w:link w:val="TtuloChar"/>
     <w:uiPriority w:val="10"/>
     <w:qFormat/>
     <w:rsid w:val="007F7A4E"/>
@@ -3990,10 +4250,10 @@
       <w:szCs w:val="56"/>
     </w:rPr>
   </w:style>
-  <w:style w:type="character" w:customStyle="1" w:styleId="TitleChar">
-    <w:name w:val="Title Char"/>
-    <w:basedOn w:val="DefaultParagraphFont"/>
-    <w:link w:val="Title"/>
+  <w:style w:type="character" w:customStyle="1" w:styleId="TtuloChar">
+    <w:name w:val="Título Char"/>
+    <w:basedOn w:val="Fontepargpadro"/>
+    <w:link w:val="Ttulo"/>
     <w:uiPriority w:val="10"/>
     <w:rsid w:val="007F7A4E"/>
     <w:rPr>
@@ -4005,11 +4265,11 @@
       <w:lang w:eastAsia="en-US"/>
     </w:rPr>
   </w:style>
-  <w:style w:type="paragraph" w:styleId="Subtitle">
+  <w:style w:type="paragraph" w:styleId="Subttulo">
     <w:name w:val="Subtitle"/>
     <w:basedOn w:val="Normal"/>
     <w:next w:val="Normal"/>
-    <w:link w:val="SubtitleChar"/>
+    <w:link w:val="SubttuloChar"/>
     <w:uiPriority w:val="11"/>
     <w:qFormat/>
     <w:rsid w:val="007F7A4E"/>
@@ -4026,10 +4286,10 @@
       <w:sz w:val="22"/>
     </w:rPr>
   </w:style>
-  <w:style w:type="character" w:customStyle="1" w:styleId="SubtitleChar">
-    <w:name w:val="Subtitle Char"/>
-    <w:basedOn w:val="DefaultParagraphFont"/>
-    <w:link w:val="Subtitle"/>
+  <w:style w:type="character" w:customStyle="1" w:styleId="SubttuloChar">
+    <w:name w:val="Subtítulo Char"/>
+    <w:basedOn w:val="Fontepargpadro"/>
+    <w:link w:val="Subttulo"/>
     <w:uiPriority w:val="11"/>
     <w:rsid w:val="007F7A4E"/>
     <w:rPr>
@@ -4041,7 +4301,7 @@
       <w:lang w:eastAsia="en-US"/>
     </w:rPr>
   </w:style>
-  <w:style w:type="paragraph" w:styleId="TOC3">
+  <w:style w:type="paragraph" w:styleId="Sumrio3">
     <w:name w:val="toc 3"/>
     <w:basedOn w:val="Normal"/>
     <w:next w:val="Normal"/>
@@ -4060,7 +4320,7 @@
       <w:szCs w:val="20"/>
     </w:rPr>
   </w:style>
-  <w:style w:type="paragraph" w:styleId="TOC4">
+  <w:style w:type="paragraph" w:styleId="Sumrio4">
     <w:name w:val="toc 4"/>
     <w:basedOn w:val="Normal"/>
     <w:next w:val="Normal"/>
@@ -4080,7 +4340,7 @@
       <w:szCs w:val="20"/>
     </w:rPr>
   </w:style>
-  <w:style w:type="paragraph" w:styleId="TOC5">
+  <w:style w:type="paragraph" w:styleId="Sumrio5">
     <w:name w:val="toc 5"/>
     <w:basedOn w:val="Normal"/>
     <w:next w:val="Normal"/>
@@ -4100,7 +4360,7 @@
       <w:szCs w:val="20"/>
     </w:rPr>
   </w:style>
-  <w:style w:type="paragraph" w:styleId="TOC6">
+  <w:style w:type="paragraph" w:styleId="Sumrio6">
     <w:name w:val="toc 6"/>
     <w:basedOn w:val="Normal"/>
     <w:next w:val="Normal"/>
@@ -4120,7 +4380,7 @@
       <w:szCs w:val="20"/>
     </w:rPr>
   </w:style>
-  <w:style w:type="paragraph" w:styleId="TOC7">
+  <w:style w:type="paragraph" w:styleId="Sumrio7">
     <w:name w:val="toc 7"/>
     <w:basedOn w:val="Normal"/>
     <w:next w:val="Normal"/>
@@ -4140,7 +4400,7 @@
       <w:szCs w:val="20"/>
     </w:rPr>
   </w:style>
-  <w:style w:type="paragraph" w:styleId="TOC8">
+  <w:style w:type="paragraph" w:styleId="Sumrio8">
     <w:name w:val="toc 8"/>
     <w:basedOn w:val="Normal"/>
     <w:next w:val="Normal"/>
@@ -4160,7 +4420,7 @@
       <w:szCs w:val="20"/>
     </w:rPr>
   </w:style>
-  <w:style w:type="paragraph" w:styleId="TOC9">
+  <w:style w:type="paragraph" w:styleId="Sumrio9">
     <w:name w:val="toc 9"/>
     <w:basedOn w:val="Normal"/>
     <w:next w:val="Normal"/>
@@ -4178,6 +4438,21 @@
       <w:rFonts w:asciiTheme="minorHAnsi" w:hAnsiTheme="minorHAnsi" w:cstheme="minorHAnsi"/>
       <w:sz w:val="20"/>
       <w:szCs w:val="20"/>
+    </w:rPr>
+  </w:style>
+  <w:style w:type="character" w:customStyle="1" w:styleId="Ttulo3Char">
+    <w:name w:val="Título 3 Char"/>
+    <w:basedOn w:val="Fontepargpadro"/>
+    <w:link w:val="Ttulo3"/>
+    <w:uiPriority w:val="9"/>
+    <w:semiHidden/>
+    <w:rsid w:val="004173AE"/>
+    <w:rPr>
+      <w:rFonts w:asciiTheme="majorHAnsi" w:eastAsiaTheme="majorEastAsia" w:hAnsiTheme="majorHAnsi" w:cstheme="majorBidi"/>
+      <w:color w:val="243F60" w:themeColor="accent1" w:themeShade="7F"/>
+      <w:sz w:val="24"/>
+      <w:szCs w:val="24"/>
+      <w:lang w:eastAsia="en-US"/>
     </w:rPr>
   </w:style>
 </w:styles>

</xml_diff>

<commit_message>
Incluindo diagrama de classes e ajuste na estrutura do documento de regras de negocio
</commit_message>
<xml_diff>
--- a/Docs/DOC_RegrasDeNegocio.docx
+++ b/Docs/DOC_RegrasDeNegocio.docx
@@ -158,7 +158,16 @@
           <w:sz w:val="28"/>
           <w:szCs w:val="28"/>
         </w:rPr>
-        <w:t>Software de gestão da empresa &lt;&lt;Empresa&gt;&gt;</w:t>
+        <w:t xml:space="preserve">Software de gestão da empresa </w:t>
+      </w:r>
+      <w:r>
+        <w:rPr>
+          <w:rStyle w:val="Forte"/>
+          <w:rFonts w:cs="Arial"/>
+          <w:sz w:val="28"/>
+          <w:szCs w:val="28"/>
+        </w:rPr>
+        <w:t>INSTRUVERS</w:t>
       </w:r>
     </w:p>
     <w:p>
@@ -576,12 +585,7 @@
     </w:p>
     <w:sdt>
       <w:sdtPr>
-        <w:rPr>
-          <w:rFonts w:cs="Arial"/>
-          <w:sz w:val="28"/>
-          <w:szCs w:val="28"/>
-        </w:rPr>
-        <w:id w:val="1256478422"/>
+        <w:id w:val="722645017"/>
         <w:docPartObj>
           <w:docPartGallery w:val="Table of Contents"/>
           <w:docPartUnique/>
@@ -589,184 +593,150 @@
       </w:sdtPr>
       <w:sdtEndPr>
         <w:rPr>
-          <w:b/>
-          <w:bCs/>
+          <w:rFonts w:ascii="Arial" w:eastAsia="Calibri" w:hAnsi="Arial" w:cs="Times New Roman"/>
           <w:noProof/>
+          <w:color w:val="auto"/>
           <w:sz w:val="24"/>
           <w:szCs w:val="22"/>
+          <w:lang w:eastAsia="en-US"/>
         </w:rPr>
       </w:sdtEndPr>
       <w:sdtContent>
         <w:p>
           <w:pPr>
+            <w:pStyle w:val="CabealhodoSumrio"/>
+            <w:numPr>
+              <w:ilvl w:val="0"/>
+              <w:numId w:val="0"/>
+            </w:numPr>
+            <w:ind w:left="720"/>
             <w:rPr>
-              <w:rFonts w:cs="Arial"/>
-              <w:sz w:val="28"/>
-              <w:szCs w:val="28"/>
+              <w:rFonts w:ascii="Arial" w:eastAsia="Calibri" w:hAnsi="Arial" w:cs="Arial"/>
+              <w:bCs w:val="0"/>
+              <w:color w:val="auto"/>
+              <w:lang w:eastAsia="en-US"/>
             </w:rPr>
           </w:pPr>
           <w:r>
             <w:rPr>
-              <w:rFonts w:cs="Arial"/>
-              <w:b/>
-              <w:sz w:val="28"/>
-              <w:szCs w:val="28"/>
+              <w:rFonts w:ascii="Arial" w:eastAsia="Calibri" w:hAnsi="Arial" w:cs="Arial"/>
+              <w:bCs w:val="0"/>
+              <w:color w:val="auto"/>
+              <w:lang w:eastAsia="en-US"/>
             </w:rPr>
             <w:t>Sumário</w:t>
           </w:r>
         </w:p>
+        <w:p/>
         <w:p>
           <w:pPr>
-            <w:pStyle w:val="Sumrio1"/>
-            <w:tabs>
-              <w:tab w:val="left" w:pos="480"/>
-              <w:tab w:val="right" w:leader="dot" w:pos="8494"/>
-            </w:tabs>
+            <w:ind w:firstLine="240"/>
             <w:rPr>
-              <w:rFonts w:ascii="Arial" w:eastAsiaTheme="minorEastAsia" w:hAnsi="Arial" w:cs="Arial"/>
-              <w:b w:val="0"/>
-              <w:bCs w:val="0"/>
+              <w:rStyle w:val="Hyperlink"/>
+              <w:b/>
               <w:noProof/>
-              <w:lang/>
+              <w:color w:val="000000" w:themeColor="text1"/>
+              <w:sz w:val="22"/>
+              <w:u w:val="none"/>
             </w:rPr>
           </w:pPr>
           <w:r>
             <w:rPr>
-              <w:rFonts w:ascii="Arial" w:hAnsi="Arial" w:cs="Arial"/>
+              <w:rStyle w:val="Hyperlink"/>
+              <w:b/>
+              <w:noProof/>
+              <w:color w:val="000000" w:themeColor="text1"/>
+              <w:sz w:val="22"/>
+              <w:u w:val="none"/>
+            </w:rPr>
+            <w:t>Introdução</w:t>
+          </w:r>
+        </w:p>
+        <w:p>
+          <w:pPr>
+            <w:ind w:firstLine="240"/>
+            <w:rPr>
+              <w:rStyle w:val="Hyperlink"/>
+              <w:b/>
+              <w:noProof/>
+              <w:color w:val="000000" w:themeColor="text1"/>
+              <w:sz w:val="22"/>
+              <w:u w:val="none"/>
+            </w:rPr>
+          </w:pPr>
+          <w:r>
+            <w:rPr>
+              <w:rStyle w:val="Hyperlink"/>
+              <w:b/>
+              <w:noProof/>
+              <w:color w:val="000000" w:themeColor="text1"/>
+              <w:sz w:val="22"/>
+              <w:u w:val="none"/>
+            </w:rPr>
+            <w:t>Regras de negocio</w:t>
+          </w:r>
+        </w:p>
+        <w:p>
+          <w:pPr>
+            <w:pStyle w:val="Sumrio2"/>
+            <w:tabs>
+              <w:tab w:val="right" w:leader="dot" w:pos="8494"/>
+            </w:tabs>
+            <w:ind w:left="708"/>
+            <w:rPr>
+              <w:rFonts w:eastAsiaTheme="minorEastAsia" w:cstheme="minorBidi"/>
+              <w:b w:val="0"/>
+              <w:bCs w:val="0"/>
+              <w:noProof/>
+              <w:sz w:val="24"/>
+              <w:szCs w:val="24"/>
+              <w:lang w:eastAsia="pt-BR"/>
+            </w:rPr>
+          </w:pPr>
+          <w:r>
+            <w:rPr>
               <w:b w:val="0"/>
               <w:bCs w:val="0"/>
             </w:rPr>
             <w:fldChar w:fldCharType="begin"/>
           </w:r>
           <w:r>
-            <w:rPr>
-              <w:rFonts w:ascii="Arial" w:hAnsi="Arial" w:cs="Arial"/>
-              <w:b w:val="0"/>
-              <w:bCs w:val="0"/>
-            </w:rPr>
-            <w:instrText xml:space="preserve"> TOC \o "1-3" \h \z \u </w:instrText>
+            <w:instrText>TOC \o "1-3" \h \z \u</w:instrText>
           </w:r>
           <w:r>
             <w:rPr>
-              <w:rFonts w:ascii="Arial" w:hAnsi="Arial" w:cs="Arial"/>
               <w:b w:val="0"/>
               <w:bCs w:val="0"/>
             </w:rPr>
             <w:fldChar w:fldCharType="separate"/>
           </w:r>
-          <w:hyperlink w:anchor="_Toc68258041" w:history="1">
+          <w:hyperlink w:anchor="_Toc68880360" w:history="1">
             <w:r>
               <w:rPr>
                 <w:rStyle w:val="Hyperlink"/>
                 <w:rFonts w:ascii="Arial" w:hAnsi="Arial" w:cs="Arial"/>
-                <w:b w:val="0"/>
-                <w:bCs w:val="0"/>
-                <w:noProof/>
-              </w:rPr>
-              <w:t>Introdução</w:t>
-            </w:r>
-            <w:r>
-              <w:rPr>
-                <w:rFonts w:ascii="Arial" w:hAnsi="Arial" w:cs="Arial"/>
-                <w:b w:val="0"/>
-                <w:bCs w:val="0"/>
-                <w:noProof/>
-                <w:webHidden/>
-              </w:rPr>
-              <w:tab/>
-            </w:r>
-            <w:r>
-              <w:rPr>
-                <w:rFonts w:ascii="Arial" w:hAnsi="Arial" w:cs="Arial"/>
-                <w:b w:val="0"/>
-                <w:bCs w:val="0"/>
-                <w:noProof/>
-                <w:webHidden/>
-              </w:rPr>
-              <w:fldChar w:fldCharType="begin"/>
-            </w:r>
-            <w:r>
-              <w:rPr>
-                <w:rFonts w:ascii="Arial" w:hAnsi="Arial" w:cs="Arial"/>
-                <w:b w:val="0"/>
-                <w:bCs w:val="0"/>
-                <w:noProof/>
-                <w:webHidden/>
-              </w:rPr>
-              <w:instrText xml:space="preserve"> PAGEREF _Toc68258041 \h </w:instrText>
-            </w:r>
-            <w:r>
-              <w:rPr>
-                <w:rFonts w:ascii="Arial" w:hAnsi="Arial" w:cs="Arial"/>
-                <w:b w:val="0"/>
-                <w:bCs w:val="0"/>
-                <w:noProof/>
-                <w:webHidden/>
-              </w:rPr>
-            </w:r>
-            <w:r>
-              <w:rPr>
-                <w:rFonts w:ascii="Arial" w:hAnsi="Arial" w:cs="Arial"/>
-                <w:b w:val="0"/>
-                <w:bCs w:val="0"/>
-                <w:noProof/>
-                <w:webHidden/>
-              </w:rPr>
-              <w:fldChar w:fldCharType="separate"/>
-            </w:r>
-            <w:r>
-              <w:rPr>
-                <w:rFonts w:ascii="Arial" w:hAnsi="Arial" w:cs="Arial"/>
-                <w:b w:val="0"/>
-                <w:bCs w:val="0"/>
-                <w:noProof/>
-                <w:webHidden/>
-              </w:rPr>
-              <w:t>2</w:t>
-            </w:r>
-            <w:r>
-              <w:rPr>
-                <w:rFonts w:ascii="Arial" w:hAnsi="Arial" w:cs="Arial"/>
-                <w:b w:val="0"/>
-                <w:bCs w:val="0"/>
-                <w:noProof/>
-                <w:webHidden/>
-              </w:rPr>
-              <w:fldChar w:fldCharType="end"/>
-            </w:r>
-          </w:hyperlink>
-        </w:p>
-        <w:p>
-          <w:pPr>
-            <w:pStyle w:val="Sumrio1"/>
-            <w:tabs>
-              <w:tab w:val="left" w:pos="480"/>
-              <w:tab w:val="right" w:leader="dot" w:pos="8494"/>
-            </w:tabs>
-            <w:rPr>
-              <w:rFonts w:ascii="Arial" w:eastAsiaTheme="minorEastAsia" w:hAnsi="Arial" w:cs="Arial"/>
-              <w:b w:val="0"/>
-              <w:bCs w:val="0"/>
-              <w:noProof/>
-              <w:lang/>
-            </w:rPr>
-          </w:pPr>
-          <w:hyperlink w:anchor="_Toc68258042" w:history="1">
+                <w:noProof/>
+              </w:rPr>
+              <w:t>RN</w:t>
+            </w:r>
             <w:r>
               <w:rPr>
                 <w:rStyle w:val="Hyperlink"/>
                 <w:rFonts w:ascii="Arial" w:hAnsi="Arial" w:cs="Arial"/>
-                <w:b w:val="0"/>
-                <w:bCs w:val="0"/>
-                <w:noProof/>
-              </w:rPr>
-              <w:t>Regras de Negócio</w:t>
-            </w:r>
-            <w:r>
-              <w:rPr>
+                <w:noProof/>
+              </w:rPr>
+              <w:t>G</w:t>
+            </w:r>
+            <w:r>
+              <w:rPr>
+                <w:rStyle w:val="Hyperlink"/>
                 <w:rFonts w:ascii="Arial" w:hAnsi="Arial" w:cs="Arial"/>
-                <w:b w:val="0"/>
-                <w:bCs w:val="0"/>
+                <w:noProof/>
+              </w:rPr>
+              <w:t>1 – Cadastro do Cliente para venda</w:t>
+            </w:r>
+            <w:r>
+              <w:rPr>
                 <w:noProof/>
                 <w:webHidden/>
               </w:rPr>
@@ -774,9 +744,6 @@
             </w:r>
             <w:r>
               <w:rPr>
-                <w:rFonts w:ascii="Arial" w:hAnsi="Arial" w:cs="Arial"/>
-                <w:b w:val="0"/>
-                <w:bCs w:val="0"/>
                 <w:noProof/>
                 <w:webHidden/>
               </w:rPr>
@@ -784,28 +751,19 @@
             </w:r>
             <w:r>
               <w:rPr>
-                <w:rFonts w:ascii="Arial" w:hAnsi="Arial" w:cs="Arial"/>
-                <w:b w:val="0"/>
-                <w:bCs w:val="0"/>
-                <w:noProof/>
-                <w:webHidden/>
-              </w:rPr>
-              <w:instrText xml:space="preserve"> PAGEREF _Toc68258042 \h </w:instrText>
-            </w:r>
-            <w:r>
-              <w:rPr>
-                <w:rFonts w:ascii="Arial" w:hAnsi="Arial" w:cs="Arial"/>
-                <w:b w:val="0"/>
-                <w:bCs w:val="0"/>
-                <w:noProof/>
-                <w:webHidden/>
-              </w:rPr>
-            </w:r>
-            <w:r>
-              <w:rPr>
-                <w:rFonts w:ascii="Arial" w:hAnsi="Arial" w:cs="Arial"/>
-                <w:b w:val="0"/>
-                <w:bCs w:val="0"/>
+                <w:noProof/>
+                <w:webHidden/>
+              </w:rPr>
+              <w:instrText xml:space="preserve"> PAGEREF _Toc68880360 \h </w:instrText>
+            </w:r>
+            <w:r>
+              <w:rPr>
+                <w:noProof/>
+                <w:webHidden/>
+              </w:rPr>
+            </w:r>
+            <w:r>
+              <w:rPr>
                 <w:noProof/>
                 <w:webHidden/>
               </w:rPr>
@@ -813,19 +771,13 @@
             </w:r>
             <w:r>
               <w:rPr>
-                <w:rFonts w:ascii="Arial" w:hAnsi="Arial" w:cs="Arial"/>
-                <w:b w:val="0"/>
-                <w:bCs w:val="0"/>
-                <w:noProof/>
-                <w:webHidden/>
-              </w:rPr>
-              <w:t>2</w:t>
-            </w:r>
-            <w:r>
-              <w:rPr>
-                <w:rFonts w:ascii="Arial" w:hAnsi="Arial" w:cs="Arial"/>
-                <w:b w:val="0"/>
-                <w:bCs w:val="0"/>
+                <w:noProof/>
+                <w:webHidden/>
+              </w:rPr>
+              <w:t>3</w:t>
+            </w:r>
+            <w:r>
+              <w:rPr>
                 <w:noProof/>
                 <w:webHidden/>
               </w:rPr>
@@ -839,111 +791,71 @@
             <w:tabs>
               <w:tab w:val="right" w:leader="dot" w:pos="8494"/>
             </w:tabs>
+            <w:ind w:left="708"/>
             <w:rPr>
-              <w:rFonts w:ascii="Arial" w:eastAsiaTheme="minorEastAsia" w:hAnsi="Arial" w:cs="Arial"/>
+              <w:rFonts w:eastAsiaTheme="minorEastAsia" w:cstheme="minorBidi"/>
               <w:b w:val="0"/>
               <w:bCs w:val="0"/>
-              <w:i/>
-              <w:iCs/>
               <w:noProof/>
               <w:sz w:val="24"/>
               <w:szCs w:val="24"/>
-              <w:lang/>
+              <w:lang w:eastAsia="pt-BR"/>
             </w:rPr>
           </w:pPr>
-          <w:hyperlink w:anchor="_Toc68258043" w:history="1">
+          <w:hyperlink w:anchor="_Toc68880361" w:history="1">
             <w:r>
               <w:rPr>
                 <w:rStyle w:val="Hyperlink"/>
                 <w:rFonts w:ascii="Arial" w:hAnsi="Arial" w:cs="Arial"/>
-                <w:b w:val="0"/>
-                <w:bCs w:val="0"/>
-                <w:noProof/>
-                <w:sz w:val="24"/>
-                <w:szCs w:val="24"/>
-              </w:rPr>
-              <w:t>RNG1 – Cadastro do Cliente</w:t>
-            </w:r>
-            <w:r>
-              <w:rPr>
-                <w:rFonts w:ascii="Arial" w:hAnsi="Arial" w:cs="Arial"/>
-                <w:b w:val="0"/>
-                <w:bCs w:val="0"/>
-                <w:noProof/>
-                <w:webHidden/>
-                <w:sz w:val="24"/>
-                <w:szCs w:val="24"/>
+                <w:noProof/>
+              </w:rPr>
+              <w:t>RNG2 – Emissão de NF</w:t>
+            </w:r>
+            <w:r>
+              <w:rPr>
+                <w:noProof/>
+                <w:webHidden/>
               </w:rPr>
               <w:tab/>
             </w:r>
             <w:r>
               <w:rPr>
-                <w:rFonts w:ascii="Arial" w:hAnsi="Arial" w:cs="Arial"/>
-                <w:b w:val="0"/>
-                <w:bCs w:val="0"/>
-                <w:noProof/>
-                <w:webHidden/>
-                <w:sz w:val="24"/>
-                <w:szCs w:val="24"/>
+                <w:noProof/>
+                <w:webHidden/>
               </w:rPr>
               <w:fldChar w:fldCharType="begin"/>
             </w:r>
             <w:r>
               <w:rPr>
-                <w:rFonts w:ascii="Arial" w:hAnsi="Arial" w:cs="Arial"/>
-                <w:b w:val="0"/>
-                <w:bCs w:val="0"/>
-                <w:noProof/>
-                <w:webHidden/>
-                <w:sz w:val="24"/>
-                <w:szCs w:val="24"/>
-              </w:rPr>
-              <w:instrText xml:space="preserve"> PAGEREF _Toc68258043 \h </w:instrText>
-            </w:r>
-            <w:r>
-              <w:rPr>
-                <w:rFonts w:ascii="Arial" w:hAnsi="Arial" w:cs="Arial"/>
-                <w:b w:val="0"/>
-                <w:bCs w:val="0"/>
-                <w:noProof/>
-                <w:webHidden/>
-                <w:sz w:val="24"/>
-                <w:szCs w:val="24"/>
-              </w:rPr>
-            </w:r>
-            <w:r>
-              <w:rPr>
-                <w:rFonts w:ascii="Arial" w:hAnsi="Arial" w:cs="Arial"/>
-                <w:b w:val="0"/>
-                <w:bCs w:val="0"/>
-                <w:noProof/>
-                <w:webHidden/>
-                <w:sz w:val="24"/>
-                <w:szCs w:val="24"/>
+                <w:noProof/>
+                <w:webHidden/>
+              </w:rPr>
+              <w:instrText xml:space="preserve"> PAGEREF _Toc68880361 \h </w:instrText>
+            </w:r>
+            <w:r>
+              <w:rPr>
+                <w:noProof/>
+                <w:webHidden/>
+              </w:rPr>
+            </w:r>
+            <w:r>
+              <w:rPr>
+                <w:noProof/>
+                <w:webHidden/>
               </w:rPr>
               <w:fldChar w:fldCharType="separate"/>
             </w:r>
             <w:r>
               <w:rPr>
-                <w:rFonts w:ascii="Arial" w:hAnsi="Arial" w:cs="Arial"/>
-                <w:b w:val="0"/>
-                <w:bCs w:val="0"/>
-                <w:noProof/>
-                <w:webHidden/>
-                <w:sz w:val="24"/>
-                <w:szCs w:val="24"/>
-              </w:rPr>
-              <w:t>2</w:t>
-            </w:r>
-            <w:r>
-              <w:rPr>
-                <w:rFonts w:ascii="Arial" w:hAnsi="Arial" w:cs="Arial"/>
-                <w:b w:val="0"/>
-                <w:bCs w:val="0"/>
-                <w:noProof/>
-                <w:webHidden/>
-                <w:sz w:val="24"/>
-                <w:szCs w:val="24"/>
+                <w:noProof/>
+                <w:webHidden/>
+              </w:rPr>
+              <w:t>3</w:t>
+            </w:r>
+            <w:r>
+              <w:rPr>
+                <w:noProof/>
+                <w:webHidden/>
               </w:rPr>
               <w:fldChar w:fldCharType="end"/>
             </w:r>
@@ -955,111 +867,87 @@
             <w:tabs>
               <w:tab w:val="right" w:leader="dot" w:pos="8494"/>
             </w:tabs>
+            <w:ind w:left="708"/>
             <w:rPr>
-              <w:rFonts w:ascii="Arial" w:eastAsiaTheme="minorEastAsia" w:hAnsi="Arial" w:cs="Arial"/>
+              <w:rFonts w:eastAsiaTheme="minorEastAsia" w:cstheme="minorBidi"/>
               <w:b w:val="0"/>
               <w:bCs w:val="0"/>
-              <w:i/>
-              <w:iCs/>
               <w:noProof/>
               <w:sz w:val="24"/>
               <w:szCs w:val="24"/>
-              <w:lang/>
+              <w:lang w:eastAsia="pt-BR"/>
             </w:rPr>
           </w:pPr>
-          <w:hyperlink w:anchor="_Toc68258044" w:history="1">
+          <w:hyperlink w:anchor="_Toc68880362" w:history="1">
             <w:r>
               <w:rPr>
                 <w:rStyle w:val="Hyperlink"/>
                 <w:rFonts w:ascii="Arial" w:hAnsi="Arial" w:cs="Arial"/>
-                <w:b w:val="0"/>
-                <w:bCs w:val="0"/>
-                <w:noProof/>
-                <w:sz w:val="24"/>
-                <w:szCs w:val="24"/>
-              </w:rPr>
-              <w:t>RNG2 – Emissão de NF</w:t>
-            </w:r>
-            <w:r>
-              <w:rPr>
+                <w:noProof/>
+              </w:rPr>
+              <w:t xml:space="preserve">RNG3 – Desconto em </w:t>
+            </w:r>
+            <w:r>
+              <w:rPr>
+                <w:rStyle w:val="Hyperlink"/>
                 <w:rFonts w:ascii="Arial" w:hAnsi="Arial" w:cs="Arial"/>
-                <w:b w:val="0"/>
-                <w:bCs w:val="0"/>
-                <w:noProof/>
-                <w:webHidden/>
-                <w:sz w:val="24"/>
-                <w:szCs w:val="24"/>
+                <w:noProof/>
+              </w:rPr>
+              <w:t>c</w:t>
+            </w:r>
+            <w:r>
+              <w:rPr>
+                <w:rStyle w:val="Hyperlink"/>
+                <w:rFonts w:ascii="Arial" w:hAnsi="Arial" w:cs="Arial"/>
+                <w:noProof/>
+              </w:rPr>
+              <w:t>ompras grandes</w:t>
+            </w:r>
+            <w:r>
+              <w:rPr>
+                <w:noProof/>
+                <w:webHidden/>
               </w:rPr>
               <w:tab/>
             </w:r>
             <w:r>
               <w:rPr>
-                <w:rFonts w:ascii="Arial" w:hAnsi="Arial" w:cs="Arial"/>
-                <w:b w:val="0"/>
-                <w:bCs w:val="0"/>
-                <w:noProof/>
-                <w:webHidden/>
-                <w:sz w:val="24"/>
-                <w:szCs w:val="24"/>
+                <w:noProof/>
+                <w:webHidden/>
               </w:rPr>
               <w:fldChar w:fldCharType="begin"/>
             </w:r>
             <w:r>
               <w:rPr>
-                <w:rFonts w:ascii="Arial" w:hAnsi="Arial" w:cs="Arial"/>
-                <w:b w:val="0"/>
-                <w:bCs w:val="0"/>
-                <w:noProof/>
-                <w:webHidden/>
-                <w:sz w:val="24"/>
-                <w:szCs w:val="24"/>
-              </w:rPr>
-              <w:instrText xml:space="preserve"> PAGEREF _Toc68258044 \h </w:instrText>
-            </w:r>
-            <w:r>
-              <w:rPr>
-                <w:rFonts w:ascii="Arial" w:hAnsi="Arial" w:cs="Arial"/>
-                <w:b w:val="0"/>
-                <w:bCs w:val="0"/>
-                <w:noProof/>
-                <w:webHidden/>
-                <w:sz w:val="24"/>
-                <w:szCs w:val="24"/>
-              </w:rPr>
-            </w:r>
-            <w:r>
-              <w:rPr>
-                <w:rFonts w:ascii="Arial" w:hAnsi="Arial" w:cs="Arial"/>
-                <w:b w:val="0"/>
-                <w:bCs w:val="0"/>
-                <w:noProof/>
-                <w:webHidden/>
-                <w:sz w:val="24"/>
-                <w:szCs w:val="24"/>
+                <w:noProof/>
+                <w:webHidden/>
+              </w:rPr>
+              <w:instrText xml:space="preserve"> PAGEREF _Toc68880362 \h </w:instrText>
+            </w:r>
+            <w:r>
+              <w:rPr>
+                <w:noProof/>
+                <w:webHidden/>
+              </w:rPr>
+            </w:r>
+            <w:r>
+              <w:rPr>
+                <w:noProof/>
+                <w:webHidden/>
               </w:rPr>
               <w:fldChar w:fldCharType="separate"/>
             </w:r>
             <w:r>
               <w:rPr>
-                <w:rFonts w:ascii="Arial" w:hAnsi="Arial" w:cs="Arial"/>
-                <w:b w:val="0"/>
-                <w:bCs w:val="0"/>
-                <w:noProof/>
-                <w:webHidden/>
-                <w:sz w:val="24"/>
-                <w:szCs w:val="24"/>
-              </w:rPr>
-              <w:t>2</w:t>
-            </w:r>
-            <w:r>
-              <w:rPr>
-                <w:rFonts w:ascii="Arial" w:hAnsi="Arial" w:cs="Arial"/>
-                <w:b w:val="0"/>
-                <w:bCs w:val="0"/>
-                <w:noProof/>
-                <w:webHidden/>
-                <w:sz w:val="24"/>
-                <w:szCs w:val="24"/>
+                <w:noProof/>
+                <w:webHidden/>
+              </w:rPr>
+              <w:t>3</w:t>
+            </w:r>
+            <w:r>
+              <w:rPr>
+                <w:noProof/>
+                <w:webHidden/>
               </w:rPr>
               <w:fldChar w:fldCharType="end"/>
             </w:r>
@@ -1071,111 +959,71 @@
             <w:tabs>
               <w:tab w:val="right" w:leader="dot" w:pos="8494"/>
             </w:tabs>
+            <w:ind w:left="708"/>
             <w:rPr>
-              <w:rFonts w:ascii="Arial" w:eastAsiaTheme="minorEastAsia" w:hAnsi="Arial" w:cs="Arial"/>
+              <w:rFonts w:eastAsiaTheme="minorEastAsia" w:cstheme="minorBidi"/>
               <w:b w:val="0"/>
               <w:bCs w:val="0"/>
-              <w:i/>
-              <w:iCs/>
               <w:noProof/>
               <w:sz w:val="24"/>
               <w:szCs w:val="24"/>
-              <w:lang/>
+              <w:lang w:eastAsia="pt-BR"/>
             </w:rPr>
           </w:pPr>
-          <w:hyperlink w:anchor="_Toc68258045" w:history="1">
+          <w:hyperlink w:anchor="_Toc68880363" w:history="1">
             <w:r>
               <w:rPr>
                 <w:rStyle w:val="Hyperlink"/>
                 <w:rFonts w:ascii="Arial" w:hAnsi="Arial" w:cs="Arial"/>
-                <w:b w:val="0"/>
-                <w:bCs w:val="0"/>
-                <w:noProof/>
-                <w:sz w:val="24"/>
-                <w:szCs w:val="24"/>
-              </w:rPr>
-              <w:t>RNG3 – Desconto em compras grandes</w:t>
-            </w:r>
-            <w:r>
-              <w:rPr>
-                <w:rFonts w:ascii="Arial" w:hAnsi="Arial" w:cs="Arial"/>
-                <w:b w:val="0"/>
-                <w:bCs w:val="0"/>
-                <w:noProof/>
-                <w:webHidden/>
-                <w:sz w:val="24"/>
-                <w:szCs w:val="24"/>
+                <w:noProof/>
+              </w:rPr>
+              <w:t>RNG4 – Comissão dos Vendedores</w:t>
+            </w:r>
+            <w:r>
+              <w:rPr>
+                <w:noProof/>
+                <w:webHidden/>
               </w:rPr>
               <w:tab/>
             </w:r>
             <w:r>
               <w:rPr>
-                <w:rFonts w:ascii="Arial" w:hAnsi="Arial" w:cs="Arial"/>
-                <w:b w:val="0"/>
-                <w:bCs w:val="0"/>
-                <w:noProof/>
-                <w:webHidden/>
-                <w:sz w:val="24"/>
-                <w:szCs w:val="24"/>
+                <w:noProof/>
+                <w:webHidden/>
               </w:rPr>
               <w:fldChar w:fldCharType="begin"/>
             </w:r>
             <w:r>
               <w:rPr>
-                <w:rFonts w:ascii="Arial" w:hAnsi="Arial" w:cs="Arial"/>
-                <w:b w:val="0"/>
-                <w:bCs w:val="0"/>
-                <w:noProof/>
-                <w:webHidden/>
-                <w:sz w:val="24"/>
-                <w:szCs w:val="24"/>
-              </w:rPr>
-              <w:instrText xml:space="preserve"> PAGEREF _Toc68258045 \h </w:instrText>
-            </w:r>
-            <w:r>
-              <w:rPr>
-                <w:rFonts w:ascii="Arial" w:hAnsi="Arial" w:cs="Arial"/>
-                <w:b w:val="0"/>
-                <w:bCs w:val="0"/>
-                <w:noProof/>
-                <w:webHidden/>
-                <w:sz w:val="24"/>
-                <w:szCs w:val="24"/>
-              </w:rPr>
-            </w:r>
-            <w:r>
-              <w:rPr>
-                <w:rFonts w:ascii="Arial" w:hAnsi="Arial" w:cs="Arial"/>
-                <w:b w:val="0"/>
-                <w:bCs w:val="0"/>
-                <w:noProof/>
-                <w:webHidden/>
-                <w:sz w:val="24"/>
-                <w:szCs w:val="24"/>
+                <w:noProof/>
+                <w:webHidden/>
+              </w:rPr>
+              <w:instrText xml:space="preserve"> PAGEREF _Toc68880363 \h </w:instrText>
+            </w:r>
+            <w:r>
+              <w:rPr>
+                <w:noProof/>
+                <w:webHidden/>
+              </w:rPr>
+            </w:r>
+            <w:r>
+              <w:rPr>
+                <w:noProof/>
+                <w:webHidden/>
               </w:rPr>
               <w:fldChar w:fldCharType="separate"/>
             </w:r>
             <w:r>
               <w:rPr>
-                <w:rFonts w:ascii="Arial" w:hAnsi="Arial" w:cs="Arial"/>
-                <w:b w:val="0"/>
-                <w:bCs w:val="0"/>
-                <w:noProof/>
-                <w:webHidden/>
-                <w:sz w:val="24"/>
-                <w:szCs w:val="24"/>
-              </w:rPr>
-              <w:t>2</w:t>
-            </w:r>
-            <w:r>
-              <w:rPr>
-                <w:rFonts w:ascii="Arial" w:hAnsi="Arial" w:cs="Arial"/>
-                <w:b w:val="0"/>
-                <w:bCs w:val="0"/>
-                <w:noProof/>
-                <w:webHidden/>
-                <w:sz w:val="24"/>
-                <w:szCs w:val="24"/>
+                <w:noProof/>
+                <w:webHidden/>
+              </w:rPr>
+              <w:t>3</w:t>
+            </w:r>
+            <w:r>
+              <w:rPr>
+                <w:noProof/>
+                <w:webHidden/>
               </w:rPr>
               <w:fldChar w:fldCharType="end"/>
             </w:r>
@@ -1187,111 +1035,71 @@
             <w:tabs>
               <w:tab w:val="right" w:leader="dot" w:pos="8494"/>
             </w:tabs>
+            <w:ind w:left="708"/>
             <w:rPr>
-              <w:rFonts w:ascii="Arial" w:eastAsiaTheme="minorEastAsia" w:hAnsi="Arial" w:cs="Arial"/>
+              <w:rFonts w:eastAsiaTheme="minorEastAsia" w:cstheme="minorBidi"/>
               <w:b w:val="0"/>
               <w:bCs w:val="0"/>
-              <w:i/>
-              <w:iCs/>
               <w:noProof/>
               <w:sz w:val="24"/>
               <w:szCs w:val="24"/>
-              <w:lang/>
+              <w:lang w:eastAsia="pt-BR"/>
             </w:rPr>
           </w:pPr>
-          <w:hyperlink w:anchor="_Toc68258046" w:history="1">
+          <w:hyperlink w:anchor="_Toc68880364" w:history="1">
             <w:r>
               <w:rPr>
                 <w:rStyle w:val="Hyperlink"/>
                 <w:rFonts w:ascii="Arial" w:hAnsi="Arial" w:cs="Arial"/>
-                <w:b w:val="0"/>
-                <w:bCs w:val="0"/>
-                <w:noProof/>
-                <w:sz w:val="24"/>
-                <w:szCs w:val="24"/>
-              </w:rPr>
-              <w:t>RNG4 – Comissão dos Vendedores</w:t>
-            </w:r>
-            <w:r>
-              <w:rPr>
-                <w:rFonts w:ascii="Arial" w:hAnsi="Arial" w:cs="Arial"/>
-                <w:b w:val="0"/>
-                <w:bCs w:val="0"/>
-                <w:noProof/>
-                <w:webHidden/>
-                <w:sz w:val="24"/>
-                <w:szCs w:val="24"/>
+                <w:noProof/>
+              </w:rPr>
+              <w:t>RNG5 – Mão de Obra para Manutenção</w:t>
+            </w:r>
+            <w:r>
+              <w:rPr>
+                <w:noProof/>
+                <w:webHidden/>
               </w:rPr>
               <w:tab/>
             </w:r>
             <w:r>
               <w:rPr>
-                <w:rFonts w:ascii="Arial" w:hAnsi="Arial" w:cs="Arial"/>
-                <w:b w:val="0"/>
-                <w:bCs w:val="0"/>
-                <w:noProof/>
-                <w:webHidden/>
-                <w:sz w:val="24"/>
-                <w:szCs w:val="24"/>
+                <w:noProof/>
+                <w:webHidden/>
               </w:rPr>
               <w:fldChar w:fldCharType="begin"/>
             </w:r>
             <w:r>
               <w:rPr>
-                <w:rFonts w:ascii="Arial" w:hAnsi="Arial" w:cs="Arial"/>
-                <w:b w:val="0"/>
-                <w:bCs w:val="0"/>
-                <w:noProof/>
-                <w:webHidden/>
-                <w:sz w:val="24"/>
-                <w:szCs w:val="24"/>
-              </w:rPr>
-              <w:instrText xml:space="preserve"> PAGEREF _Toc68258046 \h </w:instrText>
-            </w:r>
-            <w:r>
-              <w:rPr>
-                <w:rFonts w:ascii="Arial" w:hAnsi="Arial" w:cs="Arial"/>
-                <w:b w:val="0"/>
-                <w:bCs w:val="0"/>
-                <w:noProof/>
-                <w:webHidden/>
-                <w:sz w:val="24"/>
-                <w:szCs w:val="24"/>
-              </w:rPr>
-            </w:r>
-            <w:r>
-              <w:rPr>
-                <w:rFonts w:ascii="Arial" w:hAnsi="Arial" w:cs="Arial"/>
-                <w:b w:val="0"/>
-                <w:bCs w:val="0"/>
-                <w:noProof/>
-                <w:webHidden/>
-                <w:sz w:val="24"/>
-                <w:szCs w:val="24"/>
+                <w:noProof/>
+                <w:webHidden/>
+              </w:rPr>
+              <w:instrText xml:space="preserve"> PAGEREF _Toc68880364 \h </w:instrText>
+            </w:r>
+            <w:r>
+              <w:rPr>
+                <w:noProof/>
+                <w:webHidden/>
+              </w:rPr>
+            </w:r>
+            <w:r>
+              <w:rPr>
+                <w:noProof/>
+                <w:webHidden/>
               </w:rPr>
               <w:fldChar w:fldCharType="separate"/>
             </w:r>
             <w:r>
               <w:rPr>
-                <w:rFonts w:ascii="Arial" w:hAnsi="Arial" w:cs="Arial"/>
-                <w:b w:val="0"/>
-                <w:bCs w:val="0"/>
-                <w:noProof/>
-                <w:webHidden/>
-                <w:sz w:val="24"/>
-                <w:szCs w:val="24"/>
-              </w:rPr>
-              <w:t>2</w:t>
-            </w:r>
-            <w:r>
-              <w:rPr>
-                <w:rFonts w:ascii="Arial" w:hAnsi="Arial" w:cs="Arial"/>
-                <w:b w:val="0"/>
-                <w:bCs w:val="0"/>
-                <w:noProof/>
-                <w:webHidden/>
-                <w:sz w:val="24"/>
-                <w:szCs w:val="24"/>
+                <w:noProof/>
+                <w:webHidden/>
+              </w:rPr>
+              <w:t>3</w:t>
+            </w:r>
+            <w:r>
+              <w:rPr>
+                <w:noProof/>
+                <w:webHidden/>
               </w:rPr>
               <w:fldChar w:fldCharType="end"/>
             </w:r>
@@ -1303,111 +1111,71 @@
             <w:tabs>
               <w:tab w:val="right" w:leader="dot" w:pos="8494"/>
             </w:tabs>
+            <w:ind w:left="708"/>
             <w:rPr>
-              <w:rFonts w:ascii="Arial" w:eastAsiaTheme="minorEastAsia" w:hAnsi="Arial" w:cs="Arial"/>
+              <w:rFonts w:eastAsiaTheme="minorEastAsia" w:cstheme="minorBidi"/>
               <w:b w:val="0"/>
               <w:bCs w:val="0"/>
-              <w:i/>
-              <w:iCs/>
               <w:noProof/>
               <w:sz w:val="24"/>
               <w:szCs w:val="24"/>
-              <w:lang/>
+              <w:lang w:eastAsia="pt-BR"/>
             </w:rPr>
           </w:pPr>
-          <w:hyperlink w:anchor="_Toc68258047" w:history="1">
+          <w:hyperlink w:anchor="_Toc68880365" w:history="1">
             <w:r>
               <w:rPr>
                 <w:rStyle w:val="Hyperlink"/>
                 <w:rFonts w:ascii="Arial" w:hAnsi="Arial" w:cs="Arial"/>
-                <w:b w:val="0"/>
-                <w:bCs w:val="0"/>
-                <w:noProof/>
-                <w:sz w:val="24"/>
-                <w:szCs w:val="24"/>
-              </w:rPr>
-              <w:t>RNG5 – Mão de Obra para Manutenção</w:t>
-            </w:r>
-            <w:r>
-              <w:rPr>
-                <w:rFonts w:ascii="Arial" w:hAnsi="Arial" w:cs="Arial"/>
-                <w:b w:val="0"/>
-                <w:bCs w:val="0"/>
-                <w:noProof/>
-                <w:webHidden/>
-                <w:sz w:val="24"/>
-                <w:szCs w:val="24"/>
+                <w:noProof/>
+              </w:rPr>
+              <w:t>RNG6 – Cadastro de Cliente</w:t>
+            </w:r>
+            <w:r>
+              <w:rPr>
+                <w:noProof/>
+                <w:webHidden/>
               </w:rPr>
               <w:tab/>
             </w:r>
             <w:r>
               <w:rPr>
-                <w:rFonts w:ascii="Arial" w:hAnsi="Arial" w:cs="Arial"/>
-                <w:b w:val="0"/>
-                <w:bCs w:val="0"/>
-                <w:noProof/>
-                <w:webHidden/>
-                <w:sz w:val="24"/>
-                <w:szCs w:val="24"/>
+                <w:noProof/>
+                <w:webHidden/>
               </w:rPr>
               <w:fldChar w:fldCharType="begin"/>
             </w:r>
             <w:r>
               <w:rPr>
-                <w:rFonts w:ascii="Arial" w:hAnsi="Arial" w:cs="Arial"/>
-                <w:b w:val="0"/>
-                <w:bCs w:val="0"/>
-                <w:noProof/>
-                <w:webHidden/>
-                <w:sz w:val="24"/>
-                <w:szCs w:val="24"/>
-              </w:rPr>
-              <w:instrText xml:space="preserve"> PAGEREF _Toc68258047 \h </w:instrText>
-            </w:r>
-            <w:r>
-              <w:rPr>
-                <w:rFonts w:ascii="Arial" w:hAnsi="Arial" w:cs="Arial"/>
-                <w:b w:val="0"/>
-                <w:bCs w:val="0"/>
-                <w:noProof/>
-                <w:webHidden/>
-                <w:sz w:val="24"/>
-                <w:szCs w:val="24"/>
-              </w:rPr>
-            </w:r>
-            <w:r>
-              <w:rPr>
-                <w:rFonts w:ascii="Arial" w:hAnsi="Arial" w:cs="Arial"/>
-                <w:b w:val="0"/>
-                <w:bCs w:val="0"/>
-                <w:noProof/>
-                <w:webHidden/>
-                <w:sz w:val="24"/>
-                <w:szCs w:val="24"/>
+                <w:noProof/>
+                <w:webHidden/>
+              </w:rPr>
+              <w:instrText xml:space="preserve"> PAGEREF _Toc68880365 \h </w:instrText>
+            </w:r>
+            <w:r>
+              <w:rPr>
+                <w:noProof/>
+                <w:webHidden/>
+              </w:rPr>
+            </w:r>
+            <w:r>
+              <w:rPr>
+                <w:noProof/>
+                <w:webHidden/>
               </w:rPr>
               <w:fldChar w:fldCharType="separate"/>
             </w:r>
             <w:r>
               <w:rPr>
-                <w:rFonts w:ascii="Arial" w:hAnsi="Arial" w:cs="Arial"/>
-                <w:b w:val="0"/>
-                <w:bCs w:val="0"/>
-                <w:noProof/>
-                <w:webHidden/>
-                <w:sz w:val="24"/>
-                <w:szCs w:val="24"/>
-              </w:rPr>
-              <w:t>2</w:t>
-            </w:r>
-            <w:r>
-              <w:rPr>
-                <w:rFonts w:ascii="Arial" w:hAnsi="Arial" w:cs="Arial"/>
-                <w:b w:val="0"/>
-                <w:bCs w:val="0"/>
-                <w:noProof/>
-                <w:webHidden/>
-                <w:sz w:val="24"/>
-                <w:szCs w:val="24"/>
+                <w:noProof/>
+                <w:webHidden/>
+              </w:rPr>
+              <w:t>3</w:t>
+            </w:r>
+            <w:r>
+              <w:rPr>
+                <w:noProof/>
+                <w:webHidden/>
               </w:rPr>
               <w:fldChar w:fldCharType="end"/>
             </w:r>
@@ -1419,111 +1187,71 @@
             <w:tabs>
               <w:tab w:val="right" w:leader="dot" w:pos="8494"/>
             </w:tabs>
+            <w:ind w:left="708"/>
             <w:rPr>
-              <w:rFonts w:ascii="Arial" w:eastAsiaTheme="minorEastAsia" w:hAnsi="Arial" w:cs="Arial"/>
+              <w:rFonts w:eastAsiaTheme="minorEastAsia" w:cstheme="minorBidi"/>
               <w:b w:val="0"/>
               <w:bCs w:val="0"/>
-              <w:i/>
-              <w:iCs/>
               <w:noProof/>
               <w:sz w:val="24"/>
               <w:szCs w:val="24"/>
-              <w:lang/>
+              <w:lang w:eastAsia="pt-BR"/>
             </w:rPr>
           </w:pPr>
-          <w:hyperlink w:anchor="_Toc68258048" w:history="1">
+          <w:hyperlink w:anchor="_Toc68880366" w:history="1">
             <w:r>
               <w:rPr>
                 <w:rStyle w:val="Hyperlink"/>
                 <w:rFonts w:ascii="Arial" w:hAnsi="Arial" w:cs="Arial"/>
-                <w:b w:val="0"/>
-                <w:bCs w:val="0"/>
-                <w:noProof/>
-                <w:sz w:val="24"/>
-                <w:szCs w:val="24"/>
-              </w:rPr>
-              <w:t>RNG6 – Cadastro de Cliente</w:t>
-            </w:r>
-            <w:r>
-              <w:rPr>
-                <w:rFonts w:ascii="Arial" w:hAnsi="Arial" w:cs="Arial"/>
-                <w:b w:val="0"/>
-                <w:bCs w:val="0"/>
-                <w:noProof/>
-                <w:webHidden/>
-                <w:sz w:val="24"/>
-                <w:szCs w:val="24"/>
+                <w:noProof/>
+              </w:rPr>
+              <w:t>RNG7 – Produtos em estoque</w:t>
+            </w:r>
+            <w:r>
+              <w:rPr>
+                <w:noProof/>
+                <w:webHidden/>
               </w:rPr>
               <w:tab/>
             </w:r>
             <w:r>
               <w:rPr>
-                <w:rFonts w:ascii="Arial" w:hAnsi="Arial" w:cs="Arial"/>
-                <w:b w:val="0"/>
-                <w:bCs w:val="0"/>
-                <w:noProof/>
-                <w:webHidden/>
-                <w:sz w:val="24"/>
-                <w:szCs w:val="24"/>
+                <w:noProof/>
+                <w:webHidden/>
               </w:rPr>
               <w:fldChar w:fldCharType="begin"/>
             </w:r>
             <w:r>
               <w:rPr>
-                <w:rFonts w:ascii="Arial" w:hAnsi="Arial" w:cs="Arial"/>
-                <w:b w:val="0"/>
-                <w:bCs w:val="0"/>
-                <w:noProof/>
-                <w:webHidden/>
-                <w:sz w:val="24"/>
-                <w:szCs w:val="24"/>
-              </w:rPr>
-              <w:instrText xml:space="preserve"> PAGEREF _Toc68258048 \h </w:instrText>
-            </w:r>
-            <w:r>
-              <w:rPr>
-                <w:rFonts w:ascii="Arial" w:hAnsi="Arial" w:cs="Arial"/>
-                <w:b w:val="0"/>
-                <w:bCs w:val="0"/>
-                <w:noProof/>
-                <w:webHidden/>
-                <w:sz w:val="24"/>
-                <w:szCs w:val="24"/>
-              </w:rPr>
-            </w:r>
-            <w:r>
-              <w:rPr>
-                <w:rFonts w:ascii="Arial" w:hAnsi="Arial" w:cs="Arial"/>
-                <w:b w:val="0"/>
-                <w:bCs w:val="0"/>
-                <w:noProof/>
-                <w:webHidden/>
-                <w:sz w:val="24"/>
-                <w:szCs w:val="24"/>
+                <w:noProof/>
+                <w:webHidden/>
+              </w:rPr>
+              <w:instrText xml:space="preserve"> PAGEREF _Toc68880366 \h </w:instrText>
+            </w:r>
+            <w:r>
+              <w:rPr>
+                <w:noProof/>
+                <w:webHidden/>
+              </w:rPr>
+            </w:r>
+            <w:r>
+              <w:rPr>
+                <w:noProof/>
+                <w:webHidden/>
               </w:rPr>
               <w:fldChar w:fldCharType="separate"/>
             </w:r>
             <w:r>
               <w:rPr>
-                <w:rFonts w:ascii="Arial" w:hAnsi="Arial" w:cs="Arial"/>
-                <w:b w:val="0"/>
-                <w:bCs w:val="0"/>
-                <w:noProof/>
-                <w:webHidden/>
-                <w:sz w:val="24"/>
-                <w:szCs w:val="24"/>
+                <w:noProof/>
+                <w:webHidden/>
               </w:rPr>
               <w:t>3</w:t>
             </w:r>
             <w:r>
               <w:rPr>
-                <w:rFonts w:ascii="Arial" w:hAnsi="Arial" w:cs="Arial"/>
-                <w:b w:val="0"/>
-                <w:bCs w:val="0"/>
-                <w:noProof/>
-                <w:webHidden/>
-                <w:sz w:val="24"/>
-                <w:szCs w:val="24"/>
+                <w:noProof/>
+                <w:webHidden/>
               </w:rPr>
               <w:fldChar w:fldCharType="end"/>
             </w:r>
@@ -1535,111 +1263,71 @@
             <w:tabs>
               <w:tab w:val="right" w:leader="dot" w:pos="8494"/>
             </w:tabs>
+            <w:ind w:left="708"/>
             <w:rPr>
-              <w:rFonts w:ascii="Arial" w:eastAsiaTheme="minorEastAsia" w:hAnsi="Arial" w:cs="Arial"/>
+              <w:rFonts w:eastAsiaTheme="minorEastAsia" w:cstheme="minorBidi"/>
               <w:b w:val="0"/>
               <w:bCs w:val="0"/>
-              <w:i/>
-              <w:iCs/>
               <w:noProof/>
               <w:sz w:val="24"/>
               <w:szCs w:val="24"/>
-              <w:lang/>
+              <w:lang w:eastAsia="pt-BR"/>
             </w:rPr>
           </w:pPr>
-          <w:hyperlink w:anchor="_Toc68258049" w:history="1">
+          <w:hyperlink w:anchor="_Toc68880367" w:history="1">
             <w:r>
               <w:rPr>
                 <w:rStyle w:val="Hyperlink"/>
                 <w:rFonts w:ascii="Arial" w:hAnsi="Arial" w:cs="Arial"/>
-                <w:b w:val="0"/>
-                <w:bCs w:val="0"/>
-                <w:noProof/>
-                <w:sz w:val="24"/>
-                <w:szCs w:val="24"/>
-              </w:rPr>
-              <w:t>RNG7 – Produtos em estoque</w:t>
-            </w:r>
-            <w:r>
-              <w:rPr>
-                <w:rFonts w:ascii="Arial" w:hAnsi="Arial" w:cs="Arial"/>
-                <w:b w:val="0"/>
-                <w:bCs w:val="0"/>
-                <w:noProof/>
-                <w:webHidden/>
-                <w:sz w:val="24"/>
-                <w:szCs w:val="24"/>
+                <w:noProof/>
+              </w:rPr>
+              <w:t>RNG8 – Trocas de Produtos</w:t>
+            </w:r>
+            <w:r>
+              <w:rPr>
+                <w:noProof/>
+                <w:webHidden/>
               </w:rPr>
               <w:tab/>
             </w:r>
             <w:r>
               <w:rPr>
-                <w:rFonts w:ascii="Arial" w:hAnsi="Arial" w:cs="Arial"/>
-                <w:b w:val="0"/>
-                <w:bCs w:val="0"/>
-                <w:noProof/>
-                <w:webHidden/>
-                <w:sz w:val="24"/>
-                <w:szCs w:val="24"/>
+                <w:noProof/>
+                <w:webHidden/>
               </w:rPr>
               <w:fldChar w:fldCharType="begin"/>
             </w:r>
             <w:r>
               <w:rPr>
-                <w:rFonts w:ascii="Arial" w:hAnsi="Arial" w:cs="Arial"/>
-                <w:b w:val="0"/>
-                <w:bCs w:val="0"/>
-                <w:noProof/>
-                <w:webHidden/>
-                <w:sz w:val="24"/>
-                <w:szCs w:val="24"/>
-              </w:rPr>
-              <w:instrText xml:space="preserve"> PAGEREF _Toc68258049 \h </w:instrText>
-            </w:r>
-            <w:r>
-              <w:rPr>
-                <w:rFonts w:ascii="Arial" w:hAnsi="Arial" w:cs="Arial"/>
-                <w:b w:val="0"/>
-                <w:bCs w:val="0"/>
-                <w:noProof/>
-                <w:webHidden/>
-                <w:sz w:val="24"/>
-                <w:szCs w:val="24"/>
-              </w:rPr>
-            </w:r>
-            <w:r>
-              <w:rPr>
-                <w:rFonts w:ascii="Arial" w:hAnsi="Arial" w:cs="Arial"/>
-                <w:b w:val="0"/>
-                <w:bCs w:val="0"/>
-                <w:noProof/>
-                <w:webHidden/>
-                <w:sz w:val="24"/>
-                <w:szCs w:val="24"/>
+                <w:noProof/>
+                <w:webHidden/>
+              </w:rPr>
+              <w:instrText xml:space="preserve"> PAGEREF _Toc68880367 \h </w:instrText>
+            </w:r>
+            <w:r>
+              <w:rPr>
+                <w:noProof/>
+                <w:webHidden/>
+              </w:rPr>
+            </w:r>
+            <w:r>
+              <w:rPr>
+                <w:noProof/>
+                <w:webHidden/>
               </w:rPr>
               <w:fldChar w:fldCharType="separate"/>
             </w:r>
             <w:r>
               <w:rPr>
-                <w:rFonts w:ascii="Arial" w:hAnsi="Arial" w:cs="Arial"/>
-                <w:b w:val="0"/>
-                <w:bCs w:val="0"/>
-                <w:noProof/>
-                <w:webHidden/>
-                <w:sz w:val="24"/>
-                <w:szCs w:val="24"/>
+                <w:noProof/>
+                <w:webHidden/>
               </w:rPr>
               <w:t>3</w:t>
             </w:r>
             <w:r>
               <w:rPr>
-                <w:rFonts w:ascii="Arial" w:hAnsi="Arial" w:cs="Arial"/>
-                <w:b w:val="0"/>
-                <w:bCs w:val="0"/>
-                <w:noProof/>
-                <w:webHidden/>
-                <w:sz w:val="24"/>
-                <w:szCs w:val="24"/>
+                <w:noProof/>
+                <w:webHidden/>
               </w:rPr>
               <w:fldChar w:fldCharType="end"/>
             </w:r>
@@ -1647,13 +1335,240 @@
         </w:p>
         <w:p>
           <w:pPr>
+            <w:pStyle w:val="Sumrio2"/>
+            <w:tabs>
+              <w:tab w:val="right" w:leader="dot" w:pos="8494"/>
+            </w:tabs>
+            <w:ind w:left="708"/>
             <w:rPr>
-              <w:rFonts w:cs="Arial"/>
+              <w:rFonts w:eastAsiaTheme="minorEastAsia" w:cstheme="minorBidi"/>
+              <w:b w:val="0"/>
+              <w:bCs w:val="0"/>
+              <w:noProof/>
+              <w:sz w:val="24"/>
+              <w:szCs w:val="24"/>
+              <w:lang w:eastAsia="pt-BR"/>
             </w:rPr>
+          </w:pPr>
+          <w:hyperlink w:anchor="_Toc68880368" w:history="1">
+            <w:r>
+              <w:rPr>
+                <w:rStyle w:val="Hyperlink"/>
+                <w:rFonts w:ascii="Arial" w:hAnsi="Arial" w:cs="Arial"/>
+                <w:noProof/>
+              </w:rPr>
+              <w:t>RNG9 – Extração de relatório de vendas</w:t>
+            </w:r>
+            <w:r>
+              <w:rPr>
+                <w:noProof/>
+                <w:webHidden/>
+              </w:rPr>
+              <w:tab/>
+            </w:r>
+            <w:r>
+              <w:rPr>
+                <w:noProof/>
+                <w:webHidden/>
+              </w:rPr>
+              <w:fldChar w:fldCharType="begin"/>
+            </w:r>
+            <w:r>
+              <w:rPr>
+                <w:noProof/>
+                <w:webHidden/>
+              </w:rPr>
+              <w:instrText xml:space="preserve"> PAGEREF _Toc68880368 \h </w:instrText>
+            </w:r>
+            <w:r>
+              <w:rPr>
+                <w:noProof/>
+                <w:webHidden/>
+              </w:rPr>
+            </w:r>
+            <w:r>
+              <w:rPr>
+                <w:noProof/>
+                <w:webHidden/>
+              </w:rPr>
+              <w:fldChar w:fldCharType="separate"/>
+            </w:r>
+            <w:r>
+              <w:rPr>
+                <w:noProof/>
+                <w:webHidden/>
+              </w:rPr>
+              <w:t>3</w:t>
+            </w:r>
+            <w:r>
+              <w:rPr>
+                <w:noProof/>
+                <w:webHidden/>
+              </w:rPr>
+              <w:fldChar w:fldCharType="end"/>
+            </w:r>
+          </w:hyperlink>
+        </w:p>
+        <w:p>
+          <w:pPr>
+            <w:pStyle w:val="Sumrio2"/>
+            <w:tabs>
+              <w:tab w:val="right" w:leader="dot" w:pos="8494"/>
+            </w:tabs>
+            <w:ind w:left="708"/>
+            <w:rPr>
+              <w:rFonts w:eastAsiaTheme="minorEastAsia" w:cstheme="minorBidi"/>
+              <w:b w:val="0"/>
+              <w:bCs w:val="0"/>
+              <w:noProof/>
+              <w:sz w:val="24"/>
+              <w:szCs w:val="24"/>
+              <w:lang w:eastAsia="pt-BR"/>
+            </w:rPr>
+          </w:pPr>
+          <w:hyperlink w:anchor="_Toc68880369" w:history="1">
+            <w:r>
+              <w:rPr>
+                <w:rStyle w:val="Hyperlink"/>
+                <w:rFonts w:ascii="Arial" w:hAnsi="Arial" w:cs="Arial"/>
+                <w:noProof/>
+              </w:rPr>
+              <w:t>RNG10 – Extração de relatório de clientes</w:t>
+            </w:r>
+            <w:r>
+              <w:rPr>
+                <w:noProof/>
+                <w:webHidden/>
+              </w:rPr>
+              <w:tab/>
+            </w:r>
+            <w:r>
+              <w:rPr>
+                <w:noProof/>
+                <w:webHidden/>
+              </w:rPr>
+              <w:fldChar w:fldCharType="begin"/>
+            </w:r>
+            <w:r>
+              <w:rPr>
+                <w:noProof/>
+                <w:webHidden/>
+              </w:rPr>
+              <w:instrText xml:space="preserve"> PAGEREF _Toc68880369 \h </w:instrText>
+            </w:r>
+            <w:r>
+              <w:rPr>
+                <w:noProof/>
+                <w:webHidden/>
+              </w:rPr>
+            </w:r>
+            <w:r>
+              <w:rPr>
+                <w:noProof/>
+                <w:webHidden/>
+              </w:rPr>
+              <w:fldChar w:fldCharType="separate"/>
+            </w:r>
+            <w:r>
+              <w:rPr>
+                <w:noProof/>
+                <w:webHidden/>
+              </w:rPr>
+              <w:t>4</w:t>
+            </w:r>
+            <w:r>
+              <w:rPr>
+                <w:noProof/>
+                <w:webHidden/>
+              </w:rPr>
+              <w:fldChar w:fldCharType="end"/>
+            </w:r>
+          </w:hyperlink>
+        </w:p>
+        <w:p>
+          <w:pPr>
+            <w:pStyle w:val="Sumrio2"/>
+            <w:tabs>
+              <w:tab w:val="right" w:leader="dot" w:pos="8494"/>
+            </w:tabs>
+            <w:ind w:left="708"/>
+            <w:rPr>
+              <w:rFonts w:eastAsiaTheme="minorEastAsia" w:cstheme="minorBidi"/>
+              <w:b w:val="0"/>
+              <w:bCs w:val="0"/>
+              <w:noProof/>
+              <w:sz w:val="24"/>
+              <w:szCs w:val="24"/>
+              <w:lang w:eastAsia="pt-BR"/>
+            </w:rPr>
+          </w:pPr>
+          <w:hyperlink w:anchor="_Toc68880370" w:history="1">
+            <w:r>
+              <w:rPr>
+                <w:rStyle w:val="Hyperlink"/>
+                <w:rFonts w:ascii="Arial" w:hAnsi="Arial" w:cs="Arial"/>
+                <w:noProof/>
+              </w:rPr>
+              <w:t>RNG12 – Cadastro de Fornecedores Obrigatorio</w:t>
+            </w:r>
+            <w:r>
+              <w:rPr>
+                <w:noProof/>
+                <w:webHidden/>
+              </w:rPr>
+              <w:tab/>
+            </w:r>
+            <w:r>
+              <w:rPr>
+                <w:noProof/>
+                <w:webHidden/>
+              </w:rPr>
+              <w:fldChar w:fldCharType="begin"/>
+            </w:r>
+            <w:r>
+              <w:rPr>
+                <w:noProof/>
+                <w:webHidden/>
+              </w:rPr>
+              <w:instrText xml:space="preserve"> PAGEREF _Toc68880370 \h </w:instrText>
+            </w:r>
+            <w:r>
+              <w:rPr>
+                <w:noProof/>
+                <w:webHidden/>
+              </w:rPr>
+            </w:r>
+            <w:r>
+              <w:rPr>
+                <w:noProof/>
+                <w:webHidden/>
+              </w:rPr>
+              <w:fldChar w:fldCharType="separate"/>
+            </w:r>
+            <w:r>
+              <w:rPr>
+                <w:noProof/>
+                <w:webHidden/>
+              </w:rPr>
+              <w:t>4</w:t>
+            </w:r>
+            <w:r>
+              <w:rPr>
+                <w:noProof/>
+                <w:webHidden/>
+              </w:rPr>
+              <w:fldChar w:fldCharType="end"/>
+            </w:r>
+          </w:hyperlink>
+        </w:p>
+        <w:p>
+          <w:pPr>
+            <w:ind w:left="468"/>
           </w:pPr>
           <w:r>
             <w:rPr>
-              <w:rFonts w:cs="Arial"/>
+              <w:b/>
+              <w:bCs/>
               <w:noProof/>
             </w:rPr>
             <w:fldChar w:fldCharType="end"/>
@@ -1727,43 +1642,11 @@
     </w:p>
     <w:p>
       <w:pPr>
-        <w:spacing w:line="276" w:lineRule="auto"/>
-        <w:rPr>
-          <w:rFonts w:cs="Arial"/>
-        </w:rPr>
-      </w:pPr>
-    </w:p>
-    <w:p>
-      <w:pPr>
-        <w:spacing w:line="276" w:lineRule="auto"/>
-        <w:rPr>
-          <w:rFonts w:cs="Arial"/>
-        </w:rPr>
-      </w:pPr>
-    </w:p>
-    <w:p>
-      <w:pPr>
-        <w:spacing w:line="276" w:lineRule="auto"/>
-        <w:rPr>
-          <w:rFonts w:cs="Arial"/>
-        </w:rPr>
-      </w:pPr>
-    </w:p>
-    <w:p>
-      <w:pPr>
-        <w:spacing w:line="276" w:lineRule="auto"/>
-        <w:rPr>
-          <w:rFonts w:cs="Arial"/>
-        </w:rPr>
-      </w:pPr>
-    </w:p>
-    <w:p>
-      <w:pPr>
-        <w:spacing w:line="276" w:lineRule="auto"/>
-        <w:rPr>
-          <w:rFonts w:cs="Arial"/>
-        </w:rPr>
-      </w:pPr>
+        <w:rPr>
+          <w:rFonts w:cs="Arial"/>
+        </w:rPr>
+      </w:pPr>
+      <w:bookmarkStart w:id="0" w:name="_Toc386620603"/>
     </w:p>
     <w:p>
       <w:pPr>
@@ -1773,8 +1656,6 @@
           <w:szCs w:val="28"/>
         </w:rPr>
       </w:pPr>
-      <w:bookmarkStart w:id="0" w:name="_Toc386620603"/>
-      <w:bookmarkStart w:id="1" w:name="_Toc68258041"/>
       <w:r>
         <w:rPr>
           <w:rFonts w:cs="Arial"/>
@@ -1786,7 +1667,6 @@
         <w:t>Introdução</w:t>
       </w:r>
       <w:bookmarkEnd w:id="0"/>
-      <w:bookmarkEnd w:id="1"/>
     </w:p>
     <w:p>
       <w:pPr>
@@ -1861,8 +1741,7 @@
           <w:szCs w:val="28"/>
         </w:rPr>
       </w:pPr>
-      <w:bookmarkStart w:id="2" w:name="_Toc386620606"/>
-      <w:bookmarkStart w:id="3" w:name="_Toc68258042"/>
+      <w:bookmarkStart w:id="1" w:name="_Toc386620606"/>
       <w:r>
         <w:rPr>
           <w:rFonts w:cs="Arial"/>
@@ -1872,8 +1751,7 @@
         </w:rPr>
         <w:t>Regras de Negócio</w:t>
       </w:r>
-      <w:bookmarkEnd w:id="2"/>
-      <w:bookmarkEnd w:id="3"/>
+      <w:bookmarkEnd w:id="1"/>
     </w:p>
     <w:p>
       <w:pPr>
@@ -1886,8 +1764,8 @@
           <w:szCs w:val="24"/>
         </w:rPr>
       </w:pPr>
-      <w:bookmarkStart w:id="4" w:name="_Toc386620607"/>
-      <w:bookmarkStart w:id="5" w:name="_Toc68258043"/>
+      <w:bookmarkStart w:id="2" w:name="_Toc386620607"/>
+      <w:bookmarkStart w:id="3" w:name="_Toc68880360"/>
       <w:r>
         <w:rPr>
           <w:rFonts w:ascii="Arial" w:eastAsia="Calibri" w:hAnsi="Arial" w:cs="Arial"/>
@@ -1924,7 +1802,7 @@
         </w:rPr>
         <w:t xml:space="preserve"> </w:t>
       </w:r>
-      <w:bookmarkEnd w:id="4"/>
+      <w:bookmarkEnd w:id="2"/>
       <w:r>
         <w:rPr>
           <w:rFonts w:ascii="Arial" w:eastAsia="Calibri" w:hAnsi="Arial" w:cs="Arial"/>
@@ -1934,7 +1812,6 @@
         </w:rPr>
         <w:t>Cadastro do Cliente</w:t>
       </w:r>
-      <w:bookmarkEnd w:id="5"/>
       <w:r>
         <w:rPr>
           <w:rFonts w:ascii="Arial" w:eastAsia="Calibri" w:hAnsi="Arial" w:cs="Arial"/>
@@ -1944,6 +1821,7 @@
         </w:rPr>
         <w:t xml:space="preserve"> para venda</w:t>
       </w:r>
+      <w:bookmarkEnd w:id="3"/>
     </w:p>
     <w:p>
       <w:pPr>
@@ -2002,8 +1880,8 @@
           <w:szCs w:val="24"/>
         </w:rPr>
       </w:pPr>
-      <w:bookmarkStart w:id="6" w:name="_Toc386620608"/>
-      <w:bookmarkStart w:id="7" w:name="_Toc68258044"/>
+      <w:bookmarkStart w:id="4" w:name="_Toc386620608"/>
+      <w:bookmarkStart w:id="5" w:name="_Toc68880361"/>
       <w:r>
         <w:rPr>
           <w:rFonts w:ascii="Arial" w:eastAsia="Calibri" w:hAnsi="Arial" w:cs="Arial"/>
@@ -2040,7 +1918,7 @@
         </w:rPr>
         <w:t xml:space="preserve"> </w:t>
       </w:r>
-      <w:bookmarkEnd w:id="6"/>
+      <w:bookmarkEnd w:id="4"/>
       <w:r>
         <w:rPr>
           <w:rFonts w:ascii="Arial" w:eastAsia="Calibri" w:hAnsi="Arial" w:cs="Arial"/>
@@ -2050,7 +1928,7 @@
         </w:rPr>
         <w:t>Emissão de NF</w:t>
       </w:r>
-      <w:bookmarkEnd w:id="7"/>
+      <w:bookmarkEnd w:id="5"/>
     </w:p>
     <w:p>
       <w:pPr>
@@ -2091,8 +1969,8 @@
           <w:szCs w:val="24"/>
         </w:rPr>
       </w:pPr>
-      <w:bookmarkStart w:id="8" w:name="_Toc386620609"/>
-      <w:bookmarkStart w:id="9" w:name="_Toc68258045"/>
+      <w:bookmarkStart w:id="6" w:name="_Toc386620609"/>
+      <w:bookmarkStart w:id="7" w:name="_Toc68880362"/>
       <w:r>
         <w:rPr>
           <w:rFonts w:ascii="Arial" w:eastAsia="Calibri" w:hAnsi="Arial" w:cs="Arial"/>
@@ -2120,7 +1998,7 @@
         </w:rPr>
         <w:t xml:space="preserve"> </w:t>
       </w:r>
-      <w:bookmarkEnd w:id="8"/>
+      <w:bookmarkEnd w:id="6"/>
       <w:r>
         <w:rPr>
           <w:rFonts w:ascii="Arial" w:eastAsia="Calibri" w:hAnsi="Arial" w:cs="Arial"/>
@@ -2130,7 +2008,7 @@
         </w:rPr>
         <w:t>Desconto em compras grandes</w:t>
       </w:r>
-      <w:bookmarkEnd w:id="9"/>
+      <w:bookmarkEnd w:id="7"/>
     </w:p>
     <w:p>
       <w:pPr>
@@ -2199,7 +2077,7 @@
           <w:szCs w:val="24"/>
         </w:rPr>
       </w:pPr>
-      <w:bookmarkStart w:id="10" w:name="_Toc68258046"/>
+      <w:bookmarkStart w:id="8" w:name="_Toc68880363"/>
       <w:r>
         <w:rPr>
           <w:rFonts w:ascii="Arial" w:eastAsia="Calibri" w:hAnsi="Arial" w:cs="Arial"/>
@@ -2245,7 +2123,7 @@
         </w:rPr>
         <w:t>Comissão dos Vendedores</w:t>
       </w:r>
-      <w:bookmarkEnd w:id="10"/>
+      <w:bookmarkEnd w:id="8"/>
     </w:p>
     <w:p>
       <w:pPr>
@@ -2314,7 +2192,7 @@
           <w:szCs w:val="24"/>
         </w:rPr>
       </w:pPr>
-      <w:bookmarkStart w:id="11" w:name="_Toc68258047"/>
+      <w:bookmarkStart w:id="9" w:name="_Toc68880364"/>
       <w:r>
         <w:rPr>
           <w:rFonts w:ascii="Arial" w:eastAsia="Calibri" w:hAnsi="Arial" w:cs="Arial"/>
@@ -2351,7 +2229,7 @@
         </w:rPr>
         <w:t>Mão de Obra para Manutenção</w:t>
       </w:r>
-      <w:bookmarkEnd w:id="11"/>
+      <w:bookmarkEnd w:id="9"/>
     </w:p>
     <w:p>
       <w:pPr>
@@ -2378,7 +2256,7 @@
           <w:szCs w:val="24"/>
         </w:rPr>
       </w:pPr>
-      <w:bookmarkStart w:id="12" w:name="_Toc68258048"/>
+      <w:bookmarkStart w:id="10" w:name="_Toc68880365"/>
       <w:r>
         <w:rPr>
           <w:rFonts w:ascii="Arial" w:eastAsia="Calibri" w:hAnsi="Arial" w:cs="Arial"/>
@@ -2388,7 +2266,7 @@
         </w:rPr>
         <w:t>RNG6 – Cadastro de Cliente</w:t>
       </w:r>
-      <w:bookmarkEnd w:id="12"/>
+      <w:bookmarkEnd w:id="10"/>
     </w:p>
     <w:p>
       <w:pPr>
@@ -2441,7 +2319,7 @@
           <w:szCs w:val="24"/>
         </w:rPr>
       </w:pPr>
-      <w:bookmarkStart w:id="13" w:name="_Toc68258049"/>
+      <w:bookmarkStart w:id="11" w:name="_Toc68880366"/>
       <w:r>
         <w:rPr>
           <w:rFonts w:ascii="Arial" w:eastAsia="Calibri" w:hAnsi="Arial" w:cs="Arial"/>
@@ -2451,7 +2329,7 @@
         </w:rPr>
         <w:t>RNG7 – Produtos em estoque</w:t>
       </w:r>
-      <w:bookmarkEnd w:id="13"/>
+      <w:bookmarkEnd w:id="11"/>
     </w:p>
     <w:p>
       <w:pPr>
@@ -2478,6 +2356,7 @@
           <w:szCs w:val="24"/>
         </w:rPr>
       </w:pPr>
+      <w:bookmarkStart w:id="12" w:name="_Toc68880367"/>
       <w:r>
         <w:rPr>
           <w:rFonts w:ascii="Arial" w:eastAsia="Calibri" w:hAnsi="Arial" w:cs="Arial"/>
@@ -2514,6 +2393,7 @@
         </w:rPr>
         <w:t>Trocas de Produtos</w:t>
       </w:r>
+      <w:bookmarkEnd w:id="12"/>
     </w:p>
     <w:p>
       <w:pPr>
@@ -2532,13 +2412,7 @@
         <w:rPr>
           <w:rFonts w:cs="Arial"/>
         </w:rPr>
-        <w:t>não</w:t>
-      </w:r>
-      <w:r>
-        <w:rPr>
-          <w:rFonts w:cs="Arial"/>
-        </w:rPr>
-        <w:t xml:space="preserve"> </w:t>
+        <w:t xml:space="preserve">não </w:t>
       </w:r>
       <w:r>
         <w:rPr>
@@ -2550,19 +2424,7 @@
         <w:rPr>
           <w:rFonts w:cs="Arial"/>
         </w:rPr>
-        <w:t xml:space="preserve">ter sido </w:t>
-      </w:r>
-      <w:r>
-        <w:rPr>
-          <w:rFonts w:cs="Arial"/>
-        </w:rPr>
-        <w:t>removidos</w:t>
-      </w:r>
-      <w:r>
-        <w:rPr>
-          <w:rFonts w:cs="Arial"/>
-        </w:rPr>
-        <w:t xml:space="preserve"> as embalagens, etiquetas e adesivos do produto.</w:t>
+        <w:t>ter sido removidos as embalagens, etiquetas e adesivos do produto.</w:t>
       </w:r>
     </w:p>
     <w:p>
@@ -2576,6 +2438,7 @@
           <w:szCs w:val="24"/>
         </w:rPr>
       </w:pPr>
+      <w:bookmarkStart w:id="13" w:name="_Toc68880368"/>
       <w:r>
         <w:rPr>
           <w:rFonts w:ascii="Arial" w:eastAsia="Calibri" w:hAnsi="Arial" w:cs="Arial"/>
@@ -2612,6 +2475,7 @@
         </w:rPr>
         <w:t>Extração de relatório de vendas</w:t>
       </w:r>
+      <w:bookmarkEnd w:id="13"/>
     </w:p>
     <w:p>
       <w:pPr>
@@ -2638,6 +2502,7 @@
           <w:szCs w:val="24"/>
         </w:rPr>
       </w:pPr>
+      <w:bookmarkStart w:id="14" w:name="_Toc68880369"/>
       <w:r>
         <w:rPr>
           <w:rFonts w:ascii="Arial" w:eastAsia="Calibri" w:hAnsi="Arial" w:cs="Arial"/>
@@ -2673,17 +2538,9 @@
           <w:sz w:val="24"/>
           <w:szCs w:val="24"/>
         </w:rPr>
-        <w:t xml:space="preserve">Extração de relatório de </w:t>
-      </w:r>
-      <w:r>
-        <w:rPr>
-          <w:rFonts w:ascii="Arial" w:eastAsia="Calibri" w:hAnsi="Arial" w:cs="Arial"/>
-          <w:color w:val="000000" w:themeColor="text1"/>
-          <w:sz w:val="24"/>
-          <w:szCs w:val="24"/>
-        </w:rPr>
-        <w:t>clientes</w:t>
-      </w:r>
+        <w:t>Extração de relatório de clientes</w:t>
+      </w:r>
+      <w:bookmarkEnd w:id="14"/>
     </w:p>
     <w:p>
       <w:pPr>
@@ -2696,31 +2553,7 @@
         <w:rPr>
           <w:rFonts w:cs="Arial"/>
         </w:rPr>
-        <w:t xml:space="preserve">As informações detalhadas das </w:t>
-      </w:r>
-      <w:r>
-        <w:rPr>
-          <w:rFonts w:cs="Arial"/>
-        </w:rPr>
-        <w:t>clientes</w:t>
-      </w:r>
-      <w:r>
-        <w:rPr>
-          <w:rFonts w:cs="Arial"/>
-        </w:rPr>
-        <w:t xml:space="preserve"> são disponíveis para visualização por questão e geração de relatórios</w:t>
-      </w:r>
-      <w:r>
-        <w:rPr>
-          <w:rFonts w:cs="Arial"/>
-        </w:rPr>
-        <w:t xml:space="preserve"> para as áreas de marketing e propaganda</w:t>
-      </w:r>
-      <w:r>
-        <w:rPr>
-          <w:rFonts w:cs="Arial"/>
-        </w:rPr>
-        <w:t xml:space="preserve">. </w:t>
+        <w:t xml:space="preserve">As informações detalhadas das clientes são disponíveis para visualização por questão e geração de relatórios para as áreas de marketing e propaganda. </w:t>
       </w:r>
     </w:p>
     <w:p>
@@ -2734,6 +2567,7 @@
           <w:szCs w:val="24"/>
         </w:rPr>
       </w:pPr>
+      <w:bookmarkStart w:id="15" w:name="_Toc68880370"/>
       <w:r>
         <w:rPr>
           <w:rFonts w:ascii="Arial" w:eastAsia="Calibri" w:hAnsi="Arial" w:cs="Arial"/>
@@ -2750,16 +2584,7 @@
           <w:sz w:val="24"/>
           <w:szCs w:val="24"/>
         </w:rPr>
-        <w:t>1</w:t>
-      </w:r>
-      <w:r>
-        <w:rPr>
-          <w:rFonts w:ascii="Arial" w:eastAsia="Calibri" w:hAnsi="Arial" w:cs="Arial"/>
-          <w:color w:val="000000" w:themeColor="text1"/>
-          <w:sz w:val="24"/>
-          <w:szCs w:val="24"/>
-        </w:rPr>
-        <w:t>2</w:t>
+        <w:t>12</w:t>
       </w:r>
       <w:r>
         <w:rPr>
@@ -2789,6 +2614,7 @@
         </w:rPr>
         <w:t>Obrigatorio</w:t>
       </w:r>
+      <w:bookmarkEnd w:id="15"/>
       <w:proofErr w:type="spellEnd"/>
     </w:p>
     <w:p>
@@ -3350,6 +3176,95 @@
     </w:lvl>
   </w:abstractNum>
   <w:abstractNum w:abstractNumId="4" w15:restartNumberingAfterBreak="0">
+    <w:nsid w:val="5EF51B8C"/>
+    <w:multiLevelType w:val="hybridMultilevel"/>
+    <w:tmpl w:val="9DB83092"/>
+    <w:lvl w:ilvl="0" w:tplc="0416000F">
+      <w:start w:val="1"/>
+      <w:numFmt w:val="decimal"/>
+      <w:lvlText w:val="%1."/>
+      <w:lvlJc w:val="left"/>
+      <w:pPr>
+        <w:ind w:left="720" w:hanging="360"/>
+      </w:pPr>
+      <w:rPr>
+        <w:rFonts w:hint="default"/>
+      </w:rPr>
+    </w:lvl>
+    <w:lvl w:ilvl="1" w:tplc="04160019" w:tentative="1">
+      <w:start w:val="1"/>
+      <w:numFmt w:val="lowerLetter"/>
+      <w:lvlText w:val="%2."/>
+      <w:lvlJc w:val="left"/>
+      <w:pPr>
+        <w:ind w:left="1440" w:hanging="360"/>
+      </w:pPr>
+    </w:lvl>
+    <w:lvl w:ilvl="2" w:tplc="0416001B" w:tentative="1">
+      <w:start w:val="1"/>
+      <w:numFmt w:val="lowerRoman"/>
+      <w:lvlText w:val="%3."/>
+      <w:lvlJc w:val="right"/>
+      <w:pPr>
+        <w:ind w:left="2160" w:hanging="180"/>
+      </w:pPr>
+    </w:lvl>
+    <w:lvl w:ilvl="3" w:tplc="0416000F" w:tentative="1">
+      <w:start w:val="1"/>
+      <w:numFmt w:val="decimal"/>
+      <w:lvlText w:val="%4."/>
+      <w:lvlJc w:val="left"/>
+      <w:pPr>
+        <w:ind w:left="2880" w:hanging="360"/>
+      </w:pPr>
+    </w:lvl>
+    <w:lvl w:ilvl="4" w:tplc="04160019" w:tentative="1">
+      <w:start w:val="1"/>
+      <w:numFmt w:val="lowerLetter"/>
+      <w:lvlText w:val="%5."/>
+      <w:lvlJc w:val="left"/>
+      <w:pPr>
+        <w:ind w:left="3600" w:hanging="360"/>
+      </w:pPr>
+    </w:lvl>
+    <w:lvl w:ilvl="5" w:tplc="0416001B" w:tentative="1">
+      <w:start w:val="1"/>
+      <w:numFmt w:val="lowerRoman"/>
+      <w:lvlText w:val="%6."/>
+      <w:lvlJc w:val="right"/>
+      <w:pPr>
+        <w:ind w:left="4320" w:hanging="180"/>
+      </w:pPr>
+    </w:lvl>
+    <w:lvl w:ilvl="6" w:tplc="0416000F" w:tentative="1">
+      <w:start w:val="1"/>
+      <w:numFmt w:val="decimal"/>
+      <w:lvlText w:val="%7."/>
+      <w:lvlJc w:val="left"/>
+      <w:pPr>
+        <w:ind w:left="5040" w:hanging="360"/>
+      </w:pPr>
+    </w:lvl>
+    <w:lvl w:ilvl="7" w:tplc="04160019" w:tentative="1">
+      <w:start w:val="1"/>
+      <w:numFmt w:val="lowerLetter"/>
+      <w:lvlText w:val="%8."/>
+      <w:lvlJc w:val="left"/>
+      <w:pPr>
+        <w:ind w:left="5760" w:hanging="360"/>
+      </w:pPr>
+    </w:lvl>
+    <w:lvl w:ilvl="8" w:tplc="0416001B" w:tentative="1">
+      <w:start w:val="1"/>
+      <w:numFmt w:val="lowerRoman"/>
+      <w:lvlText w:val="%9."/>
+      <w:lvlJc w:val="right"/>
+      <w:pPr>
+        <w:ind w:left="6480" w:hanging="180"/>
+      </w:pPr>
+    </w:lvl>
+  </w:abstractNum>
+  <w:abstractNum w:abstractNumId="5" w15:restartNumberingAfterBreak="0">
     <w:nsid w:val="73BC3731"/>
     <w:multiLevelType w:val="hybridMultilevel"/>
     <w:tmpl w:val="AC6C1AA6"/>
@@ -3455,7 +3370,7 @@
     </w:lvlOverride>
   </w:num>
   <w:num w:numId="4">
-    <w:abstractNumId w:val="4"/>
+    <w:abstractNumId w:val="5"/>
   </w:num>
   <w:num w:numId="5">
     <w:abstractNumId w:val="3"/>
@@ -3495,6 +3410,9 @@
   </w:num>
   <w:num w:numId="15">
     <w:abstractNumId w:val="0"/>
+  </w:num>
+  <w:num w:numId="16">
+    <w:abstractNumId w:val="4"/>
   </w:num>
 </w:numbering>
 </file>

</xml_diff>

<commit_message>
Inclusao do doc de requisios e ajustes nos docs de casos de uso
</commit_message>
<xml_diff>
--- a/Docs/DOC_RegrasDeNegocio.docx
+++ b/Docs/DOC_RegrasDeNegocio.docx
@@ -169,6 +169,15 @@
         </w:rPr>
         <w:t>INSTRUVERS</w:t>
       </w:r>
+      <w:r>
+        <w:rPr>
+          <w:rStyle w:val="Forte"/>
+          <w:rFonts w:cs="Arial"/>
+          <w:sz w:val="28"/>
+          <w:szCs w:val="28"/>
+        </w:rPr>
+        <w:t>O</w:t>
+      </w:r>
     </w:p>
     <w:p>
       <w:pPr>
@@ -585,6 +594,15 @@
     </w:p>
     <w:sdt>
       <w:sdtPr>
+        <w:rPr>
+          <w:rFonts w:ascii="Arial" w:eastAsia="Calibri" w:hAnsi="Arial" w:cs="Times New Roman"/>
+          <w:b w:val="0"/>
+          <w:bCs w:val="0"/>
+          <w:color w:val="auto"/>
+          <w:sz w:val="24"/>
+          <w:szCs w:val="22"/>
+          <w:lang w:eastAsia="en-US"/>
+        </w:rPr>
         <w:id w:val="722645017"/>
         <w:docPartObj>
           <w:docPartGallery w:val="Table of Contents"/>
@@ -593,12 +611,7 @@
       </w:sdtPr>
       <w:sdtEndPr>
         <w:rPr>
-          <w:rFonts w:ascii="Arial" w:eastAsia="Calibri" w:hAnsi="Arial" w:cs="Times New Roman"/>
           <w:noProof/>
-          <w:color w:val="auto"/>
-          <w:sz w:val="24"/>
-          <w:szCs w:val="22"/>
-          <w:lang w:eastAsia="en-US"/>
         </w:rPr>
       </w:sdtEndPr>
       <w:sdtContent>
@@ -717,23 +730,7 @@
                 <w:rFonts w:ascii="Arial" w:hAnsi="Arial" w:cs="Arial"/>
                 <w:noProof/>
               </w:rPr>
-              <w:t>RN</w:t>
-            </w:r>
-            <w:r>
-              <w:rPr>
-                <w:rStyle w:val="Hyperlink"/>
-                <w:rFonts w:ascii="Arial" w:hAnsi="Arial" w:cs="Arial"/>
-                <w:noProof/>
-              </w:rPr>
-              <w:t>G</w:t>
-            </w:r>
-            <w:r>
-              <w:rPr>
-                <w:rStyle w:val="Hyperlink"/>
-                <w:rFonts w:ascii="Arial" w:hAnsi="Arial" w:cs="Arial"/>
-                <w:noProof/>
-              </w:rPr>
-              <w:t>1 – Cadastro do Cliente para venda</w:t>
+              <w:t>RNG1 – Cadastro do Cliente para venda</w:t>
             </w:r>
             <w:r>
               <w:rPr>
@@ -885,23 +882,7 @@
                 <w:rFonts w:ascii="Arial" w:hAnsi="Arial" w:cs="Arial"/>
                 <w:noProof/>
               </w:rPr>
-              <w:t xml:space="preserve">RNG3 – Desconto em </w:t>
-            </w:r>
-            <w:r>
-              <w:rPr>
-                <w:rStyle w:val="Hyperlink"/>
-                <w:rFonts w:ascii="Arial" w:hAnsi="Arial" w:cs="Arial"/>
-                <w:noProof/>
-              </w:rPr>
-              <w:t>c</w:t>
-            </w:r>
-            <w:r>
-              <w:rPr>
-                <w:rStyle w:val="Hyperlink"/>
-                <w:rFonts w:ascii="Arial" w:hAnsi="Arial" w:cs="Arial"/>
-                <w:noProof/>
-              </w:rPr>
-              <w:t>ompras grandes</w:t>
+              <w:t>RNG3 – Desconto em compras grandes</w:t>
             </w:r>
             <w:r>
               <w:rPr>

</xml_diff>